<commit_message>
A fix for the Suffix Array.
</commit_message>
<xml_diff>
--- a/模板大全.docx
+++ b/模板大全.docx
@@ -46316,7 +46316,7 @@
       <w:pPr>
         <w:spacing w:line="200" w:lineRule="exact"/>
         <w:rPr>
-          <w:rFonts w:ascii="Consolas" w:hAnsi="Consolas" w:hint="eastAsia"/>
+          <w:rFonts w:ascii="Consolas" w:hAnsi="Consolas"/>
           <w:sz w:val="15"/>
           <w:szCs w:val="15"/>
         </w:rPr>
@@ -46393,19 +46393,864 @@
           <w:sz w:val="18"/>
           <w:szCs w:val="18"/>
         </w:rPr>
-        <w:t>P221</w:t>
+        <w:t>P221)</w:t>
+      </w:r>
+    </w:p>
+    <w:p>
+      <w:pPr>
+        <w:spacing w:line="200" w:lineRule="exact"/>
+        <w:rPr>
+          <w:rFonts w:ascii="Consolas" w:hAnsi="Consolas"/>
+          <w:sz w:val="15"/>
+          <w:szCs w:val="15"/>
+        </w:rPr>
+      </w:pPr>
+      <w:r>
+        <w:rPr>
+          <w:rFonts w:ascii="Consolas" w:hAnsi="Consolas" w:hint="eastAsia"/>
+          <w:sz w:val="15"/>
+          <w:szCs w:val="15"/>
+        </w:rPr>
+        <w:t>#include &lt;iostream&gt;</w:t>
+      </w:r>
+    </w:p>
+    <w:p>
+      <w:pPr>
+        <w:spacing w:line="200" w:lineRule="exact"/>
+        <w:rPr>
+          <w:rFonts w:ascii="Consolas" w:hAnsi="Consolas"/>
+          <w:sz w:val="15"/>
+          <w:szCs w:val="15"/>
+        </w:rPr>
+      </w:pPr>
+      <w:r>
+        <w:rPr>
+          <w:rFonts w:ascii="Consolas" w:hAnsi="Consolas" w:hint="eastAsia"/>
+          <w:sz w:val="15"/>
+          <w:szCs w:val="15"/>
+        </w:rPr>
+        <w:t>#include &lt;string&gt;</w:t>
+      </w:r>
+    </w:p>
+    <w:p>
+      <w:pPr>
+        <w:spacing w:line="200" w:lineRule="exact"/>
+        <w:rPr>
+          <w:rFonts w:ascii="Consolas" w:hAnsi="Consolas"/>
+          <w:sz w:val="15"/>
+          <w:szCs w:val="15"/>
+        </w:rPr>
+      </w:pPr>
+    </w:p>
+    <w:p>
+      <w:pPr>
+        <w:spacing w:line="200" w:lineRule="exact"/>
+        <w:rPr>
+          <w:rFonts w:ascii="Consolas" w:hAnsi="Consolas"/>
+          <w:sz w:val="15"/>
+          <w:szCs w:val="15"/>
+        </w:rPr>
+      </w:pPr>
+      <w:r>
+        <w:rPr>
+          <w:rFonts w:ascii="Consolas" w:hAnsi="Consolas" w:hint="eastAsia"/>
+          <w:sz w:val="15"/>
+          <w:szCs w:val="15"/>
+        </w:rPr>
+        <w:t>constexpr int MaxN = 1000000 + 10;</w:t>
+      </w:r>
+    </w:p>
+    <w:p>
+      <w:pPr>
+        <w:spacing w:line="200" w:lineRule="exact"/>
+        <w:rPr>
+          <w:rFonts w:ascii="Consolas" w:hAnsi="Consolas"/>
+          <w:sz w:val="15"/>
+          <w:szCs w:val="15"/>
+        </w:rPr>
+      </w:pPr>
+    </w:p>
+    <w:p>
+      <w:pPr>
+        <w:spacing w:line="200" w:lineRule="exact"/>
+        <w:rPr>
+          <w:rFonts w:ascii="Consolas" w:hAnsi="Consolas"/>
+          <w:sz w:val="15"/>
+          <w:szCs w:val="15"/>
+        </w:rPr>
+      </w:pPr>
+      <w:r>
+        <w:rPr>
+          <w:rFonts w:ascii="Consolas" w:hAnsi="Consolas" w:hint="eastAsia"/>
+          <w:sz w:val="15"/>
+          <w:szCs w:val="15"/>
+        </w:rPr>
+        <w:t>int sa[MaxN]{ 0 }, x[MaxN]{ 0 }, y[MaxN]{ 0 }, c[MaxN]{ 0 }, n;</w:t>
+      </w:r>
+    </w:p>
+    <w:p>
+      <w:pPr>
+        <w:spacing w:line="200" w:lineRule="exact"/>
+        <w:rPr>
+          <w:rFonts w:ascii="Consolas" w:hAnsi="Consolas"/>
+          <w:sz w:val="15"/>
+          <w:szCs w:val="15"/>
+        </w:rPr>
+      </w:pPr>
+    </w:p>
+    <w:p>
+      <w:pPr>
+        <w:spacing w:line="200" w:lineRule="exact"/>
+        <w:rPr>
+          <w:rFonts w:ascii="Consolas" w:hAnsi="Consolas"/>
+          <w:sz w:val="15"/>
+          <w:szCs w:val="15"/>
+        </w:rPr>
+      </w:pPr>
+      <w:r>
+        <w:rPr>
+          <w:rFonts w:ascii="Consolas" w:hAnsi="Consolas" w:hint="eastAsia"/>
+          <w:sz w:val="15"/>
+          <w:szCs w:val="15"/>
+        </w:rPr>
+        <w:t>std::string s;</w:t>
+      </w:r>
+    </w:p>
+    <w:p>
+      <w:pPr>
+        <w:spacing w:line="200" w:lineRule="exact"/>
+        <w:rPr>
+          <w:rFonts w:ascii="Consolas" w:hAnsi="Consolas"/>
+          <w:sz w:val="15"/>
+          <w:szCs w:val="15"/>
+        </w:rPr>
+      </w:pPr>
+    </w:p>
+    <w:p>
+      <w:pPr>
+        <w:spacing w:line="200" w:lineRule="exact"/>
+        <w:rPr>
+          <w:rFonts w:ascii="Consolas" w:hAnsi="Consolas"/>
+          <w:sz w:val="15"/>
+          <w:szCs w:val="15"/>
+        </w:rPr>
+      </w:pPr>
+      <w:r>
+        <w:rPr>
+          <w:rFonts w:ascii="Consolas" w:hAnsi="Consolas" w:hint="eastAsia"/>
+          <w:sz w:val="15"/>
+          <w:szCs w:val="15"/>
+        </w:rPr>
+        <w:t>void BuildSA(int m)</w:t>
+      </w:r>
+    </w:p>
+    <w:p>
+      <w:pPr>
+        <w:spacing w:line="200" w:lineRule="exact"/>
+        <w:rPr>
+          <w:rFonts w:ascii="Consolas" w:hAnsi="Consolas"/>
+          <w:sz w:val="15"/>
+          <w:szCs w:val="15"/>
+        </w:rPr>
+      </w:pPr>
+      <w:r>
+        <w:rPr>
+          <w:rFonts w:ascii="Consolas" w:hAnsi="Consolas" w:hint="eastAsia"/>
+          <w:sz w:val="15"/>
+          <w:szCs w:val="15"/>
+        </w:rPr>
+        <w:t>{</w:t>
+      </w:r>
+    </w:p>
+    <w:p>
+      <w:pPr>
+        <w:spacing w:line="200" w:lineRule="exact"/>
+        <w:rPr>
+          <w:rFonts w:ascii="Consolas" w:hAnsi="Consolas"/>
+          <w:sz w:val="15"/>
+          <w:szCs w:val="15"/>
+        </w:rPr>
+      </w:pPr>
+      <w:r>
+        <w:rPr>
+          <w:rFonts w:ascii="Consolas" w:hAnsi="Consolas" w:hint="eastAsia"/>
+          <w:sz w:val="15"/>
+          <w:szCs w:val="15"/>
+        </w:rPr>
+        <w:t xml:space="preserve">    for (int i = 0; i &lt; m; ++i)</w:t>
+      </w:r>
+    </w:p>
+    <w:p>
+      <w:pPr>
+        <w:spacing w:line="200" w:lineRule="exact"/>
+        <w:rPr>
+          <w:rFonts w:ascii="Consolas" w:hAnsi="Consolas"/>
+          <w:sz w:val="15"/>
+          <w:szCs w:val="15"/>
+        </w:rPr>
+      </w:pPr>
+      <w:r>
+        <w:rPr>
+          <w:rFonts w:ascii="Consolas" w:hAnsi="Consolas" w:hint="eastAsia"/>
+          <w:sz w:val="15"/>
+          <w:szCs w:val="15"/>
+        </w:rPr>
+        <w:t xml:space="preserve">    {</w:t>
+      </w:r>
+    </w:p>
+    <w:p>
+      <w:pPr>
+        <w:spacing w:line="200" w:lineRule="exact"/>
+        <w:rPr>
+          <w:rFonts w:ascii="Consolas" w:hAnsi="Consolas"/>
+          <w:sz w:val="15"/>
+          <w:szCs w:val="15"/>
+        </w:rPr>
+      </w:pPr>
+      <w:r>
+        <w:rPr>
+          <w:rFonts w:ascii="Consolas" w:hAnsi="Consolas" w:hint="eastAsia"/>
+          <w:sz w:val="15"/>
+          <w:szCs w:val="15"/>
+        </w:rPr>
+        <w:t xml:space="preserve">        c[i] = 0;</w:t>
+      </w:r>
+    </w:p>
+    <w:p>
+      <w:pPr>
+        <w:spacing w:line="200" w:lineRule="exact"/>
+        <w:rPr>
+          <w:rFonts w:ascii="Consolas" w:hAnsi="Consolas"/>
+          <w:sz w:val="15"/>
+          <w:szCs w:val="15"/>
+        </w:rPr>
+      </w:pPr>
+      <w:r>
+        <w:rPr>
+          <w:rFonts w:ascii="Consolas" w:hAnsi="Consolas" w:hint="eastAsia"/>
+          <w:sz w:val="15"/>
+          <w:szCs w:val="15"/>
+        </w:rPr>
+        <w:t xml:space="preserve">    }</w:t>
+      </w:r>
+    </w:p>
+    <w:p>
+      <w:pPr>
+        <w:spacing w:line="200" w:lineRule="exact"/>
+        <w:rPr>
+          <w:rFonts w:ascii="Consolas" w:hAnsi="Consolas"/>
+          <w:sz w:val="15"/>
+          <w:szCs w:val="15"/>
+        </w:rPr>
+      </w:pPr>
+      <w:r>
+        <w:rPr>
+          <w:rFonts w:ascii="Consolas" w:hAnsi="Consolas" w:hint="eastAsia"/>
+          <w:sz w:val="15"/>
+          <w:szCs w:val="15"/>
+        </w:rPr>
+        <w:t xml:space="preserve">    for (int i = 0; i &lt; n; ++i)</w:t>
+      </w:r>
+    </w:p>
+    <w:p>
+      <w:pPr>
+        <w:spacing w:line="200" w:lineRule="exact"/>
+        <w:rPr>
+          <w:rFonts w:ascii="Consolas" w:hAnsi="Consolas"/>
+          <w:sz w:val="15"/>
+          <w:szCs w:val="15"/>
+        </w:rPr>
+      </w:pPr>
+      <w:r>
+        <w:rPr>
+          <w:rFonts w:ascii="Consolas" w:hAnsi="Consolas" w:hint="eastAsia"/>
+          <w:sz w:val="15"/>
+          <w:szCs w:val="15"/>
+        </w:rPr>
+        <w:t xml:space="preserve">    {</w:t>
+      </w:r>
+    </w:p>
+    <w:p>
+      <w:pPr>
+        <w:spacing w:line="200" w:lineRule="exact"/>
+        <w:rPr>
+          <w:rFonts w:ascii="Consolas" w:hAnsi="Consolas"/>
+          <w:sz w:val="15"/>
+          <w:szCs w:val="15"/>
+        </w:rPr>
+      </w:pPr>
+      <w:r>
+        <w:rPr>
+          <w:rFonts w:ascii="Consolas" w:hAnsi="Consolas" w:hint="eastAsia"/>
+          <w:sz w:val="15"/>
+          <w:szCs w:val="15"/>
+        </w:rPr>
+        <w:t xml:space="preserve">        ++c[x[i] = s[i]];</w:t>
+      </w:r>
+    </w:p>
+    <w:p>
+      <w:pPr>
+        <w:spacing w:line="200" w:lineRule="exact"/>
+        <w:rPr>
+          <w:rFonts w:ascii="Consolas" w:hAnsi="Consolas"/>
+          <w:sz w:val="15"/>
+          <w:szCs w:val="15"/>
+        </w:rPr>
+      </w:pPr>
+      <w:r>
+        <w:rPr>
+          <w:rFonts w:ascii="Consolas" w:hAnsi="Consolas" w:hint="eastAsia"/>
+          <w:sz w:val="15"/>
+          <w:szCs w:val="15"/>
+        </w:rPr>
+        <w:t xml:space="preserve">    }</w:t>
+      </w:r>
+    </w:p>
+    <w:p>
+      <w:pPr>
+        <w:spacing w:line="200" w:lineRule="exact"/>
+        <w:rPr>
+          <w:rFonts w:ascii="Consolas" w:hAnsi="Consolas"/>
+          <w:sz w:val="15"/>
+          <w:szCs w:val="15"/>
+        </w:rPr>
+      </w:pPr>
+      <w:r>
+        <w:rPr>
+          <w:rFonts w:ascii="Consolas" w:hAnsi="Consolas" w:hint="eastAsia"/>
+          <w:sz w:val="15"/>
+          <w:szCs w:val="15"/>
+        </w:rPr>
+        <w:t xml:space="preserve">    for (int i = 1; i &lt; m; ++i)</w:t>
+      </w:r>
+    </w:p>
+    <w:p>
+      <w:pPr>
+        <w:spacing w:line="200" w:lineRule="exact"/>
+        <w:rPr>
+          <w:rFonts w:ascii="Consolas" w:hAnsi="Consolas"/>
+          <w:sz w:val="15"/>
+          <w:szCs w:val="15"/>
+        </w:rPr>
+      </w:pPr>
+      <w:r>
+        <w:rPr>
+          <w:rFonts w:ascii="Consolas" w:hAnsi="Consolas" w:hint="eastAsia"/>
+          <w:sz w:val="15"/>
+          <w:szCs w:val="15"/>
+        </w:rPr>
+        <w:t xml:space="preserve">    {</w:t>
+      </w:r>
+    </w:p>
+    <w:p>
+      <w:pPr>
+        <w:spacing w:line="200" w:lineRule="exact"/>
+        <w:rPr>
+          <w:rFonts w:ascii="Consolas" w:hAnsi="Consolas"/>
+          <w:sz w:val="15"/>
+          <w:szCs w:val="15"/>
+        </w:rPr>
+      </w:pPr>
+      <w:r>
+        <w:rPr>
+          <w:rFonts w:ascii="Consolas" w:hAnsi="Consolas" w:hint="eastAsia"/>
+          <w:sz w:val="15"/>
+          <w:szCs w:val="15"/>
+        </w:rPr>
+        <w:t xml:space="preserve">        c[i] += c[i - 1];</w:t>
+      </w:r>
+      <w:r>
+        <w:rPr>
+          <w:noProof/>
+        </w:rPr>
+        <w:t xml:space="preserve"> </w:t>
+      </w:r>
+    </w:p>
+    <w:p>
+      <w:pPr>
+        <w:spacing w:line="200" w:lineRule="exact"/>
+        <w:rPr>
+          <w:rFonts w:ascii="Consolas" w:hAnsi="Consolas"/>
+          <w:sz w:val="15"/>
+          <w:szCs w:val="15"/>
+        </w:rPr>
+      </w:pPr>
+      <w:r>
+        <w:rPr>
+          <w:rFonts w:ascii="Consolas" w:hAnsi="Consolas" w:hint="eastAsia"/>
+          <w:sz w:val="15"/>
+          <w:szCs w:val="15"/>
+        </w:rPr>
+        <w:t xml:space="preserve">    }</w:t>
+      </w:r>
+    </w:p>
+    <w:p>
+      <w:pPr>
+        <w:spacing w:line="200" w:lineRule="exact"/>
+        <w:rPr>
+          <w:rFonts w:ascii="Consolas" w:hAnsi="Consolas"/>
+          <w:sz w:val="15"/>
+          <w:szCs w:val="15"/>
+        </w:rPr>
+      </w:pPr>
+      <w:r>
+        <w:rPr>
+          <w:rFonts w:ascii="Consolas" w:hAnsi="Consolas" w:hint="eastAsia"/>
+          <w:sz w:val="15"/>
+          <w:szCs w:val="15"/>
+        </w:rPr>
+        <w:t xml:space="preserve">    for (int i = n - 1; i &gt;= 0; --i)</w:t>
+      </w:r>
+    </w:p>
+    <w:p>
+      <w:pPr>
+        <w:spacing w:line="200" w:lineRule="exact"/>
+        <w:rPr>
+          <w:rFonts w:ascii="Consolas" w:hAnsi="Consolas"/>
+          <w:sz w:val="15"/>
+          <w:szCs w:val="15"/>
+        </w:rPr>
+      </w:pPr>
+      <w:r>
+        <w:rPr>
+          <w:rFonts w:ascii="Consolas" w:hAnsi="Consolas" w:hint="eastAsia"/>
+          <w:sz w:val="15"/>
+          <w:szCs w:val="15"/>
+        </w:rPr>
+        <w:t xml:space="preserve">    {</w:t>
+      </w:r>
+    </w:p>
+    <w:p>
+      <w:pPr>
+        <w:spacing w:line="200" w:lineRule="exact"/>
+        <w:rPr>
+          <w:rFonts w:ascii="Consolas" w:hAnsi="Consolas"/>
+          <w:sz w:val="15"/>
+          <w:szCs w:val="15"/>
+        </w:rPr>
+      </w:pPr>
+      <w:r>
+        <w:rPr>
+          <w:rFonts w:ascii="Consolas" w:hAnsi="Consolas" w:hint="eastAsia"/>
+          <w:sz w:val="15"/>
+          <w:szCs w:val="15"/>
+        </w:rPr>
+        <w:t xml:space="preserve">        sa[--c[x[i]]] = i;</w:t>
+      </w:r>
+    </w:p>
+    <w:p>
+      <w:pPr>
+        <w:spacing w:line="200" w:lineRule="exact"/>
+        <w:rPr>
+          <w:rFonts w:ascii="Consolas" w:hAnsi="Consolas"/>
+          <w:sz w:val="15"/>
+          <w:szCs w:val="15"/>
+        </w:rPr>
+      </w:pPr>
+      <w:r>
+        <w:rPr>
+          <w:rFonts w:ascii="Consolas" w:hAnsi="Consolas" w:hint="eastAsia"/>
+          <w:sz w:val="15"/>
+          <w:szCs w:val="15"/>
+        </w:rPr>
+        <w:t xml:space="preserve">    }</w:t>
+      </w:r>
+    </w:p>
+    <w:p>
+      <w:pPr>
+        <w:spacing w:line="200" w:lineRule="exact"/>
+        <w:rPr>
+          <w:rFonts w:ascii="Consolas" w:hAnsi="Consolas"/>
+          <w:sz w:val="15"/>
+          <w:szCs w:val="15"/>
+        </w:rPr>
+      </w:pPr>
+    </w:p>
+    <w:p>
+      <w:pPr>
+        <w:spacing w:line="200" w:lineRule="exact"/>
+        <w:rPr>
+          <w:rFonts w:ascii="Consolas" w:hAnsi="Consolas"/>
+          <w:sz w:val="15"/>
+          <w:szCs w:val="15"/>
+        </w:rPr>
+      </w:pPr>
+      <w:r>
+        <w:rPr>
+          <w:rFonts w:ascii="Consolas" w:hAnsi="Consolas" w:hint="eastAsia"/>
+          <w:sz w:val="15"/>
+          <w:szCs w:val="15"/>
+        </w:rPr>
+        <w:t xml:space="preserve">    for (int k = 1; k &lt;= n; k &lt;&lt;= 1)</w:t>
+      </w:r>
+    </w:p>
+    <w:p>
+      <w:pPr>
+        <w:spacing w:line="200" w:lineRule="exact"/>
+        <w:rPr>
+          <w:rFonts w:ascii="Consolas" w:hAnsi="Consolas"/>
+          <w:sz w:val="15"/>
+          <w:szCs w:val="15"/>
+        </w:rPr>
+      </w:pPr>
+      <w:r>
+        <w:rPr>
+          <w:rFonts w:ascii="Consolas" w:hAnsi="Consolas" w:hint="eastAsia"/>
+          <w:sz w:val="15"/>
+          <w:szCs w:val="15"/>
+        </w:rPr>
+        <w:t xml:space="preserve">    {</w:t>
+      </w:r>
+    </w:p>
+    <w:p>
+      <w:pPr>
+        <w:spacing w:line="200" w:lineRule="exact"/>
+        <w:rPr>
+          <w:rFonts w:ascii="Consolas" w:hAnsi="Consolas"/>
+          <w:sz w:val="15"/>
+          <w:szCs w:val="15"/>
+        </w:rPr>
+      </w:pPr>
+      <w:r>
+        <w:rPr>
+          <w:rFonts w:ascii="Consolas" w:hAnsi="Consolas" w:hint="eastAsia"/>
+          <w:sz w:val="15"/>
+          <w:szCs w:val="15"/>
+        </w:rPr>
+        <w:t xml:space="preserve">        int p = 0;</w:t>
+      </w:r>
+    </w:p>
+    <w:p>
+      <w:pPr>
+        <w:spacing w:line="200" w:lineRule="exact"/>
+        <w:rPr>
+          <w:rFonts w:ascii="Consolas" w:hAnsi="Consolas"/>
+          <w:sz w:val="15"/>
+          <w:szCs w:val="15"/>
+        </w:rPr>
+      </w:pPr>
+      <w:r>
+        <w:rPr>
+          <w:rFonts w:ascii="Consolas" w:hAnsi="Consolas" w:hint="eastAsia"/>
+          <w:sz w:val="15"/>
+          <w:szCs w:val="15"/>
+        </w:rPr>
+        <w:t xml:space="preserve">        for (int i = n - k; i &lt; n; ++i)</w:t>
+      </w:r>
+    </w:p>
+    <w:p>
+      <w:pPr>
+        <w:spacing w:line="200" w:lineRule="exact"/>
+        <w:rPr>
+          <w:rFonts w:ascii="Consolas" w:hAnsi="Consolas"/>
+          <w:sz w:val="15"/>
+          <w:szCs w:val="15"/>
+        </w:rPr>
+      </w:pPr>
+      <w:r>
+        <w:rPr>
+          <w:rFonts w:ascii="Consolas" w:hAnsi="Consolas" w:hint="eastAsia"/>
+          <w:sz w:val="15"/>
+          <w:szCs w:val="15"/>
+        </w:rPr>
+        <w:t xml:space="preserve">        {</w:t>
+      </w:r>
+    </w:p>
+    <w:p>
+      <w:pPr>
+        <w:spacing w:line="200" w:lineRule="exact"/>
+        <w:rPr>
+          <w:rFonts w:ascii="Consolas" w:hAnsi="Consolas"/>
+          <w:sz w:val="15"/>
+          <w:szCs w:val="15"/>
+        </w:rPr>
+      </w:pPr>
+      <w:r>
+        <w:rPr>
+          <w:rFonts w:ascii="Consolas" w:hAnsi="Consolas" w:hint="eastAsia"/>
+          <w:sz w:val="15"/>
+          <w:szCs w:val="15"/>
+        </w:rPr>
+        <w:t xml:space="preserve">            y[p++] = i;</w:t>
+      </w:r>
+    </w:p>
+    <w:p>
+      <w:pPr>
+        <w:spacing w:line="200" w:lineRule="exact"/>
+        <w:rPr>
+          <w:rFonts w:ascii="Consolas" w:hAnsi="Consolas"/>
+          <w:sz w:val="15"/>
+          <w:szCs w:val="15"/>
+        </w:rPr>
+      </w:pPr>
+      <w:r>
+        <w:rPr>
+          <w:rFonts w:ascii="Consolas" w:hAnsi="Consolas" w:hint="eastAsia"/>
+          <w:sz w:val="15"/>
+          <w:szCs w:val="15"/>
+        </w:rPr>
+        <w:t xml:space="preserve">        }</w:t>
+      </w:r>
+    </w:p>
+    <w:p>
+      <w:pPr>
+        <w:spacing w:line="200" w:lineRule="exact"/>
+        <w:rPr>
+          <w:rFonts w:ascii="Consolas" w:hAnsi="Consolas"/>
+          <w:sz w:val="15"/>
+          <w:szCs w:val="15"/>
+        </w:rPr>
+      </w:pPr>
+      <w:r>
+        <w:rPr>
+          <w:rFonts w:ascii="Consolas" w:hAnsi="Consolas" w:hint="eastAsia"/>
+          <w:sz w:val="15"/>
+          <w:szCs w:val="15"/>
+        </w:rPr>
+        <w:t xml:space="preserve">        for (int i = 0; i &lt; n; ++i)</w:t>
+      </w:r>
+    </w:p>
+    <w:p>
+      <w:pPr>
+        <w:spacing w:line="200" w:lineRule="exact"/>
+        <w:rPr>
+          <w:rFonts w:ascii="Consolas" w:hAnsi="Consolas"/>
+          <w:sz w:val="15"/>
+          <w:szCs w:val="15"/>
+        </w:rPr>
+      </w:pPr>
+      <w:r>
+        <w:rPr>
+          <w:rFonts w:ascii="Consolas" w:hAnsi="Consolas" w:hint="eastAsia"/>
+          <w:sz w:val="15"/>
+          <w:szCs w:val="15"/>
+        </w:rPr>
+        <w:t xml:space="preserve">        {</w:t>
+      </w:r>
+    </w:p>
+    <w:p>
+      <w:pPr>
+        <w:spacing w:line="200" w:lineRule="exact"/>
+        <w:rPr>
+          <w:rFonts w:ascii="Consolas" w:hAnsi="Consolas"/>
+          <w:sz w:val="15"/>
+          <w:szCs w:val="15"/>
+        </w:rPr>
+      </w:pPr>
+      <w:r>
+        <w:rPr>
+          <w:noProof/>
+        </w:rPr>
+        <w:drawing>
+          <wp:anchor distT="0" distB="0" distL="114300" distR="114300" simplePos="0" relativeHeight="251677696" behindDoc="0" locked="0" layoutInCell="1" allowOverlap="1" wp14:anchorId="6E4FDE3D" wp14:editId="1EA57A1C">
+            <wp:simplePos x="0" y="0"/>
+            <wp:positionH relativeFrom="column">
+              <wp:posOffset>1806015</wp:posOffset>
+            </wp:positionH>
+            <wp:positionV relativeFrom="paragraph">
+              <wp:posOffset>2540</wp:posOffset>
+            </wp:positionV>
+            <wp:extent cx="3480987" cy="2030506"/>
+            <wp:effectExtent l="0" t="0" r="5715" b="8255"/>
+            <wp:wrapNone/>
+            <wp:docPr id="20" name="图片 20"/>
+            <wp:cNvGraphicFramePr>
+              <a:graphicFrameLocks xmlns:a="http://schemas.openxmlformats.org/drawingml/2006/main" noChangeAspect="1"/>
+            </wp:cNvGraphicFramePr>
+            <a:graphic xmlns:a="http://schemas.openxmlformats.org/drawingml/2006/main">
+              <a:graphicData uri="http://schemas.openxmlformats.org/drawingml/2006/picture">
+                <pic:pic xmlns:pic="http://schemas.openxmlformats.org/drawingml/2006/picture">
+                  <pic:nvPicPr>
+                    <pic:cNvPr id="1" name=""/>
+                    <pic:cNvPicPr/>
+                  </pic:nvPicPr>
+                  <pic:blipFill>
+                    <a:blip r:embed="rId25" cstate="print">
+                      <a:extLst>
+                        <a:ext uri="{28A0092B-C50C-407E-A947-70E740481C1C}">
+                          <a14:useLocalDpi xmlns:a14="http://schemas.microsoft.com/office/drawing/2010/main" val="0"/>
+                        </a:ext>
+                      </a:extLst>
+                    </a:blip>
+                    <a:stretch>
+                      <a:fillRect/>
+                    </a:stretch>
+                  </pic:blipFill>
+                  <pic:spPr>
+                    <a:xfrm>
+                      <a:off x="0" y="0"/>
+                      <a:ext cx="3480987" cy="2030506"/>
+                    </a:xfrm>
+                    <a:prstGeom prst="rect">
+                      <a:avLst/>
+                    </a:prstGeom>
+                  </pic:spPr>
+                </pic:pic>
+              </a:graphicData>
+            </a:graphic>
+            <wp14:sizeRelH relativeFrom="page">
+              <wp14:pctWidth>0</wp14:pctWidth>
+            </wp14:sizeRelH>
+            <wp14:sizeRelV relativeFrom="page">
+              <wp14:pctHeight>0</wp14:pctHeight>
+            </wp14:sizeRelV>
+          </wp:anchor>
+        </w:drawing>
+      </w:r>
+      <w:r>
+        <w:rPr>
+          <w:rFonts w:ascii="Consolas" w:hAnsi="Consolas" w:hint="eastAsia"/>
+          <w:sz w:val="15"/>
+          <w:szCs w:val="15"/>
+        </w:rPr>
+        <w:t xml:space="preserve">            if (sa[i] &gt;= k)</w:t>
+      </w:r>
+    </w:p>
+    <w:p>
+      <w:pPr>
+        <w:spacing w:line="200" w:lineRule="exact"/>
+        <w:rPr>
+          <w:rFonts w:ascii="Consolas" w:hAnsi="Consolas"/>
+          <w:sz w:val="15"/>
+          <w:szCs w:val="15"/>
+        </w:rPr>
+      </w:pPr>
+      <w:r>
+        <w:rPr>
+          <w:rFonts w:ascii="Consolas" w:hAnsi="Consolas" w:hint="eastAsia"/>
+          <w:sz w:val="15"/>
+          <w:szCs w:val="15"/>
+        </w:rPr>
+        <w:t xml:space="preserve">            {</w:t>
+      </w:r>
+    </w:p>
+    <w:p>
+      <w:pPr>
+        <w:spacing w:line="200" w:lineRule="exact"/>
+        <w:rPr>
+          <w:rFonts w:ascii="Consolas" w:hAnsi="Consolas"/>
+          <w:sz w:val="15"/>
+          <w:szCs w:val="15"/>
+        </w:rPr>
+      </w:pPr>
+      <w:r>
+        <w:rPr>
+          <w:rFonts w:ascii="Consolas" w:hAnsi="Consolas" w:hint="eastAsia"/>
+          <w:sz w:val="15"/>
+          <w:szCs w:val="15"/>
+        </w:rPr>
+        <w:t xml:space="preserve">                y[p++] = sa[i] - k;</w:t>
+      </w:r>
+    </w:p>
+    <w:p>
+      <w:pPr>
+        <w:spacing w:line="200" w:lineRule="exact"/>
+        <w:rPr>
+          <w:rFonts w:ascii="Consolas" w:hAnsi="Consolas"/>
+          <w:sz w:val="15"/>
+          <w:szCs w:val="15"/>
+        </w:rPr>
+      </w:pPr>
+      <w:r>
+        <w:rPr>
+          <w:rFonts w:ascii="Consolas" w:hAnsi="Consolas" w:hint="eastAsia"/>
+          <w:sz w:val="15"/>
+          <w:szCs w:val="15"/>
+        </w:rPr>
+        <w:t xml:space="preserve">            }</w:t>
+      </w:r>
+    </w:p>
+    <w:p>
+      <w:pPr>
+        <w:spacing w:line="200" w:lineRule="exact"/>
+        <w:rPr>
+          <w:rFonts w:ascii="Consolas" w:hAnsi="Consolas"/>
+          <w:sz w:val="15"/>
+          <w:szCs w:val="15"/>
+        </w:rPr>
+      </w:pPr>
+      <w:r>
+        <w:rPr>
+          <w:rFonts w:ascii="Consolas" w:hAnsi="Consolas" w:hint="eastAsia"/>
+          <w:sz w:val="15"/>
+          <w:szCs w:val="15"/>
+        </w:rPr>
+        <w:t xml:space="preserve">        }</w:t>
+      </w:r>
+    </w:p>
+    <w:p>
+      <w:pPr>
+        <w:spacing w:line="200" w:lineRule="exact"/>
+        <w:rPr>
+          <w:rFonts w:ascii="Consolas" w:hAnsi="Consolas"/>
+          <w:sz w:val="15"/>
+          <w:szCs w:val="15"/>
+        </w:rPr>
+      </w:pPr>
+      <w:r>
+        <w:rPr>
+          <w:rFonts w:ascii="Consolas" w:hAnsi="Consolas" w:hint="eastAsia"/>
+          <w:sz w:val="15"/>
+          <w:szCs w:val="15"/>
+        </w:rPr>
+        <w:t xml:space="preserve">        for (int i = 0; i &lt; m; ++i)</w:t>
+      </w:r>
+    </w:p>
+    <w:p>
+      <w:pPr>
+        <w:spacing w:line="200" w:lineRule="exact"/>
+        <w:rPr>
+          <w:rFonts w:ascii="Consolas" w:hAnsi="Consolas"/>
+          <w:sz w:val="15"/>
+          <w:szCs w:val="15"/>
+        </w:rPr>
+      </w:pPr>
+      <w:r>
+        <w:rPr>
+          <w:rFonts w:ascii="Consolas" w:hAnsi="Consolas" w:hint="eastAsia"/>
+          <w:sz w:val="15"/>
+          <w:szCs w:val="15"/>
+        </w:rPr>
+        <w:t xml:space="preserve">        {</w:t>
+      </w:r>
+    </w:p>
+    <w:p>
+      <w:pPr>
+        <w:spacing w:line="200" w:lineRule="exact"/>
+        <w:rPr>
+          <w:rFonts w:ascii="Consolas" w:hAnsi="Consolas"/>
+          <w:sz w:val="15"/>
+          <w:szCs w:val="15"/>
+        </w:rPr>
+      </w:pPr>
+      <w:r>
+        <w:rPr>
+          <w:rFonts w:ascii="Consolas" w:hAnsi="Consolas" w:hint="eastAsia"/>
+          <w:sz w:val="15"/>
+          <w:szCs w:val="15"/>
+        </w:rPr>
+        <w:t xml:space="preserve">            c[i] = 0;</w:t>
+      </w:r>
+    </w:p>
+    <w:p>
+      <w:pPr>
+        <w:spacing w:line="200" w:lineRule="exact"/>
+        <w:rPr>
+          <w:rFonts w:ascii="Consolas" w:hAnsi="Consolas"/>
+          <w:sz w:val="15"/>
+          <w:szCs w:val="15"/>
+        </w:rPr>
+      </w:pPr>
+      <w:r>
+        <w:rPr>
+          <w:rFonts w:ascii="Consolas" w:hAnsi="Consolas" w:hint="eastAsia"/>
+          <w:sz w:val="15"/>
+          <w:szCs w:val="15"/>
+        </w:rPr>
+        <w:t xml:space="preserve">        }</w:t>
       </w:r>
       <w:bookmarkStart w:id="0" w:name="_GoBack"/>
       <w:bookmarkEnd w:id="0"/>
-      <w:r>
-        <w:rPr>
-          <w:rFonts w:ascii="Consolas" w:hAnsi="Consolas"/>
-          <w:b/>
-          <w:sz w:val="18"/>
-          <w:szCs w:val="18"/>
-        </w:rPr>
-        <w:t>)</w:t>
-      </w:r>
     </w:p>
     <w:p>
       <w:pPr>
@@ -46422,17 +47267,35 @@
           <w:sz w:val="15"/>
           <w:szCs w:val="15"/>
         </w:rPr>
-        <w:t>#include &lt;iostream&gt;</w:t>
-      </w:r>
-    </w:p>
-    <w:p>
-      <w:pPr>
-        <w:spacing w:line="200" w:lineRule="exact"/>
+        <w:t xml:space="preserve">        for (int i = 0; i &lt; n; ++i)</w:t>
+      </w:r>
+    </w:p>
+    <w:p>
+      <w:pPr>
+        <w:spacing w:line="200" w:lineRule="exact"/>
+        <w:rPr>
+          <w:rFonts w:ascii="Consolas" w:hAnsi="Consolas"/>
+          <w:sz w:val="15"/>
+          <w:szCs w:val="15"/>
+        </w:rPr>
+      </w:pPr>
+      <w:r>
         <w:rPr>
           <w:rFonts w:ascii="Consolas" w:hAnsi="Consolas" w:hint="eastAsia"/>
           <w:sz w:val="15"/>
           <w:szCs w:val="15"/>
         </w:rPr>
+        <w:t xml:space="preserve">        {</w:t>
+      </w:r>
+    </w:p>
+    <w:p>
+      <w:pPr>
+        <w:spacing w:line="200" w:lineRule="exact"/>
+        <w:rPr>
+          <w:rFonts w:ascii="Consolas" w:hAnsi="Consolas"/>
+          <w:sz w:val="15"/>
+          <w:szCs w:val="15"/>
+        </w:rPr>
       </w:pPr>
       <w:r>
         <w:rPr>
@@ -46440,27 +47303,53 @@
           <w:sz w:val="15"/>
           <w:szCs w:val="15"/>
         </w:rPr>
-        <w:t>#include &lt;string&gt;</w:t>
-      </w:r>
-    </w:p>
-    <w:p>
-      <w:pPr>
-        <w:spacing w:line="200" w:lineRule="exact"/>
+        <w:t xml:space="preserve">            ++c[x[y[i]]];</w:t>
+      </w:r>
+    </w:p>
+    <w:p>
+      <w:pPr>
+        <w:spacing w:line="200" w:lineRule="exact"/>
+        <w:rPr>
+          <w:rFonts w:ascii="Consolas" w:hAnsi="Consolas"/>
+          <w:sz w:val="15"/>
+          <w:szCs w:val="15"/>
+        </w:rPr>
+      </w:pPr>
+      <w:r>
         <w:rPr>
           <w:rFonts w:ascii="Consolas" w:hAnsi="Consolas" w:hint="eastAsia"/>
           <w:sz w:val="15"/>
           <w:szCs w:val="15"/>
         </w:rPr>
-      </w:pPr>
-    </w:p>
-    <w:p>
-      <w:pPr>
-        <w:spacing w:line="200" w:lineRule="exact"/>
+        <w:t xml:space="preserve">        }</w:t>
+      </w:r>
+    </w:p>
+    <w:p>
+      <w:pPr>
+        <w:spacing w:line="200" w:lineRule="exact"/>
+        <w:rPr>
+          <w:rFonts w:ascii="Consolas" w:hAnsi="Consolas"/>
+          <w:sz w:val="15"/>
+          <w:szCs w:val="15"/>
+        </w:rPr>
+      </w:pPr>
+      <w:r>
         <w:rPr>
           <w:rFonts w:ascii="Consolas" w:hAnsi="Consolas" w:hint="eastAsia"/>
           <w:sz w:val="15"/>
           <w:szCs w:val="15"/>
         </w:rPr>
+        <w:t xml:space="preserve">        for (int i = 0; i &lt; m; ++i)</w:t>
+      </w:r>
+    </w:p>
+    <w:p>
+      <w:pPr>
+        <w:spacing w:line="200" w:lineRule="exact"/>
+        <w:rPr>
+          <w:rFonts w:ascii="Consolas" w:hAnsi="Consolas"/>
+          <w:sz w:val="15"/>
+          <w:szCs w:val="15"/>
+        </w:rPr>
       </w:pPr>
       <w:r>
         <w:rPr>
@@ -46468,27 +47357,53 @@
           <w:sz w:val="15"/>
           <w:szCs w:val="15"/>
         </w:rPr>
-        <w:t>constexpr int MaxN = 1000000 + 10;</w:t>
-      </w:r>
-    </w:p>
-    <w:p>
-      <w:pPr>
-        <w:spacing w:line="200" w:lineRule="exact"/>
+        <w:t xml:space="preserve">        {</w:t>
+      </w:r>
+    </w:p>
+    <w:p>
+      <w:pPr>
+        <w:spacing w:line="200" w:lineRule="exact"/>
+        <w:rPr>
+          <w:rFonts w:ascii="Consolas" w:hAnsi="Consolas"/>
+          <w:sz w:val="15"/>
+          <w:szCs w:val="15"/>
+        </w:rPr>
+      </w:pPr>
+      <w:r>
         <w:rPr>
           <w:rFonts w:ascii="Consolas" w:hAnsi="Consolas" w:hint="eastAsia"/>
           <w:sz w:val="15"/>
           <w:szCs w:val="15"/>
         </w:rPr>
-      </w:pPr>
-    </w:p>
-    <w:p>
-      <w:pPr>
-        <w:spacing w:line="200" w:lineRule="exact"/>
+        <w:t xml:space="preserve">            c[i] += c[i - 1];</w:t>
+      </w:r>
+    </w:p>
+    <w:p>
+      <w:pPr>
+        <w:spacing w:line="200" w:lineRule="exact"/>
+        <w:rPr>
+          <w:rFonts w:ascii="Consolas" w:hAnsi="Consolas"/>
+          <w:sz w:val="15"/>
+          <w:szCs w:val="15"/>
+        </w:rPr>
+      </w:pPr>
+      <w:r>
         <w:rPr>
           <w:rFonts w:ascii="Consolas" w:hAnsi="Consolas" w:hint="eastAsia"/>
           <w:sz w:val="15"/>
           <w:szCs w:val="15"/>
         </w:rPr>
+        <w:t xml:space="preserve">        }</w:t>
+      </w:r>
+    </w:p>
+    <w:p>
+      <w:pPr>
+        <w:spacing w:line="200" w:lineRule="exact"/>
+        <w:rPr>
+          <w:rFonts w:ascii="Consolas" w:hAnsi="Consolas"/>
+          <w:sz w:val="15"/>
+          <w:szCs w:val="15"/>
+        </w:rPr>
       </w:pPr>
       <w:r>
         <w:rPr>
@@ -46496,27 +47411,53 @@
           <w:sz w:val="15"/>
           <w:szCs w:val="15"/>
         </w:rPr>
-        <w:t>int sa[MaxN]{ 0 }, x[MaxN]{ 0 }, y[MaxN]{ 0 }, c[MaxN]{ 0 }, n;</w:t>
-      </w:r>
-    </w:p>
-    <w:p>
-      <w:pPr>
-        <w:spacing w:line="200" w:lineRule="exact"/>
+        <w:t xml:space="preserve">        for (int i = n - 1; i &gt;= 0; --i)</w:t>
+      </w:r>
+    </w:p>
+    <w:p>
+      <w:pPr>
+        <w:spacing w:line="200" w:lineRule="exact"/>
+        <w:rPr>
+          <w:rFonts w:ascii="Consolas" w:hAnsi="Consolas"/>
+          <w:sz w:val="15"/>
+          <w:szCs w:val="15"/>
+        </w:rPr>
+      </w:pPr>
+      <w:r>
         <w:rPr>
           <w:rFonts w:ascii="Consolas" w:hAnsi="Consolas" w:hint="eastAsia"/>
           <w:sz w:val="15"/>
           <w:szCs w:val="15"/>
         </w:rPr>
-      </w:pPr>
-    </w:p>
-    <w:p>
-      <w:pPr>
-        <w:spacing w:line="200" w:lineRule="exact"/>
+        <w:t xml:space="preserve">        {</w:t>
+      </w:r>
+    </w:p>
+    <w:p>
+      <w:pPr>
+        <w:spacing w:line="200" w:lineRule="exact"/>
+        <w:rPr>
+          <w:rFonts w:ascii="Consolas" w:hAnsi="Consolas"/>
+          <w:sz w:val="15"/>
+          <w:szCs w:val="15"/>
+        </w:rPr>
+      </w:pPr>
+      <w:r>
         <w:rPr>
           <w:rFonts w:ascii="Consolas" w:hAnsi="Consolas" w:hint="eastAsia"/>
           <w:sz w:val="15"/>
           <w:szCs w:val="15"/>
         </w:rPr>
+        <w:t xml:space="preserve">            sa[--c[x[y[i]]]] = y[i];</w:t>
+      </w:r>
+    </w:p>
+    <w:p>
+      <w:pPr>
+        <w:spacing w:line="200" w:lineRule="exact"/>
+        <w:rPr>
+          <w:rFonts w:ascii="Consolas" w:hAnsi="Consolas"/>
+          <w:sz w:val="15"/>
+          <w:szCs w:val="15"/>
+        </w:rPr>
       </w:pPr>
       <w:r>
         <w:rPr>
@@ -46524,27 +47465,63 @@
           <w:sz w:val="15"/>
           <w:szCs w:val="15"/>
         </w:rPr>
-        <w:t>std::string s;</w:t>
-      </w:r>
-    </w:p>
-    <w:p>
-      <w:pPr>
-        <w:spacing w:line="200" w:lineRule="exact"/>
+        <w:t xml:space="preserve">        }</w:t>
+      </w:r>
+    </w:p>
+    <w:p>
+      <w:pPr>
+        <w:spacing w:line="200" w:lineRule="exact"/>
+        <w:rPr>
+          <w:rFonts w:ascii="Consolas" w:hAnsi="Consolas"/>
+          <w:sz w:val="15"/>
+          <w:szCs w:val="15"/>
+        </w:rPr>
+      </w:pPr>
+    </w:p>
+    <w:p>
+      <w:pPr>
+        <w:spacing w:line="200" w:lineRule="exact"/>
+        <w:rPr>
+          <w:rFonts w:ascii="Consolas" w:hAnsi="Consolas"/>
+          <w:sz w:val="15"/>
+          <w:szCs w:val="15"/>
+        </w:rPr>
+      </w:pPr>
+      <w:r>
         <w:rPr>
           <w:rFonts w:ascii="Consolas" w:hAnsi="Consolas" w:hint="eastAsia"/>
           <w:sz w:val="15"/>
           <w:szCs w:val="15"/>
         </w:rPr>
-      </w:pPr>
-    </w:p>
-    <w:p>
-      <w:pPr>
-        <w:spacing w:line="200" w:lineRule="exact"/>
+        <w:t xml:space="preserve">        std::swap(x, y);</w:t>
+      </w:r>
+    </w:p>
+    <w:p>
+      <w:pPr>
+        <w:spacing w:line="200" w:lineRule="exact"/>
+        <w:rPr>
+          <w:rFonts w:ascii="Consolas" w:hAnsi="Consolas"/>
+          <w:sz w:val="15"/>
+          <w:szCs w:val="15"/>
+        </w:rPr>
+      </w:pPr>
+      <w:r>
         <w:rPr>
           <w:rFonts w:ascii="Consolas" w:hAnsi="Consolas" w:hint="eastAsia"/>
           <w:sz w:val="15"/>
           <w:szCs w:val="15"/>
         </w:rPr>
+        <w:t xml:space="preserve">        p = 1;</w:t>
+      </w:r>
+    </w:p>
+    <w:p>
+      <w:pPr>
+        <w:spacing w:line="200" w:lineRule="exact"/>
+        <w:rPr>
+          <w:rFonts w:ascii="Consolas" w:hAnsi="Consolas"/>
+          <w:sz w:val="15"/>
+          <w:szCs w:val="15"/>
+        </w:rPr>
       </w:pPr>
       <w:r>
         <w:rPr>
@@ -46552,17 +47529,35 @@
           <w:sz w:val="15"/>
           <w:szCs w:val="15"/>
         </w:rPr>
-        <w:t>void BuildSA(int m)</w:t>
-      </w:r>
-    </w:p>
-    <w:p>
-      <w:pPr>
-        <w:spacing w:line="200" w:lineRule="exact"/>
+        <w:t xml:space="preserve">        x[sa[0]] = 0;</w:t>
+      </w:r>
+    </w:p>
+    <w:p>
+      <w:pPr>
+        <w:spacing w:line="200" w:lineRule="exact"/>
+        <w:rPr>
+          <w:rFonts w:ascii="Consolas" w:hAnsi="Consolas"/>
+          <w:sz w:val="15"/>
+          <w:szCs w:val="15"/>
+        </w:rPr>
+      </w:pPr>
+      <w:r>
         <w:rPr>
           <w:rFonts w:ascii="Consolas" w:hAnsi="Consolas" w:hint="eastAsia"/>
           <w:sz w:val="15"/>
           <w:szCs w:val="15"/>
         </w:rPr>
+        <w:t xml:space="preserve">        for (int i = 1; i &lt; n; ++i)</w:t>
+      </w:r>
+    </w:p>
+    <w:p>
+      <w:pPr>
+        <w:spacing w:line="200" w:lineRule="exact"/>
+        <w:rPr>
+          <w:rFonts w:ascii="Consolas" w:hAnsi="Consolas"/>
+          <w:sz w:val="15"/>
+          <w:szCs w:val="15"/>
+        </w:rPr>
       </w:pPr>
       <w:r>
         <w:rPr>
@@ -46570,6 +47565,234 @@
           <w:sz w:val="15"/>
           <w:szCs w:val="15"/>
         </w:rPr>
+        <w:t xml:space="preserve">        {</w:t>
+      </w:r>
+    </w:p>
+    <w:p>
+      <w:pPr>
+        <w:spacing w:line="200" w:lineRule="exact"/>
+        <w:rPr>
+          <w:rFonts w:ascii="Consolas" w:hAnsi="Consolas"/>
+          <w:sz w:val="15"/>
+          <w:szCs w:val="15"/>
+        </w:rPr>
+      </w:pPr>
+      <w:r>
+        <w:rPr>
+          <w:rFonts w:ascii="Consolas" w:hAnsi="Consolas" w:hint="eastAsia"/>
+          <w:sz w:val="15"/>
+          <w:szCs w:val="15"/>
+        </w:rPr>
+        <w:t xml:space="preserve">            x[sa[i]] = y[sa[i - 1]] == y[sa[i]] &amp;&amp; y[sa[i - 1] + k] == y[sa[i] + k] ? p - 1 : p++;</w:t>
+      </w:r>
+    </w:p>
+    <w:p>
+      <w:pPr>
+        <w:spacing w:line="200" w:lineRule="exact"/>
+        <w:rPr>
+          <w:rFonts w:ascii="Consolas" w:hAnsi="Consolas"/>
+          <w:sz w:val="15"/>
+          <w:szCs w:val="15"/>
+        </w:rPr>
+      </w:pPr>
+      <w:r>
+        <w:rPr>
+          <w:rFonts w:ascii="Consolas" w:hAnsi="Consolas" w:hint="eastAsia"/>
+          <w:sz w:val="15"/>
+          <w:szCs w:val="15"/>
+        </w:rPr>
+        <w:t xml:space="preserve">        }</w:t>
+      </w:r>
+    </w:p>
+    <w:p>
+      <w:pPr>
+        <w:spacing w:line="200" w:lineRule="exact"/>
+        <w:rPr>
+          <w:rFonts w:ascii="Consolas" w:hAnsi="Consolas"/>
+          <w:sz w:val="15"/>
+          <w:szCs w:val="15"/>
+        </w:rPr>
+      </w:pPr>
+    </w:p>
+    <w:p>
+      <w:pPr>
+        <w:spacing w:line="200" w:lineRule="exact"/>
+        <w:rPr>
+          <w:rFonts w:ascii="Consolas" w:hAnsi="Consolas"/>
+          <w:sz w:val="15"/>
+          <w:szCs w:val="15"/>
+        </w:rPr>
+      </w:pPr>
+      <w:r>
+        <w:rPr>
+          <w:rFonts w:ascii="Consolas" w:hAnsi="Consolas" w:hint="eastAsia"/>
+          <w:sz w:val="15"/>
+          <w:szCs w:val="15"/>
+        </w:rPr>
+        <w:t xml:space="preserve">        if (p &gt;= n)</w:t>
+      </w:r>
+    </w:p>
+    <w:p>
+      <w:pPr>
+        <w:spacing w:line="200" w:lineRule="exact"/>
+        <w:rPr>
+          <w:rFonts w:ascii="Consolas" w:hAnsi="Consolas"/>
+          <w:sz w:val="15"/>
+          <w:szCs w:val="15"/>
+        </w:rPr>
+      </w:pPr>
+      <w:r>
+        <w:rPr>
+          <w:rFonts w:ascii="Consolas" w:hAnsi="Consolas" w:hint="eastAsia"/>
+          <w:sz w:val="15"/>
+          <w:szCs w:val="15"/>
+        </w:rPr>
+        <w:t xml:space="preserve">        {</w:t>
+      </w:r>
+    </w:p>
+    <w:p>
+      <w:pPr>
+        <w:spacing w:line="200" w:lineRule="exact"/>
+        <w:rPr>
+          <w:rFonts w:ascii="Consolas" w:hAnsi="Consolas"/>
+          <w:sz w:val="15"/>
+          <w:szCs w:val="15"/>
+        </w:rPr>
+      </w:pPr>
+      <w:r>
+        <w:rPr>
+          <w:rFonts w:ascii="Consolas" w:hAnsi="Consolas" w:hint="eastAsia"/>
+          <w:sz w:val="15"/>
+          <w:szCs w:val="15"/>
+        </w:rPr>
+        <w:t xml:space="preserve">            break;</w:t>
+      </w:r>
+    </w:p>
+    <w:p>
+      <w:pPr>
+        <w:spacing w:line="200" w:lineRule="exact"/>
+        <w:rPr>
+          <w:rFonts w:ascii="Consolas" w:hAnsi="Consolas"/>
+          <w:sz w:val="15"/>
+          <w:szCs w:val="15"/>
+        </w:rPr>
+      </w:pPr>
+      <w:r>
+        <w:rPr>
+          <w:rFonts w:ascii="Consolas" w:hAnsi="Consolas" w:hint="eastAsia"/>
+          <w:sz w:val="15"/>
+          <w:szCs w:val="15"/>
+        </w:rPr>
+        <w:t xml:space="preserve">        }</w:t>
+      </w:r>
+    </w:p>
+    <w:p>
+      <w:pPr>
+        <w:spacing w:line="200" w:lineRule="exact"/>
+        <w:rPr>
+          <w:rFonts w:ascii="Consolas" w:hAnsi="Consolas"/>
+          <w:sz w:val="15"/>
+          <w:szCs w:val="15"/>
+        </w:rPr>
+      </w:pPr>
+    </w:p>
+    <w:p>
+      <w:pPr>
+        <w:spacing w:line="200" w:lineRule="exact"/>
+        <w:rPr>
+          <w:rFonts w:ascii="Consolas" w:hAnsi="Consolas"/>
+          <w:sz w:val="15"/>
+          <w:szCs w:val="15"/>
+        </w:rPr>
+      </w:pPr>
+      <w:r>
+        <w:rPr>
+          <w:rFonts w:ascii="Consolas" w:hAnsi="Consolas" w:hint="eastAsia"/>
+          <w:sz w:val="15"/>
+          <w:szCs w:val="15"/>
+        </w:rPr>
+        <w:t xml:space="preserve">        m = p;</w:t>
+      </w:r>
+    </w:p>
+    <w:p>
+      <w:pPr>
+        <w:spacing w:line="200" w:lineRule="exact"/>
+        <w:rPr>
+          <w:rFonts w:ascii="Consolas" w:hAnsi="Consolas"/>
+          <w:sz w:val="15"/>
+          <w:szCs w:val="15"/>
+        </w:rPr>
+      </w:pPr>
+      <w:r>
+        <w:rPr>
+          <w:rFonts w:ascii="Consolas" w:hAnsi="Consolas" w:hint="eastAsia"/>
+          <w:sz w:val="15"/>
+          <w:szCs w:val="15"/>
+        </w:rPr>
+        <w:t xml:space="preserve">    }</w:t>
+      </w:r>
+    </w:p>
+    <w:p>
+      <w:pPr>
+        <w:spacing w:line="200" w:lineRule="exact"/>
+        <w:rPr>
+          <w:rFonts w:ascii="Consolas" w:hAnsi="Consolas"/>
+          <w:sz w:val="15"/>
+          <w:szCs w:val="15"/>
+        </w:rPr>
+      </w:pPr>
+      <w:r>
+        <w:rPr>
+          <w:rFonts w:ascii="Consolas" w:hAnsi="Consolas" w:hint="eastAsia"/>
+          <w:sz w:val="15"/>
+          <w:szCs w:val="15"/>
+        </w:rPr>
+        <w:t>}</w:t>
+      </w:r>
+    </w:p>
+    <w:p>
+      <w:pPr>
+        <w:spacing w:line="200" w:lineRule="exact"/>
+        <w:rPr>
+          <w:rFonts w:ascii="Consolas" w:hAnsi="Consolas"/>
+          <w:sz w:val="15"/>
+          <w:szCs w:val="15"/>
+        </w:rPr>
+      </w:pPr>
+    </w:p>
+    <w:p>
+      <w:pPr>
+        <w:spacing w:line="200" w:lineRule="exact"/>
+        <w:rPr>
+          <w:rFonts w:ascii="Consolas" w:hAnsi="Consolas"/>
+          <w:sz w:val="15"/>
+          <w:szCs w:val="15"/>
+        </w:rPr>
+      </w:pPr>
+      <w:r>
+        <w:rPr>
+          <w:rFonts w:ascii="Consolas" w:hAnsi="Consolas" w:hint="eastAsia"/>
+          <w:sz w:val="15"/>
+          <w:szCs w:val="15"/>
+        </w:rPr>
+        <w:t>int main()</w:t>
+      </w:r>
+    </w:p>
+    <w:p>
+      <w:pPr>
+        <w:spacing w:line="200" w:lineRule="exact"/>
+        <w:rPr>
+          <w:rFonts w:ascii="Consolas" w:hAnsi="Consolas"/>
+          <w:sz w:val="15"/>
+          <w:szCs w:val="15"/>
+        </w:rPr>
+      </w:pPr>
+      <w:r>
+        <w:rPr>
+          <w:rFonts w:ascii="Consolas" w:hAnsi="Consolas" w:hint="eastAsia"/>
+          <w:sz w:val="15"/>
+          <w:szCs w:val="15"/>
+        </w:rPr>
         <w:t>{</w:t>
       </w:r>
     </w:p>
@@ -46577,10 +47800,28 @@
       <w:pPr>
         <w:spacing w:line="200" w:lineRule="exact"/>
         <w:rPr>
+          <w:rFonts w:ascii="Consolas" w:hAnsi="Consolas"/>
+          <w:sz w:val="15"/>
+          <w:szCs w:val="15"/>
+        </w:rPr>
+      </w:pPr>
+      <w:r>
+        <w:rPr>
           <w:rFonts w:ascii="Consolas" w:hAnsi="Consolas" w:hint="eastAsia"/>
           <w:sz w:val="15"/>
           <w:szCs w:val="15"/>
         </w:rPr>
+        <w:t xml:space="preserve">    std::ios::sync_with_stdio(false);</w:t>
+      </w:r>
+    </w:p>
+    <w:p>
+      <w:pPr>
+        <w:spacing w:line="200" w:lineRule="exact"/>
+        <w:rPr>
+          <w:rFonts w:ascii="Consolas" w:hAnsi="Consolas"/>
+          <w:sz w:val="15"/>
+          <w:szCs w:val="15"/>
+        </w:rPr>
       </w:pPr>
       <w:r>
         <w:rPr>
@@ -46588,17 +47829,45 @@
           <w:sz w:val="15"/>
           <w:szCs w:val="15"/>
         </w:rPr>
-        <w:t xml:space="preserve">    for (int i = 0; i &lt; m; ++i)</w:t>
-      </w:r>
-    </w:p>
-    <w:p>
-      <w:pPr>
-        <w:spacing w:line="200" w:lineRule="exact"/>
+        <w:t xml:space="preserve">    std::cin.tie(nullptr);</w:t>
+      </w:r>
+    </w:p>
+    <w:p>
+      <w:pPr>
+        <w:spacing w:line="200" w:lineRule="exact"/>
+        <w:rPr>
+          <w:rFonts w:ascii="Consolas" w:hAnsi="Consolas"/>
+          <w:sz w:val="15"/>
+          <w:szCs w:val="15"/>
+        </w:rPr>
+      </w:pPr>
+    </w:p>
+    <w:p>
+      <w:pPr>
+        <w:spacing w:line="200" w:lineRule="exact"/>
+        <w:rPr>
+          <w:rFonts w:ascii="Consolas" w:hAnsi="Consolas"/>
+          <w:sz w:val="15"/>
+          <w:szCs w:val="15"/>
+        </w:rPr>
+      </w:pPr>
+      <w:r>
         <w:rPr>
           <w:rFonts w:ascii="Consolas" w:hAnsi="Consolas" w:hint="eastAsia"/>
           <w:sz w:val="15"/>
           <w:szCs w:val="15"/>
         </w:rPr>
+        <w:t xml:space="preserve">    std::cin &gt;&gt; s;</w:t>
+      </w:r>
+    </w:p>
+    <w:p>
+      <w:pPr>
+        <w:spacing w:line="200" w:lineRule="exact"/>
+        <w:rPr>
+          <w:rFonts w:ascii="Consolas" w:hAnsi="Consolas"/>
+          <w:sz w:val="15"/>
+          <w:szCs w:val="15"/>
+        </w:rPr>
       </w:pPr>
       <w:r>
         <w:rPr>
@@ -46606,6 +47875,24 @@
           <w:sz w:val="15"/>
           <w:szCs w:val="15"/>
         </w:rPr>
+        <w:t xml:space="preserve">    for (auto &amp;r : s)</w:t>
+      </w:r>
+    </w:p>
+    <w:p>
+      <w:pPr>
+        <w:spacing w:line="200" w:lineRule="exact"/>
+        <w:rPr>
+          <w:rFonts w:ascii="Consolas" w:hAnsi="Consolas"/>
+          <w:sz w:val="15"/>
+          <w:szCs w:val="15"/>
+        </w:rPr>
+      </w:pPr>
+      <w:r>
+        <w:rPr>
+          <w:rFonts w:ascii="Consolas" w:hAnsi="Consolas" w:hint="eastAsia"/>
+          <w:sz w:val="15"/>
+          <w:szCs w:val="15"/>
+        </w:rPr>
         <w:t xml:space="preserve">    {</w:t>
       </w:r>
     </w:p>
@@ -46613,10 +47900,28 @@
       <w:pPr>
         <w:spacing w:line="200" w:lineRule="exact"/>
         <w:rPr>
+          <w:rFonts w:ascii="Consolas" w:hAnsi="Consolas"/>
+          <w:sz w:val="15"/>
+          <w:szCs w:val="15"/>
+        </w:rPr>
+      </w:pPr>
+      <w:r>
+        <w:rPr>
           <w:rFonts w:ascii="Consolas" w:hAnsi="Consolas" w:hint="eastAsia"/>
           <w:sz w:val="15"/>
           <w:szCs w:val="15"/>
         </w:rPr>
+        <w:t xml:space="preserve">        r -= '0';</w:t>
+      </w:r>
+    </w:p>
+    <w:p>
+      <w:pPr>
+        <w:spacing w:line="200" w:lineRule="exact"/>
+        <w:rPr>
+          <w:rFonts w:ascii="Consolas" w:hAnsi="Consolas"/>
+          <w:sz w:val="15"/>
+          <w:szCs w:val="15"/>
+        </w:rPr>
       </w:pPr>
       <w:r>
         <w:rPr>
@@ -46624,17 +47929,45 @@
           <w:sz w:val="15"/>
           <w:szCs w:val="15"/>
         </w:rPr>
-        <w:t xml:space="preserve">        c[i] = 0;</w:t>
-      </w:r>
-    </w:p>
-    <w:p>
-      <w:pPr>
-        <w:spacing w:line="200" w:lineRule="exact"/>
+        <w:t xml:space="preserve">    }</w:t>
+      </w:r>
+    </w:p>
+    <w:p>
+      <w:pPr>
+        <w:spacing w:line="200" w:lineRule="exact"/>
+        <w:rPr>
+          <w:rFonts w:ascii="Consolas" w:hAnsi="Consolas"/>
+          <w:sz w:val="15"/>
+          <w:szCs w:val="15"/>
+        </w:rPr>
+      </w:pPr>
+      <w:r>
         <w:rPr>
           <w:rFonts w:ascii="Consolas" w:hAnsi="Consolas" w:hint="eastAsia"/>
           <w:sz w:val="15"/>
           <w:szCs w:val="15"/>
         </w:rPr>
+        <w:t xml:space="preserve">    n = static_cast&lt;int&gt;(s.size());</w:t>
+      </w:r>
+    </w:p>
+    <w:p>
+      <w:pPr>
+        <w:spacing w:line="200" w:lineRule="exact"/>
+        <w:rPr>
+          <w:rFonts w:ascii="Consolas" w:hAnsi="Consolas"/>
+          <w:sz w:val="15"/>
+          <w:szCs w:val="15"/>
+        </w:rPr>
+      </w:pPr>
+    </w:p>
+    <w:p>
+      <w:pPr>
+        <w:spacing w:line="200" w:lineRule="exact"/>
+        <w:rPr>
+          <w:rFonts w:ascii="Consolas" w:hAnsi="Consolas"/>
+          <w:sz w:val="15"/>
+          <w:szCs w:val="15"/>
+        </w:rPr>
       </w:pPr>
       <w:r>
         <w:rPr>
@@ -46642,6 +47975,88 @@
           <w:sz w:val="15"/>
           <w:szCs w:val="15"/>
         </w:rPr>
+        <w:t xml:space="preserve">    BuildSA('z' - '0' + 1);</w:t>
+      </w:r>
+    </w:p>
+    <w:p>
+      <w:pPr>
+        <w:spacing w:line="200" w:lineRule="exact"/>
+        <w:rPr>
+          <w:rFonts w:ascii="Consolas" w:hAnsi="Consolas"/>
+          <w:sz w:val="15"/>
+          <w:szCs w:val="15"/>
+        </w:rPr>
+      </w:pPr>
+    </w:p>
+    <w:p>
+      <w:pPr>
+        <w:spacing w:line="200" w:lineRule="exact"/>
+        <w:rPr>
+          <w:rFonts w:ascii="Consolas" w:hAnsi="Consolas"/>
+          <w:sz w:val="15"/>
+          <w:szCs w:val="15"/>
+        </w:rPr>
+      </w:pPr>
+      <w:r>
+        <w:rPr>
+          <w:rFonts w:ascii="Consolas" w:hAnsi="Consolas" w:hint="eastAsia"/>
+          <w:sz w:val="15"/>
+          <w:szCs w:val="15"/>
+        </w:rPr>
+        <w:t xml:space="preserve">    for (int i = 0; i &lt; n; ++i)</w:t>
+      </w:r>
+    </w:p>
+    <w:p>
+      <w:pPr>
+        <w:spacing w:line="200" w:lineRule="exact"/>
+        <w:rPr>
+          <w:rFonts w:ascii="Consolas" w:hAnsi="Consolas"/>
+          <w:sz w:val="15"/>
+          <w:szCs w:val="15"/>
+        </w:rPr>
+      </w:pPr>
+      <w:r>
+        <w:rPr>
+          <w:rFonts w:ascii="Consolas" w:hAnsi="Consolas" w:hint="eastAsia"/>
+          <w:sz w:val="15"/>
+          <w:szCs w:val="15"/>
+        </w:rPr>
+        <w:t xml:space="preserve">    {</w:t>
+      </w:r>
+    </w:p>
+    <w:p>
+      <w:pPr>
+        <w:spacing w:line="200" w:lineRule="exact"/>
+        <w:rPr>
+          <w:rFonts w:ascii="Consolas" w:hAnsi="Consolas"/>
+          <w:sz w:val="15"/>
+          <w:szCs w:val="15"/>
+        </w:rPr>
+      </w:pPr>
+      <w:r>
+        <w:rPr>
+          <w:rFonts w:ascii="Consolas" w:hAnsi="Consolas" w:hint="eastAsia"/>
+          <w:sz w:val="15"/>
+          <w:szCs w:val="15"/>
+        </w:rPr>
+        <w:t xml:space="preserve">        std::cout &lt;&lt; sa[i] + 1 &lt;&lt; ' ';</w:t>
+      </w:r>
+    </w:p>
+    <w:p>
+      <w:pPr>
+        <w:spacing w:line="200" w:lineRule="exact"/>
+        <w:rPr>
+          <w:rFonts w:ascii="Consolas" w:hAnsi="Consolas"/>
+          <w:sz w:val="15"/>
+          <w:szCs w:val="15"/>
+        </w:rPr>
+      </w:pPr>
+      <w:r>
+        <w:rPr>
+          <w:rFonts w:ascii="Consolas" w:hAnsi="Consolas" w:hint="eastAsia"/>
+          <w:sz w:val="15"/>
+          <w:szCs w:val="15"/>
+        </w:rPr>
         <w:t xml:space="preserve">    }</w:t>
       </w:r>
     </w:p>
@@ -46649,1375 +48064,17 @@
       <w:pPr>
         <w:spacing w:line="200" w:lineRule="exact"/>
         <w:rPr>
+          <w:rFonts w:ascii="Consolas" w:hAnsi="Consolas"/>
+          <w:sz w:val="15"/>
+          <w:szCs w:val="15"/>
+        </w:rPr>
+      </w:pPr>
+      <w:r>
+        <w:rPr>
           <w:rFonts w:ascii="Consolas" w:hAnsi="Consolas" w:hint="eastAsia"/>
           <w:sz w:val="15"/>
           <w:szCs w:val="15"/>
         </w:rPr>
-      </w:pPr>
-      <w:r>
-        <w:rPr>
-          <w:rFonts w:ascii="Consolas" w:hAnsi="Consolas" w:hint="eastAsia"/>
-          <w:sz w:val="15"/>
-          <w:szCs w:val="15"/>
-        </w:rPr>
-        <w:t xml:space="preserve">    for (int i = 0; i &lt; n; ++i)</w:t>
-      </w:r>
-    </w:p>
-    <w:p>
-      <w:pPr>
-        <w:spacing w:line="200" w:lineRule="exact"/>
-        <w:rPr>
-          <w:rFonts w:ascii="Consolas" w:hAnsi="Consolas" w:hint="eastAsia"/>
-          <w:sz w:val="15"/>
-          <w:szCs w:val="15"/>
-        </w:rPr>
-      </w:pPr>
-      <w:r>
-        <w:rPr>
-          <w:rFonts w:ascii="Consolas" w:hAnsi="Consolas" w:hint="eastAsia"/>
-          <w:sz w:val="15"/>
-          <w:szCs w:val="15"/>
-        </w:rPr>
-        <w:t xml:space="preserve">    {</w:t>
-      </w:r>
-    </w:p>
-    <w:p>
-      <w:pPr>
-        <w:spacing w:line="200" w:lineRule="exact"/>
-        <w:rPr>
-          <w:rFonts w:ascii="Consolas" w:hAnsi="Consolas" w:hint="eastAsia"/>
-          <w:sz w:val="15"/>
-          <w:szCs w:val="15"/>
-        </w:rPr>
-      </w:pPr>
-      <w:r>
-        <w:rPr>
-          <w:rFonts w:ascii="Consolas" w:hAnsi="Consolas" w:hint="eastAsia"/>
-          <w:sz w:val="15"/>
-          <w:szCs w:val="15"/>
-        </w:rPr>
-        <w:t xml:space="preserve">        ++c[x[i] = s[i]];</w:t>
-      </w:r>
-    </w:p>
-    <w:p>
-      <w:pPr>
-        <w:spacing w:line="200" w:lineRule="exact"/>
-        <w:rPr>
-          <w:rFonts w:ascii="Consolas" w:hAnsi="Consolas" w:hint="eastAsia"/>
-          <w:sz w:val="15"/>
-          <w:szCs w:val="15"/>
-        </w:rPr>
-      </w:pPr>
-      <w:r>
-        <w:rPr>
-          <w:rFonts w:ascii="Consolas" w:hAnsi="Consolas" w:hint="eastAsia"/>
-          <w:sz w:val="15"/>
-          <w:szCs w:val="15"/>
-        </w:rPr>
-        <w:t xml:space="preserve">    }</w:t>
-      </w:r>
-    </w:p>
-    <w:p>
-      <w:pPr>
-        <w:spacing w:line="200" w:lineRule="exact"/>
-        <w:rPr>
-          <w:rFonts w:ascii="Consolas" w:hAnsi="Consolas" w:hint="eastAsia"/>
-          <w:sz w:val="15"/>
-          <w:szCs w:val="15"/>
-        </w:rPr>
-      </w:pPr>
-      <w:r>
-        <w:rPr>
-          <w:rFonts w:ascii="Consolas" w:hAnsi="Consolas" w:hint="eastAsia"/>
-          <w:sz w:val="15"/>
-          <w:szCs w:val="15"/>
-        </w:rPr>
-        <w:t xml:space="preserve">    for (int i = 1; i &lt; m; ++i)</w:t>
-      </w:r>
-    </w:p>
-    <w:p>
-      <w:pPr>
-        <w:spacing w:line="200" w:lineRule="exact"/>
-        <w:rPr>
-          <w:rFonts w:ascii="Consolas" w:hAnsi="Consolas" w:hint="eastAsia"/>
-          <w:sz w:val="15"/>
-          <w:szCs w:val="15"/>
-        </w:rPr>
-      </w:pPr>
-      <w:r>
-        <w:rPr>
-          <w:rFonts w:ascii="Consolas" w:hAnsi="Consolas" w:hint="eastAsia"/>
-          <w:sz w:val="15"/>
-          <w:szCs w:val="15"/>
-        </w:rPr>
-        <w:t xml:space="preserve">    {</w:t>
-      </w:r>
-    </w:p>
-    <w:p>
-      <w:pPr>
-        <w:spacing w:line="200" w:lineRule="exact"/>
-        <w:rPr>
-          <w:rFonts w:ascii="Consolas" w:hAnsi="Consolas" w:hint="eastAsia"/>
-          <w:sz w:val="15"/>
-          <w:szCs w:val="15"/>
-        </w:rPr>
-      </w:pPr>
-      <w:r>
-        <w:rPr>
-          <w:rFonts w:ascii="Consolas" w:hAnsi="Consolas" w:hint="eastAsia"/>
-          <w:sz w:val="15"/>
-          <w:szCs w:val="15"/>
-        </w:rPr>
-        <w:t xml:space="preserve">        c[i] += c[i - 1];</w:t>
-      </w:r>
-    </w:p>
-    <w:p>
-      <w:pPr>
-        <w:spacing w:line="200" w:lineRule="exact"/>
-        <w:rPr>
-          <w:rFonts w:ascii="Consolas" w:hAnsi="Consolas" w:hint="eastAsia"/>
-          <w:sz w:val="15"/>
-          <w:szCs w:val="15"/>
-        </w:rPr>
-      </w:pPr>
-      <w:r>
-        <w:rPr>
-          <w:rFonts w:ascii="Consolas" w:hAnsi="Consolas" w:hint="eastAsia"/>
-          <w:sz w:val="15"/>
-          <w:szCs w:val="15"/>
-        </w:rPr>
-        <w:t xml:space="preserve">    }</w:t>
-      </w:r>
-    </w:p>
-    <w:p>
-      <w:pPr>
-        <w:spacing w:line="200" w:lineRule="exact"/>
-        <w:rPr>
-          <w:rFonts w:ascii="Consolas" w:hAnsi="Consolas" w:hint="eastAsia"/>
-          <w:sz w:val="15"/>
-          <w:szCs w:val="15"/>
-        </w:rPr>
-      </w:pPr>
-      <w:r>
-        <w:rPr>
-          <w:rFonts w:ascii="Consolas" w:hAnsi="Consolas" w:hint="eastAsia"/>
-          <w:sz w:val="15"/>
-          <w:szCs w:val="15"/>
-        </w:rPr>
-        <w:t xml:space="preserve">    for (int i = n - 1; i &gt;= 0; --i)</w:t>
-      </w:r>
-    </w:p>
-    <w:p>
-      <w:pPr>
-        <w:spacing w:line="200" w:lineRule="exact"/>
-        <w:rPr>
-          <w:rFonts w:ascii="Consolas" w:hAnsi="Consolas" w:hint="eastAsia"/>
-          <w:sz w:val="15"/>
-          <w:szCs w:val="15"/>
-        </w:rPr>
-      </w:pPr>
-      <w:r>
-        <w:rPr>
-          <w:rFonts w:ascii="Consolas" w:hAnsi="Consolas" w:hint="eastAsia"/>
-          <w:sz w:val="15"/>
-          <w:szCs w:val="15"/>
-        </w:rPr>
-        <w:t xml:space="preserve">    {</w:t>
-      </w:r>
-    </w:p>
-    <w:p>
-      <w:pPr>
-        <w:spacing w:line="200" w:lineRule="exact"/>
-        <w:rPr>
-          <w:rFonts w:ascii="Consolas" w:hAnsi="Consolas" w:hint="eastAsia"/>
-          <w:sz w:val="15"/>
-          <w:szCs w:val="15"/>
-        </w:rPr>
-      </w:pPr>
-      <w:r>
-        <w:rPr>
-          <w:rFonts w:ascii="Consolas" w:hAnsi="Consolas" w:hint="eastAsia"/>
-          <w:sz w:val="15"/>
-          <w:szCs w:val="15"/>
-        </w:rPr>
-        <w:t xml:space="preserve">        sa[--c[x[i]]] = i;</w:t>
-      </w:r>
-    </w:p>
-    <w:p>
-      <w:pPr>
-        <w:spacing w:line="200" w:lineRule="exact"/>
-        <w:rPr>
-          <w:rFonts w:ascii="Consolas" w:hAnsi="Consolas" w:hint="eastAsia"/>
-          <w:sz w:val="15"/>
-          <w:szCs w:val="15"/>
-        </w:rPr>
-      </w:pPr>
-      <w:r>
-        <w:rPr>
-          <w:rFonts w:ascii="Consolas" w:hAnsi="Consolas" w:hint="eastAsia"/>
-          <w:sz w:val="15"/>
-          <w:szCs w:val="15"/>
-        </w:rPr>
-        <w:t xml:space="preserve">    }</w:t>
-      </w:r>
-    </w:p>
-    <w:p>
-      <w:pPr>
-        <w:spacing w:line="200" w:lineRule="exact"/>
-        <w:rPr>
-          <w:rFonts w:ascii="Consolas" w:hAnsi="Consolas" w:hint="eastAsia"/>
-          <w:sz w:val="15"/>
-          <w:szCs w:val="15"/>
-        </w:rPr>
-      </w:pPr>
-    </w:p>
-    <w:p>
-      <w:pPr>
-        <w:spacing w:line="200" w:lineRule="exact"/>
-        <w:rPr>
-          <w:rFonts w:ascii="Consolas" w:hAnsi="Consolas" w:hint="eastAsia"/>
-          <w:sz w:val="15"/>
-          <w:szCs w:val="15"/>
-        </w:rPr>
-      </w:pPr>
-      <w:r>
-        <w:rPr>
-          <w:rFonts w:ascii="Consolas" w:hAnsi="Consolas" w:hint="eastAsia"/>
-          <w:sz w:val="15"/>
-          <w:szCs w:val="15"/>
-        </w:rPr>
-        <w:t xml:space="preserve">    for (int k = 1; k &lt;= n; k &lt;&lt;= 1)</w:t>
-      </w:r>
-    </w:p>
-    <w:p>
-      <w:pPr>
-        <w:spacing w:line="200" w:lineRule="exact"/>
-        <w:rPr>
-          <w:rFonts w:ascii="Consolas" w:hAnsi="Consolas" w:hint="eastAsia"/>
-          <w:sz w:val="15"/>
-          <w:szCs w:val="15"/>
-        </w:rPr>
-      </w:pPr>
-      <w:r>
-        <w:rPr>
-          <w:rFonts w:ascii="Consolas" w:hAnsi="Consolas" w:hint="eastAsia"/>
-          <w:sz w:val="15"/>
-          <w:szCs w:val="15"/>
-        </w:rPr>
-        <w:t xml:space="preserve">    {</w:t>
-      </w:r>
-    </w:p>
-    <w:p>
-      <w:pPr>
-        <w:spacing w:line="200" w:lineRule="exact"/>
-        <w:rPr>
-          <w:rFonts w:ascii="Consolas" w:hAnsi="Consolas" w:hint="eastAsia"/>
-          <w:sz w:val="15"/>
-          <w:szCs w:val="15"/>
-        </w:rPr>
-      </w:pPr>
-      <w:r>
-        <w:rPr>
-          <w:rFonts w:ascii="Consolas" w:hAnsi="Consolas" w:hint="eastAsia"/>
-          <w:sz w:val="15"/>
-          <w:szCs w:val="15"/>
-        </w:rPr>
-        <w:t xml:space="preserve">        int p = 0;</w:t>
-      </w:r>
-    </w:p>
-    <w:p>
-      <w:pPr>
-        <w:spacing w:line="200" w:lineRule="exact"/>
-        <w:rPr>
-          <w:rFonts w:ascii="Consolas" w:hAnsi="Consolas" w:hint="eastAsia"/>
-          <w:sz w:val="15"/>
-          <w:szCs w:val="15"/>
-        </w:rPr>
-      </w:pPr>
-      <w:r>
-        <w:rPr>
-          <w:rFonts w:ascii="Consolas" w:hAnsi="Consolas" w:hint="eastAsia"/>
-          <w:sz w:val="15"/>
-          <w:szCs w:val="15"/>
-        </w:rPr>
-        <w:t xml:space="preserve">        for (int i = n - k; i &lt; n; ++i)</w:t>
-      </w:r>
-    </w:p>
-    <w:p>
-      <w:pPr>
-        <w:spacing w:line="200" w:lineRule="exact"/>
-        <w:rPr>
-          <w:rFonts w:ascii="Consolas" w:hAnsi="Consolas" w:hint="eastAsia"/>
-          <w:sz w:val="15"/>
-          <w:szCs w:val="15"/>
-        </w:rPr>
-      </w:pPr>
-      <w:r>
-        <w:rPr>
-          <w:rFonts w:ascii="Consolas" w:hAnsi="Consolas" w:hint="eastAsia"/>
-          <w:sz w:val="15"/>
-          <w:szCs w:val="15"/>
-        </w:rPr>
-        <w:t xml:space="preserve">        {</w:t>
-      </w:r>
-    </w:p>
-    <w:p>
-      <w:pPr>
-        <w:spacing w:line="200" w:lineRule="exact"/>
-        <w:rPr>
-          <w:rFonts w:ascii="Consolas" w:hAnsi="Consolas" w:hint="eastAsia"/>
-          <w:sz w:val="15"/>
-          <w:szCs w:val="15"/>
-        </w:rPr>
-      </w:pPr>
-      <w:r>
-        <w:rPr>
-          <w:rFonts w:ascii="Consolas" w:hAnsi="Consolas" w:hint="eastAsia"/>
-          <w:sz w:val="15"/>
-          <w:szCs w:val="15"/>
-        </w:rPr>
-        <w:t xml:space="preserve">            y[p++] = i;</w:t>
-      </w:r>
-    </w:p>
-    <w:p>
-      <w:pPr>
-        <w:spacing w:line="200" w:lineRule="exact"/>
-        <w:rPr>
-          <w:rFonts w:ascii="Consolas" w:hAnsi="Consolas" w:hint="eastAsia"/>
-          <w:sz w:val="15"/>
-          <w:szCs w:val="15"/>
-        </w:rPr>
-      </w:pPr>
-      <w:r>
-        <w:rPr>
-          <w:rFonts w:ascii="Consolas" w:hAnsi="Consolas" w:hint="eastAsia"/>
-          <w:sz w:val="15"/>
-          <w:szCs w:val="15"/>
-        </w:rPr>
-        <w:t xml:space="preserve">        }</w:t>
-      </w:r>
-    </w:p>
-    <w:p>
-      <w:pPr>
-        <w:spacing w:line="200" w:lineRule="exact"/>
-        <w:rPr>
-          <w:rFonts w:ascii="Consolas" w:hAnsi="Consolas" w:hint="eastAsia"/>
-          <w:sz w:val="15"/>
-          <w:szCs w:val="15"/>
-        </w:rPr>
-      </w:pPr>
-      <w:r>
-        <w:rPr>
-          <w:rFonts w:ascii="Consolas" w:hAnsi="Consolas" w:hint="eastAsia"/>
-          <w:sz w:val="15"/>
-          <w:szCs w:val="15"/>
-        </w:rPr>
-        <w:t xml:space="preserve">        for (int i = 0; i &lt; n; ++i)</w:t>
-      </w:r>
-    </w:p>
-    <w:p>
-      <w:pPr>
-        <w:spacing w:line="200" w:lineRule="exact"/>
-        <w:rPr>
-          <w:rFonts w:ascii="Consolas" w:hAnsi="Consolas" w:hint="eastAsia"/>
-          <w:sz w:val="15"/>
-          <w:szCs w:val="15"/>
-        </w:rPr>
-      </w:pPr>
-      <w:r>
-        <w:rPr>
-          <w:rFonts w:ascii="Consolas" w:hAnsi="Consolas" w:hint="eastAsia"/>
-          <w:sz w:val="15"/>
-          <w:szCs w:val="15"/>
-        </w:rPr>
-        <w:t xml:space="preserve">        {</w:t>
-      </w:r>
-    </w:p>
-    <w:p>
-      <w:pPr>
-        <w:spacing w:line="200" w:lineRule="exact"/>
-        <w:rPr>
-          <w:rFonts w:ascii="Consolas" w:hAnsi="Consolas" w:hint="eastAsia"/>
-          <w:sz w:val="15"/>
-          <w:szCs w:val="15"/>
-        </w:rPr>
-      </w:pPr>
-      <w:r>
-        <w:rPr>
-          <w:rFonts w:ascii="Consolas" w:hAnsi="Consolas" w:hint="eastAsia"/>
-          <w:sz w:val="15"/>
-          <w:szCs w:val="15"/>
-        </w:rPr>
-        <w:t xml:space="preserve">            if (sa[i] &gt;= k)</w:t>
-      </w:r>
-    </w:p>
-    <w:p>
-      <w:pPr>
-        <w:spacing w:line="200" w:lineRule="exact"/>
-        <w:rPr>
-          <w:rFonts w:ascii="Consolas" w:hAnsi="Consolas" w:hint="eastAsia"/>
-          <w:sz w:val="15"/>
-          <w:szCs w:val="15"/>
-        </w:rPr>
-      </w:pPr>
-      <w:r>
-        <w:rPr>
-          <w:rFonts w:ascii="Consolas" w:hAnsi="Consolas" w:hint="eastAsia"/>
-          <w:sz w:val="15"/>
-          <w:szCs w:val="15"/>
-        </w:rPr>
-        <w:t xml:space="preserve">            {</w:t>
-      </w:r>
-    </w:p>
-    <w:p>
-      <w:pPr>
-        <w:spacing w:line="200" w:lineRule="exact"/>
-        <w:rPr>
-          <w:rFonts w:ascii="Consolas" w:hAnsi="Consolas" w:hint="eastAsia"/>
-          <w:sz w:val="15"/>
-          <w:szCs w:val="15"/>
-        </w:rPr>
-      </w:pPr>
-      <w:r>
-        <w:rPr>
-          <w:rFonts w:ascii="Consolas" w:hAnsi="Consolas" w:hint="eastAsia"/>
-          <w:sz w:val="15"/>
-          <w:szCs w:val="15"/>
-        </w:rPr>
-        <w:t xml:space="preserve">                y[p++] = sa[i] - k;</w:t>
-      </w:r>
-    </w:p>
-    <w:p>
-      <w:pPr>
-        <w:spacing w:line="200" w:lineRule="exact"/>
-        <w:rPr>
-          <w:rFonts w:ascii="Consolas" w:hAnsi="Consolas" w:hint="eastAsia"/>
-          <w:sz w:val="15"/>
-          <w:szCs w:val="15"/>
-        </w:rPr>
-      </w:pPr>
-      <w:r>
-        <w:rPr>
-          <w:rFonts w:ascii="Consolas" w:hAnsi="Consolas" w:hint="eastAsia"/>
-          <w:sz w:val="15"/>
-          <w:szCs w:val="15"/>
-        </w:rPr>
-        <w:t xml:space="preserve">            }</w:t>
-      </w:r>
-    </w:p>
-    <w:p>
-      <w:pPr>
-        <w:spacing w:line="200" w:lineRule="exact"/>
-        <w:rPr>
-          <w:rFonts w:ascii="Consolas" w:hAnsi="Consolas" w:hint="eastAsia"/>
-          <w:sz w:val="15"/>
-          <w:szCs w:val="15"/>
-        </w:rPr>
-      </w:pPr>
-      <w:r>
-        <w:rPr>
-          <w:rFonts w:ascii="Consolas" w:hAnsi="Consolas" w:hint="eastAsia"/>
-          <w:sz w:val="15"/>
-          <w:szCs w:val="15"/>
-        </w:rPr>
-        <w:t xml:space="preserve">        }</w:t>
-      </w:r>
-    </w:p>
-    <w:p>
-      <w:pPr>
-        <w:spacing w:line="200" w:lineRule="exact"/>
-        <w:rPr>
-          <w:rFonts w:ascii="Consolas" w:hAnsi="Consolas" w:hint="eastAsia"/>
-          <w:sz w:val="15"/>
-          <w:szCs w:val="15"/>
-        </w:rPr>
-      </w:pPr>
-      <w:r>
-        <w:rPr>
-          <w:rFonts w:ascii="Consolas" w:hAnsi="Consolas" w:hint="eastAsia"/>
-          <w:sz w:val="15"/>
-          <w:szCs w:val="15"/>
-        </w:rPr>
-        <w:t xml:space="preserve">        for (int i = 0; i &lt; m; ++i)</w:t>
-      </w:r>
-    </w:p>
-    <w:p>
-      <w:pPr>
-        <w:spacing w:line="200" w:lineRule="exact"/>
-        <w:rPr>
-          <w:rFonts w:ascii="Consolas" w:hAnsi="Consolas" w:hint="eastAsia"/>
-          <w:sz w:val="15"/>
-          <w:szCs w:val="15"/>
-        </w:rPr>
-      </w:pPr>
-      <w:r>
-        <w:rPr>
-          <w:rFonts w:ascii="Consolas" w:hAnsi="Consolas" w:hint="eastAsia"/>
-          <w:sz w:val="15"/>
-          <w:szCs w:val="15"/>
-        </w:rPr>
-        <w:t xml:space="preserve">        {</w:t>
-      </w:r>
-    </w:p>
-    <w:p>
-      <w:pPr>
-        <w:spacing w:line="200" w:lineRule="exact"/>
-        <w:rPr>
-          <w:rFonts w:ascii="Consolas" w:hAnsi="Consolas" w:hint="eastAsia"/>
-          <w:sz w:val="15"/>
-          <w:szCs w:val="15"/>
-        </w:rPr>
-      </w:pPr>
-      <w:r>
-        <w:rPr>
-          <w:rFonts w:ascii="Consolas" w:hAnsi="Consolas" w:hint="eastAsia"/>
-          <w:sz w:val="15"/>
-          <w:szCs w:val="15"/>
-        </w:rPr>
-        <w:t xml:space="preserve">            c[i] = 0;</w:t>
-      </w:r>
-    </w:p>
-    <w:p>
-      <w:pPr>
-        <w:spacing w:line="200" w:lineRule="exact"/>
-        <w:rPr>
-          <w:rFonts w:ascii="Consolas" w:hAnsi="Consolas" w:hint="eastAsia"/>
-          <w:sz w:val="15"/>
-          <w:szCs w:val="15"/>
-        </w:rPr>
-      </w:pPr>
-      <w:r>
-        <w:rPr>
-          <w:rFonts w:ascii="Consolas" w:hAnsi="Consolas" w:hint="eastAsia"/>
-          <w:sz w:val="15"/>
-          <w:szCs w:val="15"/>
-        </w:rPr>
-        <w:t xml:space="preserve">        }</w:t>
-      </w:r>
-    </w:p>
-    <w:p>
-      <w:pPr>
-        <w:spacing w:line="200" w:lineRule="exact"/>
-        <w:rPr>
-          <w:rFonts w:ascii="Consolas" w:hAnsi="Consolas" w:hint="eastAsia"/>
-          <w:sz w:val="15"/>
-          <w:szCs w:val="15"/>
-        </w:rPr>
-      </w:pPr>
-      <w:r>
-        <w:rPr>
-          <w:rFonts w:ascii="Consolas" w:hAnsi="Consolas" w:hint="eastAsia"/>
-          <w:sz w:val="15"/>
-          <w:szCs w:val="15"/>
-        </w:rPr>
-        <w:t xml:space="preserve">        for (int i = 0; i &lt; n; ++i)</w:t>
-      </w:r>
-    </w:p>
-    <w:p>
-      <w:pPr>
-        <w:spacing w:line="200" w:lineRule="exact"/>
-        <w:rPr>
-          <w:rFonts w:ascii="Consolas" w:hAnsi="Consolas" w:hint="eastAsia"/>
-          <w:sz w:val="15"/>
-          <w:szCs w:val="15"/>
-        </w:rPr>
-      </w:pPr>
-      <w:r>
-        <w:rPr>
-          <w:rFonts w:ascii="Consolas" w:hAnsi="Consolas" w:hint="eastAsia"/>
-          <w:sz w:val="15"/>
-          <w:szCs w:val="15"/>
-        </w:rPr>
-        <w:t xml:space="preserve">        {</w:t>
-      </w:r>
-    </w:p>
-    <w:p>
-      <w:pPr>
-        <w:spacing w:line="200" w:lineRule="exact"/>
-        <w:rPr>
-          <w:rFonts w:ascii="Consolas" w:hAnsi="Consolas" w:hint="eastAsia"/>
-          <w:sz w:val="15"/>
-          <w:szCs w:val="15"/>
-        </w:rPr>
-      </w:pPr>
-      <w:r>
-        <w:rPr>
-          <w:rFonts w:ascii="Consolas" w:hAnsi="Consolas" w:hint="eastAsia"/>
-          <w:sz w:val="15"/>
-          <w:szCs w:val="15"/>
-        </w:rPr>
-        <w:t xml:space="preserve">            ++c[x[y[i]]];</w:t>
-      </w:r>
-    </w:p>
-    <w:p>
-      <w:pPr>
-        <w:spacing w:line="200" w:lineRule="exact"/>
-        <w:rPr>
-          <w:rFonts w:ascii="Consolas" w:hAnsi="Consolas" w:hint="eastAsia"/>
-          <w:sz w:val="15"/>
-          <w:szCs w:val="15"/>
-        </w:rPr>
-      </w:pPr>
-      <w:r>
-        <w:rPr>
-          <w:rFonts w:ascii="Consolas" w:hAnsi="Consolas" w:hint="eastAsia"/>
-          <w:sz w:val="15"/>
-          <w:szCs w:val="15"/>
-        </w:rPr>
-        <w:t xml:space="preserve">        }</w:t>
-      </w:r>
-    </w:p>
-    <w:p>
-      <w:pPr>
-        <w:spacing w:line="200" w:lineRule="exact"/>
-        <w:rPr>
-          <w:rFonts w:ascii="Consolas" w:hAnsi="Consolas" w:hint="eastAsia"/>
-          <w:sz w:val="15"/>
-          <w:szCs w:val="15"/>
-        </w:rPr>
-      </w:pPr>
-      <w:r>
-        <w:rPr>
-          <w:rFonts w:ascii="Consolas" w:hAnsi="Consolas" w:hint="eastAsia"/>
-          <w:sz w:val="15"/>
-          <w:szCs w:val="15"/>
-        </w:rPr>
-        <w:t xml:space="preserve">        for (int i = 0; i &lt; m; ++i)</w:t>
-      </w:r>
-    </w:p>
-    <w:p>
-      <w:pPr>
-        <w:spacing w:line="200" w:lineRule="exact"/>
-        <w:rPr>
-          <w:rFonts w:ascii="Consolas" w:hAnsi="Consolas" w:hint="eastAsia"/>
-          <w:sz w:val="15"/>
-          <w:szCs w:val="15"/>
-        </w:rPr>
-      </w:pPr>
-      <w:r>
-        <w:rPr>
-          <w:rFonts w:ascii="Consolas" w:hAnsi="Consolas" w:hint="eastAsia"/>
-          <w:sz w:val="15"/>
-          <w:szCs w:val="15"/>
-        </w:rPr>
-        <w:t xml:space="preserve">        {</w:t>
-      </w:r>
-    </w:p>
-    <w:p>
-      <w:pPr>
-        <w:spacing w:line="200" w:lineRule="exact"/>
-        <w:rPr>
-          <w:rFonts w:ascii="Consolas" w:hAnsi="Consolas" w:hint="eastAsia"/>
-          <w:sz w:val="15"/>
-          <w:szCs w:val="15"/>
-        </w:rPr>
-      </w:pPr>
-      <w:r>
-        <w:rPr>
-          <w:rFonts w:ascii="Consolas" w:hAnsi="Consolas" w:hint="eastAsia"/>
-          <w:sz w:val="15"/>
-          <w:szCs w:val="15"/>
-        </w:rPr>
-        <w:t xml:space="preserve">            c[i] += c[i - 1];</w:t>
-      </w:r>
-    </w:p>
-    <w:p>
-      <w:pPr>
-        <w:spacing w:line="200" w:lineRule="exact"/>
-        <w:rPr>
-          <w:rFonts w:ascii="Consolas" w:hAnsi="Consolas" w:hint="eastAsia"/>
-          <w:sz w:val="15"/>
-          <w:szCs w:val="15"/>
-        </w:rPr>
-      </w:pPr>
-      <w:r>
-        <w:rPr>
-          <w:rFonts w:ascii="Consolas" w:hAnsi="Consolas" w:hint="eastAsia"/>
-          <w:sz w:val="15"/>
-          <w:szCs w:val="15"/>
-        </w:rPr>
-        <w:t xml:space="preserve">        }</w:t>
-      </w:r>
-    </w:p>
-    <w:p>
-      <w:pPr>
-        <w:spacing w:line="200" w:lineRule="exact"/>
-        <w:rPr>
-          <w:rFonts w:ascii="Consolas" w:hAnsi="Consolas" w:hint="eastAsia"/>
-          <w:sz w:val="15"/>
-          <w:szCs w:val="15"/>
-        </w:rPr>
-      </w:pPr>
-      <w:r>
-        <w:rPr>
-          <w:rFonts w:ascii="Consolas" w:hAnsi="Consolas" w:hint="eastAsia"/>
-          <w:sz w:val="15"/>
-          <w:szCs w:val="15"/>
-        </w:rPr>
-        <w:t xml:space="preserve">        for (int i = n - 1; i &gt;= 0; --i)</w:t>
-      </w:r>
-    </w:p>
-    <w:p>
-      <w:pPr>
-        <w:spacing w:line="200" w:lineRule="exact"/>
-        <w:rPr>
-          <w:rFonts w:ascii="Consolas" w:hAnsi="Consolas" w:hint="eastAsia"/>
-          <w:sz w:val="15"/>
-          <w:szCs w:val="15"/>
-        </w:rPr>
-      </w:pPr>
-      <w:r>
-        <w:rPr>
-          <w:rFonts w:ascii="Consolas" w:hAnsi="Consolas" w:hint="eastAsia"/>
-          <w:sz w:val="15"/>
-          <w:szCs w:val="15"/>
-        </w:rPr>
-        <w:t xml:space="preserve">        {</w:t>
-      </w:r>
-    </w:p>
-    <w:p>
-      <w:pPr>
-        <w:spacing w:line="200" w:lineRule="exact"/>
-        <w:rPr>
-          <w:rFonts w:ascii="Consolas" w:hAnsi="Consolas" w:hint="eastAsia"/>
-          <w:sz w:val="15"/>
-          <w:szCs w:val="15"/>
-        </w:rPr>
-      </w:pPr>
-      <w:r>
-        <w:rPr>
-          <w:rFonts w:ascii="Consolas" w:hAnsi="Consolas" w:hint="eastAsia"/>
-          <w:sz w:val="15"/>
-          <w:szCs w:val="15"/>
-        </w:rPr>
-        <w:t xml:space="preserve">            sa[--c[x[y[i]]]] = y[i];</w:t>
-      </w:r>
-    </w:p>
-    <w:p>
-      <w:pPr>
-        <w:spacing w:line="200" w:lineRule="exact"/>
-        <w:rPr>
-          <w:rFonts w:ascii="Consolas" w:hAnsi="Consolas" w:hint="eastAsia"/>
-          <w:sz w:val="15"/>
-          <w:szCs w:val="15"/>
-        </w:rPr>
-      </w:pPr>
-      <w:r>
-        <w:rPr>
-          <w:rFonts w:ascii="Consolas" w:hAnsi="Consolas" w:hint="eastAsia"/>
-          <w:sz w:val="15"/>
-          <w:szCs w:val="15"/>
-        </w:rPr>
-        <w:t xml:space="preserve">        }</w:t>
-      </w:r>
-    </w:p>
-    <w:p>
-      <w:pPr>
-        <w:spacing w:line="200" w:lineRule="exact"/>
-        <w:rPr>
-          <w:rFonts w:ascii="Consolas" w:hAnsi="Consolas" w:hint="eastAsia"/>
-          <w:sz w:val="15"/>
-          <w:szCs w:val="15"/>
-        </w:rPr>
-      </w:pPr>
-    </w:p>
-    <w:p>
-      <w:pPr>
-        <w:spacing w:line="200" w:lineRule="exact"/>
-        <w:rPr>
-          <w:rFonts w:ascii="Consolas" w:hAnsi="Consolas" w:hint="eastAsia"/>
-          <w:sz w:val="15"/>
-          <w:szCs w:val="15"/>
-        </w:rPr>
-      </w:pPr>
-      <w:r>
-        <w:rPr>
-          <w:rFonts w:ascii="Consolas" w:hAnsi="Consolas" w:hint="eastAsia"/>
-          <w:sz w:val="15"/>
-          <w:szCs w:val="15"/>
-        </w:rPr>
-        <w:t xml:space="preserve">        std::swap(x, y);</w:t>
-      </w:r>
-    </w:p>
-    <w:p>
-      <w:pPr>
-        <w:spacing w:line="200" w:lineRule="exact"/>
-        <w:rPr>
-          <w:rFonts w:ascii="Consolas" w:hAnsi="Consolas" w:hint="eastAsia"/>
-          <w:sz w:val="15"/>
-          <w:szCs w:val="15"/>
-        </w:rPr>
-      </w:pPr>
-      <w:r>
-        <w:rPr>
-          <w:rFonts w:ascii="Consolas" w:hAnsi="Consolas" w:hint="eastAsia"/>
-          <w:sz w:val="15"/>
-          <w:szCs w:val="15"/>
-        </w:rPr>
-        <w:t xml:space="preserve">        p = 1;</w:t>
-      </w:r>
-    </w:p>
-    <w:p>
-      <w:pPr>
-        <w:spacing w:line="200" w:lineRule="exact"/>
-        <w:rPr>
-          <w:rFonts w:ascii="Consolas" w:hAnsi="Consolas" w:hint="eastAsia"/>
-          <w:sz w:val="15"/>
-          <w:szCs w:val="15"/>
-        </w:rPr>
-      </w:pPr>
-      <w:r>
-        <w:rPr>
-          <w:rFonts w:ascii="Consolas" w:hAnsi="Consolas" w:hint="eastAsia"/>
-          <w:sz w:val="15"/>
-          <w:szCs w:val="15"/>
-        </w:rPr>
-        <w:t xml:space="preserve">        x[sa[0]] = 0;</w:t>
-      </w:r>
-    </w:p>
-    <w:p>
-      <w:pPr>
-        <w:spacing w:line="200" w:lineRule="exact"/>
-        <w:rPr>
-          <w:rFonts w:ascii="Consolas" w:hAnsi="Consolas" w:hint="eastAsia"/>
-          <w:sz w:val="15"/>
-          <w:szCs w:val="15"/>
-        </w:rPr>
-      </w:pPr>
-      <w:r>
-        <w:rPr>
-          <w:rFonts w:ascii="Consolas" w:hAnsi="Consolas" w:hint="eastAsia"/>
-          <w:sz w:val="15"/>
-          <w:szCs w:val="15"/>
-        </w:rPr>
-        <w:t xml:space="preserve">        for (int i = 1; i &lt; n; ++i)</w:t>
-      </w:r>
-    </w:p>
-    <w:p>
-      <w:pPr>
-        <w:spacing w:line="200" w:lineRule="exact"/>
-        <w:rPr>
-          <w:rFonts w:ascii="Consolas" w:hAnsi="Consolas" w:hint="eastAsia"/>
-          <w:sz w:val="15"/>
-          <w:szCs w:val="15"/>
-        </w:rPr>
-      </w:pPr>
-      <w:r>
-        <w:rPr>
-          <w:rFonts w:ascii="Consolas" w:hAnsi="Consolas" w:hint="eastAsia"/>
-          <w:sz w:val="15"/>
-          <w:szCs w:val="15"/>
-        </w:rPr>
-        <w:t xml:space="preserve">        {</w:t>
-      </w:r>
-    </w:p>
-    <w:p>
-      <w:pPr>
-        <w:spacing w:line="200" w:lineRule="exact"/>
-        <w:rPr>
-          <w:rFonts w:ascii="Consolas" w:hAnsi="Consolas" w:hint="eastAsia"/>
-          <w:sz w:val="15"/>
-          <w:szCs w:val="15"/>
-        </w:rPr>
-      </w:pPr>
-      <w:r>
-        <w:rPr>
-          <w:rFonts w:ascii="Consolas" w:hAnsi="Consolas" w:hint="eastAsia"/>
-          <w:sz w:val="15"/>
-          <w:szCs w:val="15"/>
-        </w:rPr>
-        <w:t xml:space="preserve">            x[sa[i]] = y[sa[i - 1]] == y[sa[i]] &amp;&amp; y[sa[i - 1] + k] == y[sa[i] + k] ? p - 1 : p++;</w:t>
-      </w:r>
-    </w:p>
-    <w:p>
-      <w:pPr>
-        <w:spacing w:line="200" w:lineRule="exact"/>
-        <w:rPr>
-          <w:rFonts w:ascii="Consolas" w:hAnsi="Consolas" w:hint="eastAsia"/>
-          <w:sz w:val="15"/>
-          <w:szCs w:val="15"/>
-        </w:rPr>
-      </w:pPr>
-      <w:r>
-        <w:rPr>
-          <w:rFonts w:ascii="Consolas" w:hAnsi="Consolas" w:hint="eastAsia"/>
-          <w:sz w:val="15"/>
-          <w:szCs w:val="15"/>
-        </w:rPr>
-        <w:t xml:space="preserve">        }</w:t>
-      </w:r>
-    </w:p>
-    <w:p>
-      <w:pPr>
-        <w:spacing w:line="200" w:lineRule="exact"/>
-        <w:rPr>
-          <w:rFonts w:ascii="Consolas" w:hAnsi="Consolas" w:hint="eastAsia"/>
-          <w:sz w:val="15"/>
-          <w:szCs w:val="15"/>
-        </w:rPr>
-      </w:pPr>
-    </w:p>
-    <w:p>
-      <w:pPr>
-        <w:spacing w:line="200" w:lineRule="exact"/>
-        <w:rPr>
-          <w:rFonts w:ascii="Consolas" w:hAnsi="Consolas" w:hint="eastAsia"/>
-          <w:sz w:val="15"/>
-          <w:szCs w:val="15"/>
-        </w:rPr>
-      </w:pPr>
-      <w:r>
-        <w:rPr>
-          <w:rFonts w:ascii="Consolas" w:hAnsi="Consolas" w:hint="eastAsia"/>
-          <w:sz w:val="15"/>
-          <w:szCs w:val="15"/>
-        </w:rPr>
-        <w:t xml:space="preserve">        if (p &gt;= n)</w:t>
-      </w:r>
-    </w:p>
-    <w:p>
-      <w:pPr>
-        <w:spacing w:line="200" w:lineRule="exact"/>
-        <w:rPr>
-          <w:rFonts w:ascii="Consolas" w:hAnsi="Consolas" w:hint="eastAsia"/>
-          <w:sz w:val="15"/>
-          <w:szCs w:val="15"/>
-        </w:rPr>
-      </w:pPr>
-      <w:r>
-        <w:rPr>
-          <w:rFonts w:ascii="Consolas" w:hAnsi="Consolas" w:hint="eastAsia"/>
-          <w:sz w:val="15"/>
-          <w:szCs w:val="15"/>
-        </w:rPr>
-        <w:t xml:space="preserve">        {</w:t>
-      </w:r>
-    </w:p>
-    <w:p>
-      <w:pPr>
-        <w:spacing w:line="200" w:lineRule="exact"/>
-        <w:rPr>
-          <w:rFonts w:ascii="Consolas" w:hAnsi="Consolas" w:hint="eastAsia"/>
-          <w:sz w:val="15"/>
-          <w:szCs w:val="15"/>
-        </w:rPr>
-      </w:pPr>
-      <w:r>
-        <w:rPr>
-          <w:rFonts w:ascii="Consolas" w:hAnsi="Consolas" w:hint="eastAsia"/>
-          <w:sz w:val="15"/>
-          <w:szCs w:val="15"/>
-        </w:rPr>
-        <w:t xml:space="preserve">            break;</w:t>
-      </w:r>
-    </w:p>
-    <w:p>
-      <w:pPr>
-        <w:spacing w:line="200" w:lineRule="exact"/>
-        <w:rPr>
-          <w:rFonts w:ascii="Consolas" w:hAnsi="Consolas" w:hint="eastAsia"/>
-          <w:sz w:val="15"/>
-          <w:szCs w:val="15"/>
-        </w:rPr>
-      </w:pPr>
-      <w:r>
-        <w:rPr>
-          <w:rFonts w:ascii="Consolas" w:hAnsi="Consolas" w:hint="eastAsia"/>
-          <w:sz w:val="15"/>
-          <w:szCs w:val="15"/>
-        </w:rPr>
-        <w:t xml:space="preserve">        }</w:t>
-      </w:r>
-    </w:p>
-    <w:p>
-      <w:pPr>
-        <w:spacing w:line="200" w:lineRule="exact"/>
-        <w:rPr>
-          <w:rFonts w:ascii="Consolas" w:hAnsi="Consolas" w:hint="eastAsia"/>
-          <w:sz w:val="15"/>
-          <w:szCs w:val="15"/>
-        </w:rPr>
-      </w:pPr>
-    </w:p>
-    <w:p>
-      <w:pPr>
-        <w:spacing w:line="200" w:lineRule="exact"/>
-        <w:rPr>
-          <w:rFonts w:ascii="Consolas" w:hAnsi="Consolas" w:hint="eastAsia"/>
-          <w:sz w:val="15"/>
-          <w:szCs w:val="15"/>
-        </w:rPr>
-      </w:pPr>
-      <w:r>
-        <w:rPr>
-          <w:rFonts w:ascii="Consolas" w:hAnsi="Consolas" w:hint="eastAsia"/>
-          <w:sz w:val="15"/>
-          <w:szCs w:val="15"/>
-        </w:rPr>
-        <w:t xml:space="preserve">        m = p;</w:t>
-      </w:r>
-    </w:p>
-    <w:p>
-      <w:pPr>
-        <w:spacing w:line="200" w:lineRule="exact"/>
-        <w:rPr>
-          <w:rFonts w:ascii="Consolas" w:hAnsi="Consolas" w:hint="eastAsia"/>
-          <w:sz w:val="15"/>
-          <w:szCs w:val="15"/>
-        </w:rPr>
-      </w:pPr>
-      <w:r>
-        <w:rPr>
-          <w:rFonts w:ascii="Consolas" w:hAnsi="Consolas" w:hint="eastAsia"/>
-          <w:sz w:val="15"/>
-          <w:szCs w:val="15"/>
-        </w:rPr>
-        <w:t xml:space="preserve">    }</w:t>
-      </w:r>
-    </w:p>
-    <w:p>
-      <w:pPr>
-        <w:spacing w:line="200" w:lineRule="exact"/>
-        <w:rPr>
-          <w:rFonts w:ascii="Consolas" w:hAnsi="Consolas" w:hint="eastAsia"/>
-          <w:sz w:val="15"/>
-          <w:szCs w:val="15"/>
-        </w:rPr>
-      </w:pPr>
-      <w:r>
-        <w:rPr>
-          <w:rFonts w:ascii="Consolas" w:hAnsi="Consolas" w:hint="eastAsia"/>
-          <w:sz w:val="15"/>
-          <w:szCs w:val="15"/>
-        </w:rPr>
-        <w:t>}</w:t>
-      </w:r>
-    </w:p>
-    <w:p>
-      <w:pPr>
-        <w:spacing w:line="200" w:lineRule="exact"/>
-        <w:rPr>
-          <w:rFonts w:ascii="Consolas" w:hAnsi="Consolas" w:hint="eastAsia"/>
-          <w:sz w:val="15"/>
-          <w:szCs w:val="15"/>
-        </w:rPr>
-      </w:pPr>
-    </w:p>
-    <w:p>
-      <w:pPr>
-        <w:spacing w:line="200" w:lineRule="exact"/>
-        <w:rPr>
-          <w:rFonts w:ascii="Consolas" w:hAnsi="Consolas" w:hint="eastAsia"/>
-          <w:sz w:val="15"/>
-          <w:szCs w:val="15"/>
-        </w:rPr>
-      </w:pPr>
-      <w:r>
-        <w:rPr>
-          <w:rFonts w:ascii="Consolas" w:hAnsi="Consolas" w:hint="eastAsia"/>
-          <w:sz w:val="15"/>
-          <w:szCs w:val="15"/>
-        </w:rPr>
-        <w:t>int main()</w:t>
-      </w:r>
-    </w:p>
-    <w:p>
-      <w:pPr>
-        <w:spacing w:line="200" w:lineRule="exact"/>
-        <w:rPr>
-          <w:rFonts w:ascii="Consolas" w:hAnsi="Consolas" w:hint="eastAsia"/>
-          <w:sz w:val="15"/>
-          <w:szCs w:val="15"/>
-        </w:rPr>
-      </w:pPr>
-      <w:r>
-        <w:rPr>
-          <w:rFonts w:ascii="Consolas" w:hAnsi="Consolas" w:hint="eastAsia"/>
-          <w:sz w:val="15"/>
-          <w:szCs w:val="15"/>
-        </w:rPr>
-        <w:t>{</w:t>
-      </w:r>
-    </w:p>
-    <w:p>
-      <w:pPr>
-        <w:spacing w:line="200" w:lineRule="exact"/>
-        <w:rPr>
-          <w:rFonts w:ascii="Consolas" w:hAnsi="Consolas" w:hint="eastAsia"/>
-          <w:sz w:val="15"/>
-          <w:szCs w:val="15"/>
-        </w:rPr>
-      </w:pPr>
-      <w:r>
-        <w:rPr>
-          <w:rFonts w:ascii="Consolas" w:hAnsi="Consolas" w:hint="eastAsia"/>
-          <w:sz w:val="15"/>
-          <w:szCs w:val="15"/>
-        </w:rPr>
-        <w:t xml:space="preserve">    std::ios::sync_with_stdio(false);</w:t>
-      </w:r>
-    </w:p>
-    <w:p>
-      <w:pPr>
-        <w:spacing w:line="200" w:lineRule="exact"/>
-        <w:rPr>
-          <w:rFonts w:ascii="Consolas" w:hAnsi="Consolas" w:hint="eastAsia"/>
-          <w:sz w:val="15"/>
-          <w:szCs w:val="15"/>
-        </w:rPr>
-      </w:pPr>
-      <w:r>
-        <w:rPr>
-          <w:rFonts w:ascii="Consolas" w:hAnsi="Consolas" w:hint="eastAsia"/>
-          <w:sz w:val="15"/>
-          <w:szCs w:val="15"/>
-        </w:rPr>
-        <w:t xml:space="preserve">    std::cin.tie(nullptr);</w:t>
-      </w:r>
-    </w:p>
-    <w:p>
-      <w:pPr>
-        <w:spacing w:line="200" w:lineRule="exact"/>
-        <w:rPr>
-          <w:rFonts w:ascii="Consolas" w:hAnsi="Consolas" w:hint="eastAsia"/>
-          <w:sz w:val="15"/>
-          <w:szCs w:val="15"/>
-        </w:rPr>
-      </w:pPr>
-    </w:p>
-    <w:p>
-      <w:pPr>
-        <w:spacing w:line="200" w:lineRule="exact"/>
-        <w:rPr>
-          <w:rFonts w:ascii="Consolas" w:hAnsi="Consolas" w:hint="eastAsia"/>
-          <w:sz w:val="15"/>
-          <w:szCs w:val="15"/>
-        </w:rPr>
-      </w:pPr>
-      <w:r>
-        <w:rPr>
-          <w:rFonts w:ascii="Consolas" w:hAnsi="Consolas" w:hint="eastAsia"/>
-          <w:sz w:val="15"/>
-          <w:szCs w:val="15"/>
-        </w:rPr>
-        <w:t xml:space="preserve">    std::cin &gt;&gt; s;</w:t>
-      </w:r>
-    </w:p>
-    <w:p>
-      <w:pPr>
-        <w:spacing w:line="200" w:lineRule="exact"/>
-        <w:rPr>
-          <w:rFonts w:ascii="Consolas" w:hAnsi="Consolas" w:hint="eastAsia"/>
-          <w:sz w:val="15"/>
-          <w:szCs w:val="15"/>
-        </w:rPr>
-      </w:pPr>
-      <w:r>
-        <w:rPr>
-          <w:rFonts w:ascii="Consolas" w:hAnsi="Consolas" w:hint="eastAsia"/>
-          <w:sz w:val="15"/>
-          <w:szCs w:val="15"/>
-        </w:rPr>
-        <w:t xml:space="preserve">    for (auto &amp;r : s)</w:t>
-      </w:r>
-    </w:p>
-    <w:p>
-      <w:pPr>
-        <w:spacing w:line="200" w:lineRule="exact"/>
-        <w:rPr>
-          <w:rFonts w:ascii="Consolas" w:hAnsi="Consolas" w:hint="eastAsia"/>
-          <w:sz w:val="15"/>
-          <w:szCs w:val="15"/>
-        </w:rPr>
-      </w:pPr>
-      <w:r>
-        <w:rPr>
-          <w:rFonts w:ascii="Consolas" w:hAnsi="Consolas" w:hint="eastAsia"/>
-          <w:sz w:val="15"/>
-          <w:szCs w:val="15"/>
-        </w:rPr>
-        <w:t xml:space="preserve">    {</w:t>
-      </w:r>
-    </w:p>
-    <w:p>
-      <w:pPr>
-        <w:spacing w:line="200" w:lineRule="exact"/>
-        <w:rPr>
-          <w:rFonts w:ascii="Consolas" w:hAnsi="Consolas" w:hint="eastAsia"/>
-          <w:sz w:val="15"/>
-          <w:szCs w:val="15"/>
-        </w:rPr>
-      </w:pPr>
-      <w:r>
-        <w:rPr>
-          <w:rFonts w:ascii="Consolas" w:hAnsi="Consolas" w:hint="eastAsia"/>
-          <w:sz w:val="15"/>
-          <w:szCs w:val="15"/>
-        </w:rPr>
-        <w:t xml:space="preserve">        r -= '0';</w:t>
-      </w:r>
-    </w:p>
-    <w:p>
-      <w:pPr>
-        <w:spacing w:line="200" w:lineRule="exact"/>
-        <w:rPr>
-          <w:rFonts w:ascii="Consolas" w:hAnsi="Consolas" w:hint="eastAsia"/>
-          <w:sz w:val="15"/>
-          <w:szCs w:val="15"/>
-        </w:rPr>
-      </w:pPr>
-      <w:r>
-        <w:rPr>
-          <w:rFonts w:ascii="Consolas" w:hAnsi="Consolas" w:hint="eastAsia"/>
-          <w:sz w:val="15"/>
-          <w:szCs w:val="15"/>
-        </w:rPr>
-        <w:t xml:space="preserve">    }</w:t>
-      </w:r>
-    </w:p>
-    <w:p>
-      <w:pPr>
-        <w:spacing w:line="200" w:lineRule="exact"/>
-        <w:rPr>
-          <w:rFonts w:ascii="Consolas" w:hAnsi="Consolas" w:hint="eastAsia"/>
-          <w:sz w:val="15"/>
-          <w:szCs w:val="15"/>
-        </w:rPr>
-      </w:pPr>
-      <w:r>
-        <w:rPr>
-          <w:rFonts w:ascii="Consolas" w:hAnsi="Consolas" w:hint="eastAsia"/>
-          <w:sz w:val="15"/>
-          <w:szCs w:val="15"/>
-        </w:rPr>
-        <w:t xml:space="preserve">    n = static_cast&lt;int&gt;(s.size());</w:t>
-      </w:r>
-    </w:p>
-    <w:p>
-      <w:pPr>
-        <w:spacing w:line="200" w:lineRule="exact"/>
-        <w:rPr>
-          <w:rFonts w:ascii="Consolas" w:hAnsi="Consolas" w:hint="eastAsia"/>
-          <w:sz w:val="15"/>
-          <w:szCs w:val="15"/>
-        </w:rPr>
-      </w:pPr>
-    </w:p>
-    <w:p>
-      <w:pPr>
-        <w:spacing w:line="200" w:lineRule="exact"/>
-        <w:rPr>
-          <w:rFonts w:ascii="Consolas" w:hAnsi="Consolas" w:hint="eastAsia"/>
-          <w:sz w:val="15"/>
-          <w:szCs w:val="15"/>
-        </w:rPr>
-      </w:pPr>
-      <w:r>
-        <w:rPr>
-          <w:rFonts w:ascii="Consolas" w:hAnsi="Consolas" w:hint="eastAsia"/>
-          <w:sz w:val="15"/>
-          <w:szCs w:val="15"/>
-        </w:rPr>
-        <w:t xml:space="preserve">    BuildSA('z' - '0' + 1);</w:t>
-      </w:r>
-    </w:p>
-    <w:p>
-      <w:pPr>
-        <w:spacing w:line="200" w:lineRule="exact"/>
-        <w:rPr>
-          <w:rFonts w:ascii="Consolas" w:hAnsi="Consolas" w:hint="eastAsia"/>
-          <w:sz w:val="15"/>
-          <w:szCs w:val="15"/>
-        </w:rPr>
-      </w:pPr>
-    </w:p>
-    <w:p>
-      <w:pPr>
-        <w:spacing w:line="200" w:lineRule="exact"/>
-        <w:rPr>
-          <w:rFonts w:ascii="Consolas" w:hAnsi="Consolas" w:hint="eastAsia"/>
-          <w:sz w:val="15"/>
-          <w:szCs w:val="15"/>
-        </w:rPr>
-      </w:pPr>
-      <w:r>
-        <w:rPr>
-          <w:rFonts w:ascii="Consolas" w:hAnsi="Consolas" w:hint="eastAsia"/>
-          <w:sz w:val="15"/>
-          <w:szCs w:val="15"/>
-        </w:rPr>
-        <w:t xml:space="preserve">    for (int i = 0; i &lt; n; ++i)</w:t>
-      </w:r>
-    </w:p>
-    <w:p>
-      <w:pPr>
-        <w:spacing w:line="200" w:lineRule="exact"/>
-        <w:rPr>
-          <w:rFonts w:ascii="Consolas" w:hAnsi="Consolas" w:hint="eastAsia"/>
-          <w:sz w:val="15"/>
-          <w:szCs w:val="15"/>
-        </w:rPr>
-      </w:pPr>
-      <w:r>
-        <w:rPr>
-          <w:rFonts w:ascii="Consolas" w:hAnsi="Consolas" w:hint="eastAsia"/>
-          <w:sz w:val="15"/>
-          <w:szCs w:val="15"/>
-        </w:rPr>
-        <w:t xml:space="preserve">    {</w:t>
-      </w:r>
-    </w:p>
-    <w:p>
-      <w:pPr>
-        <w:spacing w:line="200" w:lineRule="exact"/>
-        <w:rPr>
-          <w:rFonts w:ascii="Consolas" w:hAnsi="Consolas" w:hint="eastAsia"/>
-          <w:sz w:val="15"/>
-          <w:szCs w:val="15"/>
-        </w:rPr>
-      </w:pPr>
-      <w:r>
-        <w:rPr>
-          <w:rFonts w:ascii="Consolas" w:hAnsi="Consolas" w:hint="eastAsia"/>
-          <w:sz w:val="15"/>
-          <w:szCs w:val="15"/>
-        </w:rPr>
-        <w:t xml:space="preserve">        std::cout &lt;&lt; sa[i] + 1 &lt;&lt; ' ';</w:t>
-      </w:r>
-    </w:p>
-    <w:p>
-      <w:pPr>
-        <w:spacing w:line="200" w:lineRule="exact"/>
-        <w:rPr>
-          <w:rFonts w:ascii="Consolas" w:hAnsi="Consolas" w:hint="eastAsia"/>
-          <w:sz w:val="15"/>
-          <w:szCs w:val="15"/>
-        </w:rPr>
-      </w:pPr>
-      <w:r>
-        <w:rPr>
-          <w:rFonts w:ascii="Consolas" w:hAnsi="Consolas" w:hint="eastAsia"/>
-          <w:sz w:val="15"/>
-          <w:szCs w:val="15"/>
-        </w:rPr>
-        <w:t xml:space="preserve">    }</w:t>
-      </w:r>
-    </w:p>
-    <w:p>
-      <w:pPr>
-        <w:spacing w:line="200" w:lineRule="exact"/>
-        <w:rPr>
-          <w:rFonts w:ascii="Consolas" w:hAnsi="Consolas" w:hint="eastAsia"/>
-          <w:sz w:val="15"/>
-          <w:szCs w:val="15"/>
-        </w:rPr>
-      </w:pPr>
-      <w:r>
-        <w:rPr>
-          <w:rFonts w:ascii="Consolas" w:hAnsi="Consolas" w:hint="eastAsia"/>
-          <w:sz w:val="15"/>
-          <w:szCs w:val="15"/>
-        </w:rPr>
         <w:t xml:space="preserve">    std::cout &lt;&lt; std::endl;</w:t>
       </w:r>
     </w:p>
@@ -48025,17 +48082,17 @@
       <w:pPr>
         <w:spacing w:line="200" w:lineRule="exact"/>
         <w:rPr>
-          <w:rFonts w:ascii="Consolas" w:hAnsi="Consolas" w:hint="eastAsia"/>
-          <w:sz w:val="15"/>
-          <w:szCs w:val="15"/>
-        </w:rPr>
-      </w:pPr>
-    </w:p>
-    <w:p>
-      <w:pPr>
-        <w:spacing w:line="200" w:lineRule="exact"/>
-        <w:rPr>
-          <w:rFonts w:ascii="Consolas" w:hAnsi="Consolas" w:hint="eastAsia"/>
+          <w:rFonts w:ascii="Consolas" w:hAnsi="Consolas"/>
+          <w:sz w:val="15"/>
+          <w:szCs w:val="15"/>
+        </w:rPr>
+      </w:pPr>
+    </w:p>
+    <w:p>
+      <w:pPr>
+        <w:spacing w:line="200" w:lineRule="exact"/>
+        <w:rPr>
+          <w:rFonts w:ascii="Consolas" w:hAnsi="Consolas"/>
           <w:sz w:val="15"/>
           <w:szCs w:val="15"/>
         </w:rPr>
@@ -48054,17 +48111,17 @@
       <w:pPr>
         <w:spacing w:line="200" w:lineRule="exact"/>
         <w:rPr>
+          <w:rFonts w:ascii="Consolas" w:hAnsi="Consolas"/>
+          <w:sz w:val="15"/>
+          <w:szCs w:val="15"/>
+        </w:rPr>
+      </w:pPr>
+      <w:r>
+        <w:rPr>
           <w:rFonts w:ascii="Consolas" w:hAnsi="Consolas" w:hint="eastAsia"/>
           <w:sz w:val="15"/>
           <w:szCs w:val="15"/>
         </w:rPr>
-      </w:pPr>
-      <w:r>
-        <w:rPr>
-          <w:rFonts w:ascii="Consolas" w:hAnsi="Consolas" w:hint="eastAsia"/>
-          <w:sz w:val="15"/>
-          <w:szCs w:val="15"/>
-        </w:rPr>
         <w:t>}</w:t>
       </w:r>
     </w:p>
@@ -48072,7 +48129,7 @@
       <w:pPr>
         <w:spacing w:line="200" w:lineRule="exact"/>
         <w:rPr>
-          <w:rFonts w:ascii="Consolas" w:hAnsi="Consolas" w:hint="eastAsia"/>
+          <w:rFonts w:ascii="Consolas" w:hAnsi="Consolas"/>
           <w:sz w:val="15"/>
           <w:szCs w:val="15"/>
         </w:rPr>

</xml_diff>

<commit_message>
Fixed a fatal bug in FENKUAI.
</commit_message>
<xml_diff>
--- a/模板大全.docx
+++ b/模板大全.docx
@@ -60030,12 +60030,30 @@
       <w:pPr>
         <w:spacing w:line="200" w:lineRule="exact"/>
         <w:rPr>
+          <w:rFonts w:ascii="Consolas" w:hAnsi="Consolas"/>
+          <w:b/>
+          <w:sz w:val="18"/>
+          <w:szCs w:val="18"/>
+        </w:rPr>
+      </w:pPr>
+      <w:r>
+        <w:rPr>
           <w:rFonts w:ascii="Consolas" w:hAnsi="Consolas" w:hint="eastAsia"/>
           <w:b/>
           <w:sz w:val="18"/>
           <w:szCs w:val="18"/>
         </w:rPr>
-      </w:pPr>
+        <w:t>//</w:t>
+      </w:r>
+      <w:r>
+        <w:rPr>
+          <w:rFonts w:ascii="Consolas" w:hAnsi="Consolas"/>
+          <w:b/>
+          <w:sz w:val="18"/>
+          <w:szCs w:val="18"/>
+        </w:rPr>
+        <w:t xml:space="preserve"> </w:t>
+      </w:r>
       <w:r>
         <w:rPr>
           <w:rFonts w:ascii="Consolas" w:hAnsi="Consolas" w:hint="eastAsia"/>
@@ -60043,24 +60061,6 @@
           <w:sz w:val="18"/>
           <w:szCs w:val="18"/>
         </w:rPr>
-        <w:t>//</w:t>
-      </w:r>
-      <w:r>
-        <w:rPr>
-          <w:rFonts w:ascii="Consolas" w:hAnsi="Consolas"/>
-          <w:b/>
-          <w:sz w:val="18"/>
-          <w:szCs w:val="18"/>
-        </w:rPr>
-        <w:t xml:space="preserve"> </w:t>
-      </w:r>
-      <w:r>
-        <w:rPr>
-          <w:rFonts w:ascii="Consolas" w:hAnsi="Consolas" w:hint="eastAsia"/>
-          <w:b/>
-          <w:sz w:val="18"/>
-          <w:szCs w:val="18"/>
-        </w:rPr>
         <w:t>分块</w:t>
       </w:r>
     </w:p>
@@ -61574,1747 +61574,21 @@
       </w:pPr>
       <w:r>
         <w:rPr>
-          <w:rFonts w:ascii="Consolas" w:hAnsi="Consolas"/>
-          <w:sz w:val="15"/>
-          <w:szCs w:val="15"/>
-        </w:rPr>
-        <w:t xml:space="preserve">    while (l &lt;= r)</w:t>
-      </w:r>
-    </w:p>
-    <w:p>
-      <w:pPr>
-        <w:spacing w:line="200" w:lineRule="exact"/>
-        <w:rPr>
-          <w:rFonts w:ascii="Consolas" w:hAnsi="Consolas"/>
-          <w:sz w:val="15"/>
-          <w:szCs w:val="15"/>
-        </w:rPr>
-      </w:pPr>
-      <w:r>
-        <w:rPr>
-          <w:rFonts w:ascii="Consolas" w:hAnsi="Consolas"/>
-          <w:sz w:val="15"/>
-          <w:szCs w:val="15"/>
-        </w:rPr>
-        <w:t xml:space="preserve">    {</w:t>
-      </w:r>
-    </w:p>
-    <w:p>
-      <w:pPr>
-        <w:spacing w:line="200" w:lineRule="exact"/>
-        <w:rPr>
-          <w:rFonts w:ascii="Consolas" w:hAnsi="Consolas"/>
-          <w:sz w:val="15"/>
-          <w:szCs w:val="15"/>
-        </w:rPr>
-      </w:pPr>
-      <w:r>
-        <w:rPr>
-          <w:rFonts w:ascii="Consolas" w:hAnsi="Consolas"/>
-          <w:sz w:val="15"/>
-          <w:szCs w:val="15"/>
-        </w:rPr>
-        <w:t xml:space="preserve">        auto m = (l + r) / 2;</w:t>
-      </w:r>
-    </w:p>
-    <w:p>
-      <w:pPr>
-        <w:spacing w:line="200" w:lineRule="exact"/>
-        <w:rPr>
-          <w:rFonts w:ascii="Consolas" w:hAnsi="Consolas"/>
-          <w:sz w:val="15"/>
-          <w:szCs w:val="15"/>
-        </w:rPr>
-      </w:pPr>
-      <w:r>
-        <w:rPr>
-          <w:rFonts w:ascii="Consolas" w:hAnsi="Consolas"/>
-          <w:sz w:val="15"/>
-          <w:szCs w:val="15"/>
-        </w:rPr>
-        <w:t xml:space="preserve">        if (b[m] &lt; c)</w:t>
-      </w:r>
-    </w:p>
-    <w:p>
-      <w:pPr>
-        <w:spacing w:line="200" w:lineRule="exact"/>
-        <w:rPr>
-          <w:rFonts w:ascii="Consolas" w:hAnsi="Consolas"/>
-          <w:sz w:val="15"/>
-          <w:szCs w:val="15"/>
-        </w:rPr>
-      </w:pPr>
-      <w:r>
-        <w:rPr>
-          <w:rFonts w:ascii="Consolas" w:hAnsi="Consolas"/>
-          <w:sz w:val="15"/>
-          <w:szCs w:val="15"/>
-        </w:rPr>
-        <w:t xml:space="preserve">        {</w:t>
-      </w:r>
-    </w:p>
-    <w:p>
-      <w:pPr>
-        <w:spacing w:line="200" w:lineRule="exact"/>
-        <w:rPr>
-          <w:rFonts w:ascii="Consolas" w:hAnsi="Consolas"/>
-          <w:sz w:val="15"/>
-          <w:szCs w:val="15"/>
-        </w:rPr>
-      </w:pPr>
-      <w:r>
-        <w:rPr>
-          <w:rFonts w:ascii="Consolas" w:hAnsi="Consolas"/>
-          <w:sz w:val="15"/>
-          <w:szCs w:val="15"/>
-        </w:rPr>
-        <w:t xml:space="preserve">            l = m + 1;</w:t>
-      </w:r>
-    </w:p>
-    <w:p>
-      <w:pPr>
-        <w:spacing w:line="200" w:lineRule="exact"/>
-        <w:rPr>
-          <w:rFonts w:ascii="Consolas" w:hAnsi="Consolas"/>
-          <w:sz w:val="15"/>
-          <w:szCs w:val="15"/>
-        </w:rPr>
-      </w:pPr>
-      <w:r>
-        <w:rPr>
-          <w:rFonts w:ascii="Consolas" w:hAnsi="Consolas"/>
-          <w:sz w:val="15"/>
-          <w:szCs w:val="15"/>
-        </w:rPr>
-        <w:t xml:space="preserve">        }</w:t>
-      </w:r>
-    </w:p>
-    <w:p>
-      <w:pPr>
-        <w:spacing w:line="200" w:lineRule="exact"/>
-        <w:rPr>
-          <w:rFonts w:ascii="Consolas" w:hAnsi="Consolas"/>
-          <w:sz w:val="15"/>
-          <w:szCs w:val="15"/>
-        </w:rPr>
-      </w:pPr>
-      <w:r>
-        <w:rPr>
-          <w:rFonts w:ascii="Consolas" w:hAnsi="Consolas"/>
-          <w:sz w:val="15"/>
-          <w:szCs w:val="15"/>
-        </w:rPr>
-        <w:t xml:space="preserve">        else</w:t>
-      </w:r>
-    </w:p>
-    <w:p>
-      <w:pPr>
-        <w:spacing w:line="200" w:lineRule="exact"/>
-        <w:rPr>
-          <w:rFonts w:ascii="Consolas" w:hAnsi="Consolas"/>
-          <w:sz w:val="15"/>
-          <w:szCs w:val="15"/>
-        </w:rPr>
-      </w:pPr>
-      <w:r>
-        <w:rPr>
-          <w:rFonts w:ascii="Consolas" w:hAnsi="Consolas"/>
-          <w:sz w:val="15"/>
-          <w:szCs w:val="15"/>
-        </w:rPr>
-        <w:t xml:space="preserve">        {</w:t>
-      </w:r>
-    </w:p>
-    <w:p>
-      <w:pPr>
-        <w:spacing w:line="200" w:lineRule="exact"/>
-        <w:rPr>
-          <w:rFonts w:ascii="Consolas" w:hAnsi="Consolas"/>
-          <w:sz w:val="15"/>
-          <w:szCs w:val="15"/>
-        </w:rPr>
-      </w:pPr>
-      <w:r>
-        <w:rPr>
-          <w:rFonts w:ascii="Consolas" w:hAnsi="Consolas"/>
-          <w:sz w:val="15"/>
-          <w:szCs w:val="15"/>
-        </w:rPr>
-        <w:t xml:space="preserve">            r = m - 1;</w:t>
-      </w:r>
-    </w:p>
-    <w:p>
-      <w:pPr>
-        <w:spacing w:line="200" w:lineRule="exact"/>
-        <w:rPr>
-          <w:rFonts w:ascii="Consolas" w:hAnsi="Consolas"/>
-          <w:sz w:val="15"/>
-          <w:szCs w:val="15"/>
-        </w:rPr>
-      </w:pPr>
-      <w:r>
-        <w:rPr>
-          <w:rFonts w:ascii="Consolas" w:hAnsi="Consolas"/>
-          <w:sz w:val="15"/>
-          <w:szCs w:val="15"/>
-        </w:rPr>
-        <w:t xml:space="preserve">        }</w:t>
-      </w:r>
-    </w:p>
-    <w:p>
-      <w:pPr>
-        <w:spacing w:line="200" w:lineRule="exact"/>
-        <w:rPr>
-          <w:rFonts w:ascii="Consolas" w:hAnsi="Consolas"/>
-          <w:sz w:val="15"/>
-          <w:szCs w:val="15"/>
-        </w:rPr>
-      </w:pPr>
-      <w:r>
-        <w:rPr>
-          <w:rFonts w:ascii="Consolas" w:hAnsi="Consolas"/>
-          <w:sz w:val="15"/>
-          <w:szCs w:val="15"/>
-        </w:rPr>
-        <w:t xml:space="preserve">    }</w:t>
-      </w:r>
-    </w:p>
-    <w:p>
-      <w:pPr>
-        <w:spacing w:line="200" w:lineRule="exact"/>
-        <w:rPr>
-          <w:rFonts w:ascii="Consolas" w:hAnsi="Consolas"/>
-          <w:sz w:val="15"/>
-          <w:szCs w:val="15"/>
-        </w:rPr>
-      </w:pPr>
-    </w:p>
-    <w:p>
-      <w:pPr>
-        <w:spacing w:line="200" w:lineRule="exact"/>
-        <w:rPr>
-          <w:rFonts w:ascii="Consolas" w:hAnsi="Consolas"/>
-          <w:sz w:val="15"/>
-          <w:szCs w:val="15"/>
-        </w:rPr>
-      </w:pPr>
-      <w:r>
-        <w:rPr>
-          <w:rFonts w:ascii="Consolas" w:hAnsi="Consolas"/>
-          <w:sz w:val="15"/>
-          <w:szCs w:val="15"/>
-        </w:rPr>
-        <w:t xml:space="preserve">    return Right[Pos] - l + 1;</w:t>
-      </w:r>
-    </w:p>
-    <w:p>
-      <w:pPr>
-        <w:spacing w:line="200" w:lineRule="exact"/>
-        <w:rPr>
-          <w:rFonts w:ascii="Consolas" w:hAnsi="Consolas"/>
-          <w:sz w:val="15"/>
-          <w:szCs w:val="15"/>
-        </w:rPr>
-      </w:pPr>
-      <w:r>
-        <w:rPr>
-          <w:rFonts w:ascii="Consolas" w:hAnsi="Consolas"/>
-          <w:sz w:val="15"/>
-          <w:szCs w:val="15"/>
-        </w:rPr>
-        <w:t>}</w:t>
-      </w:r>
-    </w:p>
-    <w:p>
-      <w:pPr>
-        <w:spacing w:line="200" w:lineRule="exact"/>
-        <w:rPr>
-          <w:rFonts w:ascii="Consolas" w:hAnsi="Consolas"/>
-          <w:sz w:val="15"/>
-          <w:szCs w:val="15"/>
-        </w:rPr>
-      </w:pPr>
-    </w:p>
-    <w:p>
-      <w:pPr>
-        <w:spacing w:line="200" w:lineRule="exact"/>
-        <w:rPr>
-          <w:rFonts w:ascii="Consolas" w:hAnsi="Consolas"/>
-          <w:sz w:val="15"/>
-          <w:szCs w:val="15"/>
-        </w:rPr>
-      </w:pPr>
-      <w:r>
-        <w:rPr>
-          <w:rFonts w:ascii="Consolas" w:hAnsi="Consolas"/>
-          <w:sz w:val="15"/>
-          <w:szCs w:val="15"/>
-        </w:rPr>
-        <w:t xml:space="preserve">int </w:t>
-      </w:r>
-      <w:proofErr w:type="gramStart"/>
-      <w:r>
-        <w:rPr>
-          <w:rFonts w:ascii="Consolas" w:hAnsi="Consolas"/>
-          <w:sz w:val="15"/>
-          <w:szCs w:val="15"/>
-        </w:rPr>
-        <w:t>Query(</w:t>
-      </w:r>
-      <w:proofErr w:type="gramEnd"/>
-      <w:r>
-        <w:rPr>
-          <w:rFonts w:ascii="Consolas" w:hAnsi="Consolas"/>
-          <w:sz w:val="15"/>
-          <w:szCs w:val="15"/>
-        </w:rPr>
-        <w:t>int l, int r, int c)</w:t>
-      </w:r>
-    </w:p>
-    <w:p>
-      <w:pPr>
-        <w:spacing w:line="200" w:lineRule="exact"/>
-        <w:rPr>
-          <w:rFonts w:ascii="Consolas" w:hAnsi="Consolas"/>
-          <w:sz w:val="15"/>
-          <w:szCs w:val="15"/>
-        </w:rPr>
-      </w:pPr>
-      <w:r>
-        <w:rPr>
-          <w:rFonts w:ascii="Consolas" w:hAnsi="Consolas"/>
-          <w:sz w:val="15"/>
-          <w:szCs w:val="15"/>
-        </w:rPr>
-        <w:t>{</w:t>
-      </w:r>
-    </w:p>
-    <w:p>
-      <w:pPr>
-        <w:spacing w:line="200" w:lineRule="exact"/>
-        <w:rPr>
-          <w:rFonts w:ascii="Consolas" w:hAnsi="Consolas"/>
-          <w:sz w:val="15"/>
-          <w:szCs w:val="15"/>
-        </w:rPr>
-      </w:pPr>
-      <w:r>
-        <w:rPr>
-          <w:rFonts w:ascii="Consolas" w:hAnsi="Consolas"/>
-          <w:sz w:val="15"/>
-          <w:szCs w:val="15"/>
-        </w:rPr>
-        <w:t xml:space="preserve">    int Ans = 0;</w:t>
-      </w:r>
-    </w:p>
-    <w:p>
-      <w:pPr>
-        <w:spacing w:line="200" w:lineRule="exact"/>
-        <w:rPr>
-          <w:rFonts w:ascii="Consolas" w:hAnsi="Consolas"/>
-          <w:sz w:val="15"/>
-          <w:szCs w:val="15"/>
-        </w:rPr>
-      </w:pPr>
-      <w:r>
-        <w:rPr>
-          <w:rFonts w:ascii="Consolas" w:hAnsi="Consolas"/>
-          <w:sz w:val="15"/>
-          <w:szCs w:val="15"/>
-        </w:rPr>
-        <w:t xml:space="preserve">    if (Belong[l] == Belong[r])</w:t>
-      </w:r>
-    </w:p>
-    <w:p>
-      <w:pPr>
-        <w:spacing w:line="200" w:lineRule="exact"/>
-        <w:rPr>
-          <w:rFonts w:ascii="Consolas" w:hAnsi="Consolas"/>
-          <w:sz w:val="15"/>
-          <w:szCs w:val="15"/>
-        </w:rPr>
-      </w:pPr>
-      <w:r>
-        <w:rPr>
-          <w:rFonts w:ascii="Consolas" w:hAnsi="Consolas"/>
-          <w:sz w:val="15"/>
-          <w:szCs w:val="15"/>
-        </w:rPr>
-        <w:t xml:space="preserve">    {</w:t>
-      </w:r>
-    </w:p>
-    <w:p>
-      <w:pPr>
-        <w:spacing w:line="200" w:lineRule="exact"/>
-        <w:rPr>
-          <w:rFonts w:ascii="Consolas" w:hAnsi="Consolas"/>
-          <w:sz w:val="15"/>
-          <w:szCs w:val="15"/>
-        </w:rPr>
-      </w:pPr>
-      <w:r>
-        <w:rPr>
-          <w:rFonts w:ascii="Consolas" w:hAnsi="Consolas"/>
-          <w:sz w:val="15"/>
-          <w:szCs w:val="15"/>
-        </w:rPr>
-        <w:t xml:space="preserve">        for (int i = l; l &lt;= r; ++i)</w:t>
-      </w:r>
-    </w:p>
-    <w:p>
-      <w:pPr>
-        <w:spacing w:line="200" w:lineRule="exact"/>
-        <w:rPr>
-          <w:rFonts w:ascii="Consolas" w:hAnsi="Consolas"/>
-          <w:sz w:val="15"/>
-          <w:szCs w:val="15"/>
-        </w:rPr>
-      </w:pPr>
-      <w:r>
-        <w:rPr>
-          <w:rFonts w:ascii="Consolas" w:hAnsi="Consolas"/>
-          <w:sz w:val="15"/>
-          <w:szCs w:val="15"/>
-        </w:rPr>
-        <w:t xml:space="preserve">        {</w:t>
-      </w:r>
-    </w:p>
-    <w:p>
-      <w:pPr>
-        <w:spacing w:line="200" w:lineRule="exact"/>
-        <w:rPr>
-          <w:rFonts w:ascii="Consolas" w:hAnsi="Consolas"/>
-          <w:sz w:val="15"/>
-          <w:szCs w:val="15"/>
-        </w:rPr>
-      </w:pPr>
-      <w:r>
-        <w:rPr>
-          <w:rFonts w:ascii="Consolas" w:hAnsi="Consolas"/>
-          <w:sz w:val="15"/>
-          <w:szCs w:val="15"/>
-        </w:rPr>
-        <w:t xml:space="preserve">            if (a[i] + Add[Belong[l]] &gt;= c)</w:t>
-      </w:r>
-    </w:p>
-    <w:p>
-      <w:pPr>
-        <w:spacing w:line="200" w:lineRule="exact"/>
-        <w:rPr>
-          <w:rFonts w:ascii="Consolas" w:hAnsi="Consolas"/>
-          <w:sz w:val="15"/>
-          <w:szCs w:val="15"/>
-        </w:rPr>
-      </w:pPr>
-      <w:r>
-        <w:rPr>
-          <w:rFonts w:ascii="Consolas" w:hAnsi="Consolas"/>
-          <w:sz w:val="15"/>
-          <w:szCs w:val="15"/>
-        </w:rPr>
-        <w:t xml:space="preserve">            {</w:t>
-      </w:r>
-    </w:p>
-    <w:p>
-      <w:pPr>
-        <w:spacing w:line="200" w:lineRule="exact"/>
-        <w:rPr>
-          <w:rFonts w:ascii="Consolas" w:hAnsi="Consolas"/>
-          <w:sz w:val="15"/>
-          <w:szCs w:val="15"/>
-        </w:rPr>
-      </w:pPr>
-      <w:r>
-        <w:rPr>
-          <w:rFonts w:ascii="Consolas" w:hAnsi="Consolas"/>
-          <w:sz w:val="15"/>
-          <w:szCs w:val="15"/>
-        </w:rPr>
-        <w:t xml:space="preserve">                ++Ans;</w:t>
-      </w:r>
-    </w:p>
-    <w:p>
-      <w:pPr>
-        <w:spacing w:line="200" w:lineRule="exact"/>
-        <w:rPr>
-          <w:rFonts w:ascii="Consolas" w:hAnsi="Consolas"/>
-          <w:sz w:val="15"/>
-          <w:szCs w:val="15"/>
-        </w:rPr>
-      </w:pPr>
-      <w:r>
-        <w:rPr>
-          <w:rFonts w:ascii="Consolas" w:hAnsi="Consolas"/>
-          <w:sz w:val="15"/>
-          <w:szCs w:val="15"/>
-        </w:rPr>
-        <w:t xml:space="preserve">            }</w:t>
-      </w:r>
-    </w:p>
-    <w:p>
-      <w:pPr>
-        <w:spacing w:line="200" w:lineRule="exact"/>
-        <w:rPr>
-          <w:rFonts w:ascii="Consolas" w:hAnsi="Consolas"/>
-          <w:sz w:val="15"/>
-          <w:szCs w:val="15"/>
-        </w:rPr>
-      </w:pPr>
-      <w:r>
-        <w:rPr>
-          <w:rFonts w:ascii="Consolas" w:hAnsi="Consolas"/>
-          <w:sz w:val="15"/>
-          <w:szCs w:val="15"/>
-        </w:rPr>
-        <w:t xml:space="preserve">        }</w:t>
-      </w:r>
-    </w:p>
-    <w:p>
-      <w:pPr>
-        <w:spacing w:line="200" w:lineRule="exact"/>
-        <w:rPr>
-          <w:rFonts w:ascii="Consolas" w:hAnsi="Consolas"/>
-          <w:sz w:val="15"/>
-          <w:szCs w:val="15"/>
-        </w:rPr>
-      </w:pPr>
-    </w:p>
-    <w:p>
-      <w:pPr>
-        <w:spacing w:line="200" w:lineRule="exact"/>
-        <w:rPr>
-          <w:rFonts w:ascii="Consolas" w:hAnsi="Consolas"/>
-          <w:sz w:val="15"/>
-          <w:szCs w:val="15"/>
-        </w:rPr>
-      </w:pPr>
-      <w:r>
-        <w:rPr>
-          <w:rFonts w:ascii="Consolas" w:hAnsi="Consolas"/>
-          <w:sz w:val="15"/>
-          <w:szCs w:val="15"/>
-        </w:rPr>
-        <w:t xml:space="preserve">        return Ans;</w:t>
-      </w:r>
-    </w:p>
-    <w:p>
-      <w:pPr>
-        <w:spacing w:line="200" w:lineRule="exact"/>
-        <w:rPr>
-          <w:rFonts w:ascii="Consolas" w:hAnsi="Consolas"/>
-          <w:sz w:val="15"/>
-          <w:szCs w:val="15"/>
-        </w:rPr>
-      </w:pPr>
-      <w:r>
-        <w:rPr>
-          <w:rFonts w:ascii="Consolas" w:hAnsi="Consolas"/>
-          <w:sz w:val="15"/>
-          <w:szCs w:val="15"/>
-        </w:rPr>
-        <w:t xml:space="preserve">    }</w:t>
-      </w:r>
-    </w:p>
-    <w:p>
-      <w:pPr>
-        <w:spacing w:line="200" w:lineRule="exact"/>
-        <w:rPr>
-          <w:rFonts w:ascii="Consolas" w:hAnsi="Consolas"/>
-          <w:sz w:val="15"/>
-          <w:szCs w:val="15"/>
-        </w:rPr>
-      </w:pPr>
-      <w:r>
-        <w:rPr>
-          <w:rFonts w:ascii="Consolas" w:hAnsi="Consolas"/>
-          <w:sz w:val="15"/>
-          <w:szCs w:val="15"/>
-        </w:rPr>
-        <w:t xml:space="preserve">    else</w:t>
-      </w:r>
-    </w:p>
-    <w:p>
-      <w:pPr>
-        <w:spacing w:line="200" w:lineRule="exact"/>
-        <w:rPr>
-          <w:rFonts w:ascii="Consolas" w:hAnsi="Consolas"/>
-          <w:sz w:val="15"/>
-          <w:szCs w:val="15"/>
-        </w:rPr>
-      </w:pPr>
-      <w:r>
-        <w:rPr>
-          <w:rFonts w:ascii="Consolas" w:hAnsi="Consolas"/>
-          <w:sz w:val="15"/>
-          <w:szCs w:val="15"/>
-        </w:rPr>
-        <w:t xml:space="preserve">    {</w:t>
-      </w:r>
-    </w:p>
-    <w:p>
-      <w:pPr>
-        <w:spacing w:line="200" w:lineRule="exact"/>
-        <w:rPr>
-          <w:rFonts w:ascii="Consolas" w:hAnsi="Consolas"/>
-          <w:sz w:val="15"/>
-          <w:szCs w:val="15"/>
-        </w:rPr>
-      </w:pPr>
-      <w:r>
-        <w:rPr>
-          <w:rFonts w:ascii="Consolas" w:hAnsi="Consolas"/>
-          <w:sz w:val="15"/>
-          <w:szCs w:val="15"/>
-        </w:rPr>
-        <w:t xml:space="preserve">        for (int i = l; i &lt;= Right[Belong[l]]; ++i)</w:t>
-      </w:r>
-    </w:p>
-    <w:p>
-      <w:pPr>
-        <w:spacing w:line="200" w:lineRule="exact"/>
-        <w:rPr>
-          <w:rFonts w:ascii="Consolas" w:hAnsi="Consolas"/>
-          <w:sz w:val="15"/>
-          <w:szCs w:val="15"/>
-        </w:rPr>
-      </w:pPr>
-      <w:r>
-        <w:rPr>
-          <w:rFonts w:ascii="Consolas" w:hAnsi="Consolas"/>
-          <w:sz w:val="15"/>
-          <w:szCs w:val="15"/>
-        </w:rPr>
-        <w:t xml:space="preserve">        {</w:t>
-      </w:r>
-    </w:p>
-    <w:p>
-      <w:pPr>
-        <w:spacing w:line="200" w:lineRule="exact"/>
-        <w:rPr>
-          <w:rFonts w:ascii="Consolas" w:hAnsi="Consolas"/>
-          <w:sz w:val="15"/>
-          <w:szCs w:val="15"/>
-        </w:rPr>
-      </w:pPr>
-      <w:r>
-        <w:rPr>
-          <w:rFonts w:ascii="Consolas" w:hAnsi="Consolas"/>
-          <w:sz w:val="15"/>
-          <w:szCs w:val="15"/>
-        </w:rPr>
-        <w:t xml:space="preserve">            if (a[i] + Add[Belong[i]] &gt;= c)</w:t>
-      </w:r>
-    </w:p>
-    <w:p>
-      <w:pPr>
-        <w:spacing w:line="200" w:lineRule="exact"/>
-        <w:rPr>
-          <w:rFonts w:ascii="Consolas" w:hAnsi="Consolas"/>
-          <w:sz w:val="15"/>
-          <w:szCs w:val="15"/>
-        </w:rPr>
-      </w:pPr>
-      <w:r>
-        <w:rPr>
-          <w:rFonts w:ascii="Consolas" w:hAnsi="Consolas"/>
-          <w:sz w:val="15"/>
-          <w:szCs w:val="15"/>
-        </w:rPr>
-        <w:t xml:space="preserve">            {</w:t>
-      </w:r>
-    </w:p>
-    <w:p>
-      <w:pPr>
-        <w:spacing w:line="200" w:lineRule="exact"/>
-        <w:rPr>
-          <w:rFonts w:ascii="Consolas" w:hAnsi="Consolas"/>
-          <w:sz w:val="15"/>
-          <w:szCs w:val="15"/>
-        </w:rPr>
-      </w:pPr>
-      <w:r>
-        <w:rPr>
-          <w:rFonts w:ascii="Consolas" w:hAnsi="Consolas"/>
-          <w:sz w:val="15"/>
-          <w:szCs w:val="15"/>
-        </w:rPr>
-        <w:t xml:space="preserve">                ++Ans;</w:t>
-      </w:r>
-    </w:p>
-    <w:p>
-      <w:pPr>
-        <w:spacing w:line="200" w:lineRule="exact"/>
-        <w:rPr>
-          <w:rFonts w:ascii="Consolas" w:hAnsi="Consolas"/>
-          <w:sz w:val="15"/>
-          <w:szCs w:val="15"/>
-        </w:rPr>
-      </w:pPr>
-      <w:r>
-        <w:rPr>
-          <w:rFonts w:ascii="Consolas" w:hAnsi="Consolas"/>
-          <w:sz w:val="15"/>
-          <w:szCs w:val="15"/>
-        </w:rPr>
-        <w:t xml:space="preserve">            }</w:t>
-      </w:r>
-    </w:p>
-    <w:p>
-      <w:pPr>
-        <w:spacing w:line="200" w:lineRule="exact"/>
-        <w:rPr>
-          <w:rFonts w:ascii="Consolas" w:hAnsi="Consolas"/>
-          <w:sz w:val="15"/>
-          <w:szCs w:val="15"/>
-        </w:rPr>
-      </w:pPr>
-      <w:r>
-        <w:rPr>
-          <w:rFonts w:ascii="Consolas" w:hAnsi="Consolas"/>
-          <w:sz w:val="15"/>
-          <w:szCs w:val="15"/>
-        </w:rPr>
-        <w:t xml:space="preserve">        }</w:t>
-      </w:r>
-    </w:p>
-    <w:p>
-      <w:pPr>
-        <w:spacing w:line="200" w:lineRule="exact"/>
-        <w:rPr>
-          <w:rFonts w:ascii="Consolas" w:hAnsi="Consolas"/>
-          <w:sz w:val="15"/>
-          <w:szCs w:val="15"/>
-        </w:rPr>
-      </w:pPr>
-      <w:r>
-        <w:rPr>
-          <w:rFonts w:ascii="Consolas" w:hAnsi="Consolas"/>
-          <w:sz w:val="15"/>
-          <w:szCs w:val="15"/>
-        </w:rPr>
-        <w:t xml:space="preserve">        for (int i = Left[Belong[r]]; i &lt;= r; ++i)</w:t>
-      </w:r>
-    </w:p>
-    <w:p>
-      <w:pPr>
-        <w:spacing w:line="200" w:lineRule="exact"/>
-        <w:rPr>
-          <w:rFonts w:ascii="Consolas" w:hAnsi="Consolas"/>
-          <w:sz w:val="15"/>
-          <w:szCs w:val="15"/>
-        </w:rPr>
-      </w:pPr>
-      <w:r>
-        <w:rPr>
-          <w:rFonts w:ascii="Consolas" w:hAnsi="Consolas"/>
-          <w:sz w:val="15"/>
-          <w:szCs w:val="15"/>
-        </w:rPr>
-        <w:t xml:space="preserve">        {</w:t>
-      </w:r>
-    </w:p>
-    <w:p>
-      <w:pPr>
-        <w:spacing w:line="200" w:lineRule="exact"/>
-        <w:rPr>
-          <w:rFonts w:ascii="Consolas" w:hAnsi="Consolas"/>
-          <w:sz w:val="15"/>
-          <w:szCs w:val="15"/>
-        </w:rPr>
-      </w:pPr>
-      <w:r>
-        <w:rPr>
-          <w:rFonts w:ascii="Consolas" w:hAnsi="Consolas"/>
-          <w:sz w:val="15"/>
-          <w:szCs w:val="15"/>
-        </w:rPr>
-        <w:t xml:space="preserve">            if (a[i] + Add[Belong[r]] &gt;= c)</w:t>
-      </w:r>
-    </w:p>
-    <w:p>
-      <w:pPr>
-        <w:spacing w:line="200" w:lineRule="exact"/>
-        <w:rPr>
-          <w:rFonts w:ascii="Consolas" w:hAnsi="Consolas"/>
-          <w:sz w:val="15"/>
-          <w:szCs w:val="15"/>
-        </w:rPr>
-      </w:pPr>
-      <w:r>
-        <w:rPr>
-          <w:rFonts w:ascii="Consolas" w:hAnsi="Consolas"/>
-          <w:sz w:val="15"/>
-          <w:szCs w:val="15"/>
-        </w:rPr>
-        <w:t xml:space="preserve">            {</w:t>
-      </w:r>
-    </w:p>
-    <w:p>
-      <w:pPr>
-        <w:spacing w:line="200" w:lineRule="exact"/>
-        <w:rPr>
-          <w:rFonts w:ascii="Consolas" w:hAnsi="Consolas"/>
-          <w:sz w:val="15"/>
-          <w:szCs w:val="15"/>
-        </w:rPr>
-      </w:pPr>
-      <w:r>
-        <w:rPr>
-          <w:rFonts w:ascii="Consolas" w:hAnsi="Consolas"/>
-          <w:sz w:val="15"/>
-          <w:szCs w:val="15"/>
-        </w:rPr>
-        <w:t xml:space="preserve">                ++Ans;</w:t>
-      </w:r>
-    </w:p>
-    <w:p>
-      <w:pPr>
-        <w:spacing w:line="200" w:lineRule="exact"/>
-        <w:rPr>
-          <w:rFonts w:ascii="Consolas" w:hAnsi="Consolas"/>
-          <w:sz w:val="15"/>
-          <w:szCs w:val="15"/>
-        </w:rPr>
-      </w:pPr>
-      <w:r>
-        <w:rPr>
-          <w:rFonts w:ascii="Consolas" w:hAnsi="Consolas"/>
-          <w:sz w:val="15"/>
-          <w:szCs w:val="15"/>
-        </w:rPr>
-        <w:t xml:space="preserve">            }</w:t>
-      </w:r>
-    </w:p>
-    <w:p>
-      <w:pPr>
-        <w:spacing w:line="200" w:lineRule="exact"/>
-        <w:rPr>
-          <w:rFonts w:ascii="Consolas" w:hAnsi="Consolas"/>
-          <w:sz w:val="15"/>
-          <w:szCs w:val="15"/>
-        </w:rPr>
-      </w:pPr>
-      <w:r>
-        <w:rPr>
-          <w:rFonts w:ascii="Consolas" w:hAnsi="Consolas"/>
-          <w:sz w:val="15"/>
-          <w:szCs w:val="15"/>
-        </w:rPr>
-        <w:t xml:space="preserve">        }</w:t>
-      </w:r>
-    </w:p>
-    <w:p>
-      <w:pPr>
-        <w:spacing w:line="200" w:lineRule="exact"/>
-        <w:rPr>
-          <w:rFonts w:ascii="Consolas" w:hAnsi="Consolas"/>
-          <w:sz w:val="15"/>
-          <w:szCs w:val="15"/>
-        </w:rPr>
-      </w:pPr>
-    </w:p>
-    <w:p>
-      <w:pPr>
-        <w:spacing w:line="200" w:lineRule="exact"/>
-        <w:rPr>
-          <w:rFonts w:ascii="Consolas" w:hAnsi="Consolas"/>
-          <w:sz w:val="15"/>
-          <w:szCs w:val="15"/>
-        </w:rPr>
-      </w:pPr>
-      <w:r>
-        <w:rPr>
-          <w:rFonts w:ascii="Consolas" w:hAnsi="Consolas"/>
-          <w:sz w:val="15"/>
-          <w:szCs w:val="15"/>
-        </w:rPr>
-        <w:t xml:space="preserve">        for (int i = Belong[l] + 1; i &lt; Belong[r]; ++i)</w:t>
-      </w:r>
-    </w:p>
-    <w:p>
-      <w:pPr>
-        <w:spacing w:line="200" w:lineRule="exact"/>
-        <w:rPr>
-          <w:rFonts w:ascii="Consolas" w:hAnsi="Consolas"/>
-          <w:sz w:val="15"/>
-          <w:szCs w:val="15"/>
-        </w:rPr>
-      </w:pPr>
-      <w:r>
-        <w:rPr>
-          <w:rFonts w:ascii="Consolas" w:hAnsi="Consolas"/>
-          <w:sz w:val="15"/>
-          <w:szCs w:val="15"/>
-        </w:rPr>
-        <w:t xml:space="preserve">        {</w:t>
-      </w:r>
-    </w:p>
-    <w:p>
-      <w:pPr>
-        <w:spacing w:line="200" w:lineRule="exact"/>
-        <w:rPr>
-          <w:rFonts w:ascii="Consolas" w:hAnsi="Consolas"/>
-          <w:sz w:val="15"/>
-          <w:szCs w:val="15"/>
-        </w:rPr>
-      </w:pPr>
-      <w:r>
-        <w:rPr>
-          <w:rFonts w:ascii="Consolas" w:hAnsi="Consolas"/>
-          <w:sz w:val="15"/>
-          <w:szCs w:val="15"/>
-        </w:rPr>
-        <w:t xml:space="preserve">            Ans += </w:t>
-      </w:r>
-      <w:proofErr w:type="gramStart"/>
-      <w:r>
-        <w:rPr>
-          <w:rFonts w:ascii="Consolas" w:hAnsi="Consolas"/>
-          <w:sz w:val="15"/>
-          <w:szCs w:val="15"/>
-        </w:rPr>
-        <w:t>Find(</w:t>
-      </w:r>
-      <w:proofErr w:type="gramEnd"/>
-      <w:r>
-        <w:rPr>
-          <w:rFonts w:ascii="Consolas" w:hAnsi="Consolas"/>
-          <w:sz w:val="15"/>
-          <w:szCs w:val="15"/>
-        </w:rPr>
-        <w:t>i, c - Add[i]);</w:t>
-      </w:r>
-    </w:p>
-    <w:p>
-      <w:pPr>
-        <w:spacing w:line="200" w:lineRule="exact"/>
-        <w:rPr>
-          <w:rFonts w:ascii="Consolas" w:hAnsi="Consolas"/>
-          <w:sz w:val="15"/>
-          <w:szCs w:val="15"/>
-        </w:rPr>
-      </w:pPr>
-      <w:r>
-        <w:rPr>
-          <w:rFonts w:ascii="Consolas" w:hAnsi="Consolas"/>
-          <w:sz w:val="15"/>
-          <w:szCs w:val="15"/>
-        </w:rPr>
-        <w:t xml:space="preserve">        }</w:t>
-      </w:r>
-    </w:p>
-    <w:p>
-      <w:pPr>
-        <w:spacing w:line="200" w:lineRule="exact"/>
-        <w:rPr>
-          <w:rFonts w:ascii="Consolas" w:hAnsi="Consolas"/>
-          <w:sz w:val="15"/>
-          <w:szCs w:val="15"/>
-        </w:rPr>
-      </w:pPr>
-    </w:p>
-    <w:p>
-      <w:pPr>
-        <w:spacing w:line="200" w:lineRule="exact"/>
-        <w:rPr>
-          <w:rFonts w:ascii="Consolas" w:hAnsi="Consolas"/>
-          <w:sz w:val="15"/>
-          <w:szCs w:val="15"/>
-        </w:rPr>
-      </w:pPr>
-      <w:r>
-        <w:rPr>
-          <w:rFonts w:ascii="Consolas" w:hAnsi="Consolas"/>
-          <w:sz w:val="15"/>
-          <w:szCs w:val="15"/>
-        </w:rPr>
-        <w:t xml:space="preserve">        return Ans;</w:t>
-      </w:r>
-    </w:p>
-    <w:p>
-      <w:pPr>
-        <w:spacing w:line="200" w:lineRule="exact"/>
-        <w:rPr>
-          <w:rFonts w:ascii="Consolas" w:hAnsi="Consolas"/>
-          <w:sz w:val="15"/>
-          <w:szCs w:val="15"/>
-        </w:rPr>
-      </w:pPr>
-      <w:r>
-        <w:rPr>
-          <w:rFonts w:ascii="Consolas" w:hAnsi="Consolas"/>
-          <w:sz w:val="15"/>
-          <w:szCs w:val="15"/>
-        </w:rPr>
-        <w:t xml:space="preserve">    }</w:t>
-      </w:r>
-    </w:p>
-    <w:p>
-      <w:pPr>
-        <w:spacing w:line="200" w:lineRule="exact"/>
-        <w:rPr>
-          <w:rFonts w:ascii="Consolas" w:hAnsi="Consolas"/>
-          <w:sz w:val="15"/>
-          <w:szCs w:val="15"/>
-        </w:rPr>
-      </w:pPr>
-      <w:r>
-        <w:rPr>
-          <w:rFonts w:ascii="Consolas" w:hAnsi="Consolas"/>
-          <w:sz w:val="15"/>
-          <w:szCs w:val="15"/>
-        </w:rPr>
-        <w:t>}</w:t>
-      </w:r>
-    </w:p>
-    <w:p>
-      <w:pPr>
-        <w:spacing w:line="200" w:lineRule="exact"/>
-        <w:rPr>
-          <w:rFonts w:ascii="Consolas" w:hAnsi="Consolas"/>
-          <w:sz w:val="15"/>
-          <w:szCs w:val="15"/>
-        </w:rPr>
-      </w:pPr>
-    </w:p>
-    <w:p>
-      <w:pPr>
-        <w:spacing w:line="200" w:lineRule="exact"/>
-        <w:rPr>
-          <w:rFonts w:ascii="Consolas" w:hAnsi="Consolas"/>
-          <w:sz w:val="15"/>
-          <w:szCs w:val="15"/>
-        </w:rPr>
-      </w:pPr>
-      <w:r>
-        <w:rPr>
-          <w:rFonts w:ascii="Consolas" w:hAnsi="Consolas"/>
-          <w:sz w:val="15"/>
-          <w:szCs w:val="15"/>
-        </w:rPr>
-        <w:t xml:space="preserve">int </w:t>
-      </w:r>
-      <w:proofErr w:type="gramStart"/>
-      <w:r>
-        <w:rPr>
-          <w:rFonts w:ascii="Consolas" w:hAnsi="Consolas"/>
-          <w:sz w:val="15"/>
-          <w:szCs w:val="15"/>
-        </w:rPr>
-        <w:t>main(</w:t>
-      </w:r>
-      <w:proofErr w:type="gramEnd"/>
-      <w:r>
-        <w:rPr>
-          <w:rFonts w:ascii="Consolas" w:hAnsi="Consolas"/>
-          <w:sz w:val="15"/>
-          <w:szCs w:val="15"/>
-        </w:rPr>
-        <w:t>)</w:t>
-      </w:r>
-    </w:p>
-    <w:p>
-      <w:pPr>
-        <w:spacing w:line="200" w:lineRule="exact"/>
-        <w:rPr>
-          <w:rFonts w:ascii="Consolas" w:hAnsi="Consolas"/>
-          <w:sz w:val="15"/>
-          <w:szCs w:val="15"/>
-        </w:rPr>
-      </w:pPr>
-      <w:r>
-        <w:rPr>
-          <w:rFonts w:ascii="Consolas" w:hAnsi="Consolas"/>
-          <w:sz w:val="15"/>
-          <w:szCs w:val="15"/>
-        </w:rPr>
-        <w:t>{</w:t>
-      </w:r>
-    </w:p>
-    <w:p>
-      <w:pPr>
-        <w:spacing w:line="200" w:lineRule="exact"/>
-        <w:rPr>
-          <w:rFonts w:ascii="Consolas" w:hAnsi="Consolas"/>
-          <w:sz w:val="15"/>
-          <w:szCs w:val="15"/>
-        </w:rPr>
-      </w:pPr>
-      <w:r>
-        <w:rPr>
-          <w:rFonts w:ascii="Consolas" w:hAnsi="Consolas"/>
-          <w:sz w:val="15"/>
-          <w:szCs w:val="15"/>
-        </w:rPr>
-        <w:t xml:space="preserve">    </w:t>
-      </w:r>
-      <w:proofErr w:type="gramStart"/>
-      <w:r>
-        <w:rPr>
-          <w:rFonts w:ascii="Consolas" w:hAnsi="Consolas"/>
-          <w:sz w:val="15"/>
-          <w:szCs w:val="15"/>
-        </w:rPr>
-        <w:t>std::</w:t>
-      </w:r>
-      <w:proofErr w:type="gramEnd"/>
-      <w:r>
-        <w:rPr>
-          <w:rFonts w:ascii="Consolas" w:hAnsi="Consolas"/>
-          <w:sz w:val="15"/>
-          <w:szCs w:val="15"/>
-        </w:rPr>
-        <w:t>ios::sync_with_stdio(false);</w:t>
-      </w:r>
-    </w:p>
-    <w:p>
-      <w:pPr>
-        <w:spacing w:line="200" w:lineRule="exact"/>
-        <w:rPr>
-          <w:rFonts w:ascii="Consolas" w:hAnsi="Consolas"/>
-          <w:sz w:val="15"/>
-          <w:szCs w:val="15"/>
-        </w:rPr>
-      </w:pPr>
-      <w:r>
-        <w:rPr>
-          <w:rFonts w:ascii="Consolas" w:hAnsi="Consolas"/>
-          <w:sz w:val="15"/>
-          <w:szCs w:val="15"/>
-        </w:rPr>
-        <w:t xml:space="preserve">    </w:t>
-      </w:r>
-      <w:proofErr w:type="gramStart"/>
-      <w:r>
-        <w:rPr>
-          <w:rFonts w:ascii="Consolas" w:hAnsi="Consolas"/>
-          <w:sz w:val="15"/>
-          <w:szCs w:val="15"/>
-        </w:rPr>
-        <w:t>std::</w:t>
-      </w:r>
-      <w:proofErr w:type="gramEnd"/>
-      <w:r>
-        <w:rPr>
-          <w:rFonts w:ascii="Consolas" w:hAnsi="Consolas"/>
-          <w:sz w:val="15"/>
-          <w:szCs w:val="15"/>
-        </w:rPr>
-        <w:t>cin.tie(nullptr);</w:t>
-      </w:r>
-    </w:p>
-    <w:p>
-      <w:pPr>
-        <w:spacing w:line="200" w:lineRule="exact"/>
-        <w:rPr>
-          <w:rFonts w:ascii="Consolas" w:hAnsi="Consolas"/>
-          <w:sz w:val="15"/>
-          <w:szCs w:val="15"/>
-        </w:rPr>
-      </w:pPr>
-    </w:p>
-    <w:p>
-      <w:pPr>
-        <w:spacing w:line="200" w:lineRule="exact"/>
-        <w:rPr>
-          <w:rFonts w:ascii="Consolas" w:hAnsi="Consolas"/>
-          <w:sz w:val="15"/>
-          <w:szCs w:val="15"/>
-        </w:rPr>
-      </w:pPr>
-      <w:r>
-        <w:rPr>
-          <w:rFonts w:ascii="Consolas" w:hAnsi="Consolas"/>
-          <w:sz w:val="15"/>
-          <w:szCs w:val="15"/>
-        </w:rPr>
-        <w:t xml:space="preserve">    </w:t>
-      </w:r>
-      <w:proofErr w:type="gramStart"/>
-      <w:r>
-        <w:rPr>
-          <w:rFonts w:ascii="Consolas" w:hAnsi="Consolas"/>
-          <w:sz w:val="15"/>
-          <w:szCs w:val="15"/>
-        </w:rPr>
-        <w:t>std::</w:t>
-      </w:r>
-      <w:proofErr w:type="gramEnd"/>
-      <w:r>
-        <w:rPr>
-          <w:rFonts w:ascii="Consolas" w:hAnsi="Consolas"/>
-          <w:sz w:val="15"/>
-          <w:szCs w:val="15"/>
-        </w:rPr>
-        <w:t>cin &gt;&gt; n &gt;&gt; q;</w:t>
-      </w:r>
-    </w:p>
-    <w:p>
-      <w:pPr>
-        <w:spacing w:line="200" w:lineRule="exact"/>
-        <w:rPr>
-          <w:rFonts w:ascii="Consolas" w:hAnsi="Consolas"/>
-          <w:sz w:val="15"/>
-          <w:szCs w:val="15"/>
-        </w:rPr>
-      </w:pPr>
-      <w:r>
-        <w:rPr>
-          <w:rFonts w:ascii="Consolas" w:hAnsi="Consolas"/>
-          <w:sz w:val="15"/>
-          <w:szCs w:val="15"/>
-        </w:rPr>
-        <w:t xml:space="preserve">    for (int i = 1; i &lt;= n; ++i)</w:t>
-      </w:r>
-    </w:p>
-    <w:p>
-      <w:pPr>
-        <w:spacing w:line="200" w:lineRule="exact"/>
-        <w:rPr>
-          <w:rFonts w:ascii="Consolas" w:hAnsi="Consolas"/>
-          <w:sz w:val="15"/>
-          <w:szCs w:val="15"/>
-        </w:rPr>
-      </w:pPr>
-      <w:r>
-        <w:rPr>
-          <w:rFonts w:ascii="Consolas" w:hAnsi="Consolas"/>
-          <w:sz w:val="15"/>
-          <w:szCs w:val="15"/>
-        </w:rPr>
-        <w:t xml:space="preserve">    {</w:t>
-      </w:r>
-    </w:p>
-    <w:p>
-      <w:pPr>
-        <w:spacing w:line="200" w:lineRule="exact"/>
-        <w:rPr>
-          <w:rFonts w:ascii="Consolas" w:hAnsi="Consolas"/>
-          <w:sz w:val="15"/>
-          <w:szCs w:val="15"/>
-        </w:rPr>
-      </w:pPr>
-      <w:r>
-        <w:rPr>
-          <w:rFonts w:ascii="Consolas" w:hAnsi="Consolas"/>
-          <w:sz w:val="15"/>
-          <w:szCs w:val="15"/>
-        </w:rPr>
-        <w:t xml:space="preserve">        </w:t>
-      </w:r>
-      <w:proofErr w:type="gramStart"/>
-      <w:r>
-        <w:rPr>
-          <w:rFonts w:ascii="Consolas" w:hAnsi="Consolas"/>
-          <w:sz w:val="15"/>
-          <w:szCs w:val="15"/>
-        </w:rPr>
-        <w:t>std::</w:t>
-      </w:r>
-      <w:proofErr w:type="gramEnd"/>
-      <w:r>
-        <w:rPr>
-          <w:rFonts w:ascii="Consolas" w:hAnsi="Consolas"/>
-          <w:sz w:val="15"/>
-          <w:szCs w:val="15"/>
-        </w:rPr>
-        <w:t>cin &gt;&gt; a[i];</w:t>
-      </w:r>
-    </w:p>
-    <w:p>
-      <w:pPr>
-        <w:spacing w:line="200" w:lineRule="exact"/>
-        <w:rPr>
-          <w:rFonts w:ascii="Consolas" w:hAnsi="Consolas"/>
-          <w:sz w:val="15"/>
-          <w:szCs w:val="15"/>
-        </w:rPr>
-      </w:pPr>
-      <w:r>
-        <w:rPr>
-          <w:rFonts w:ascii="Consolas" w:hAnsi="Consolas"/>
-          <w:sz w:val="15"/>
-          <w:szCs w:val="15"/>
-        </w:rPr>
-        <w:t xml:space="preserve">    }</w:t>
-      </w:r>
-    </w:p>
-    <w:p>
-      <w:pPr>
-        <w:spacing w:line="200" w:lineRule="exact"/>
-        <w:rPr>
-          <w:rFonts w:ascii="Consolas" w:hAnsi="Consolas"/>
-          <w:sz w:val="15"/>
-          <w:szCs w:val="15"/>
-        </w:rPr>
-      </w:pPr>
-    </w:p>
-    <w:p>
-      <w:pPr>
-        <w:spacing w:line="200" w:lineRule="exact"/>
-        <w:rPr>
-          <w:rFonts w:ascii="Consolas" w:hAnsi="Consolas"/>
-          <w:sz w:val="15"/>
-          <w:szCs w:val="15"/>
-        </w:rPr>
-      </w:pPr>
-      <w:r>
-        <w:rPr>
-          <w:rFonts w:ascii="Consolas" w:hAnsi="Consolas"/>
-          <w:sz w:val="15"/>
-          <w:szCs w:val="15"/>
-        </w:rPr>
-        <w:t xml:space="preserve">    if (n &lt;= 100)</w:t>
-      </w:r>
-      <w:r>
-        <w:rPr>
           <w:noProof/>
         </w:rPr>
-        <w:t xml:space="preserve"> </w:t>
-      </w:r>
-    </w:p>
-    <w:p>
-      <w:pPr>
-        <w:spacing w:line="200" w:lineRule="exact"/>
-        <w:rPr>
-          <w:rFonts w:ascii="Consolas" w:hAnsi="Consolas"/>
-          <w:sz w:val="15"/>
-          <w:szCs w:val="15"/>
-        </w:rPr>
-      </w:pPr>
-      <w:r>
-        <w:rPr>
-          <w:rFonts w:ascii="Consolas" w:hAnsi="Consolas"/>
-          <w:sz w:val="15"/>
-          <w:szCs w:val="15"/>
-        </w:rPr>
-        <w:t xml:space="preserve">    {</w:t>
-      </w:r>
-    </w:p>
-    <w:p>
-      <w:pPr>
-        <w:spacing w:line="200" w:lineRule="exact"/>
-        <w:rPr>
-          <w:rFonts w:ascii="Consolas" w:hAnsi="Consolas"/>
-          <w:sz w:val="15"/>
-          <w:szCs w:val="15"/>
-        </w:rPr>
-      </w:pPr>
-      <w:r>
-        <w:rPr>
-          <w:rFonts w:ascii="Consolas" w:hAnsi="Consolas"/>
-          <w:sz w:val="15"/>
-          <w:szCs w:val="15"/>
-        </w:rPr>
-        <w:t xml:space="preserve">        while (q--)</w:t>
-      </w:r>
-    </w:p>
-    <w:p>
-      <w:pPr>
-        <w:spacing w:line="200" w:lineRule="exact"/>
-        <w:rPr>
-          <w:rFonts w:ascii="Consolas" w:hAnsi="Consolas"/>
-          <w:sz w:val="15"/>
-          <w:szCs w:val="15"/>
-        </w:rPr>
-      </w:pPr>
-      <w:r>
-        <w:rPr>
-          <w:rFonts w:ascii="Consolas" w:hAnsi="Consolas"/>
-          <w:sz w:val="15"/>
-          <w:szCs w:val="15"/>
-        </w:rPr>
-        <w:t xml:space="preserve">        {</w:t>
-      </w:r>
-    </w:p>
-    <w:p>
-      <w:pPr>
-        <w:spacing w:line="200" w:lineRule="exact"/>
-        <w:rPr>
-          <w:rFonts w:ascii="Consolas" w:hAnsi="Consolas"/>
-          <w:sz w:val="15"/>
-          <w:szCs w:val="15"/>
-        </w:rPr>
-      </w:pPr>
-      <w:r>
-        <w:rPr>
-          <w:rFonts w:ascii="Consolas" w:hAnsi="Consolas"/>
-          <w:sz w:val="15"/>
-          <w:szCs w:val="15"/>
-        </w:rPr>
-        <w:t xml:space="preserve">            char c;</w:t>
-      </w:r>
-    </w:p>
-    <w:p>
-      <w:pPr>
-        <w:spacing w:line="200" w:lineRule="exact"/>
-        <w:rPr>
-          <w:rFonts w:ascii="Consolas" w:hAnsi="Consolas"/>
-          <w:sz w:val="15"/>
-          <w:szCs w:val="15"/>
-        </w:rPr>
-      </w:pPr>
-      <w:r>
-        <w:rPr>
-          <w:rFonts w:ascii="Consolas" w:hAnsi="Consolas"/>
-          <w:sz w:val="15"/>
-          <w:szCs w:val="15"/>
-        </w:rPr>
-        <w:t xml:space="preserve">            int x, y, z;</w:t>
-      </w:r>
-    </w:p>
-    <w:p>
-      <w:pPr>
-        <w:spacing w:line="200" w:lineRule="exact"/>
-        <w:rPr>
-          <w:rFonts w:ascii="Consolas" w:hAnsi="Consolas"/>
-          <w:sz w:val="15"/>
-          <w:szCs w:val="15"/>
-        </w:rPr>
-      </w:pPr>
-      <w:r>
-        <w:rPr>
-          <w:rFonts w:ascii="Consolas" w:hAnsi="Consolas"/>
-          <w:sz w:val="15"/>
-          <w:szCs w:val="15"/>
-        </w:rPr>
-        <w:t xml:space="preserve">            </w:t>
-      </w:r>
-      <w:proofErr w:type="gramStart"/>
-      <w:r>
-        <w:rPr>
-          <w:rFonts w:ascii="Consolas" w:hAnsi="Consolas"/>
-          <w:sz w:val="15"/>
-          <w:szCs w:val="15"/>
-        </w:rPr>
-        <w:t>std::</w:t>
-      </w:r>
-      <w:proofErr w:type="gramEnd"/>
-      <w:r>
-        <w:rPr>
-          <w:rFonts w:ascii="Consolas" w:hAnsi="Consolas"/>
-          <w:sz w:val="15"/>
-          <w:szCs w:val="15"/>
-        </w:rPr>
-        <w:t>cin &gt;&gt; c &gt;&gt; x &gt;&gt; y &gt;&gt; z;</w:t>
-      </w:r>
-    </w:p>
-    <w:p>
-      <w:pPr>
-        <w:spacing w:line="200" w:lineRule="exact"/>
-        <w:rPr>
-          <w:rFonts w:ascii="Consolas" w:hAnsi="Consolas"/>
-          <w:sz w:val="15"/>
-          <w:szCs w:val="15"/>
-        </w:rPr>
-      </w:pPr>
-      <w:r>
-        <w:rPr>
-          <w:rFonts w:ascii="Consolas" w:hAnsi="Consolas"/>
-          <w:sz w:val="15"/>
-          <w:szCs w:val="15"/>
-        </w:rPr>
-        <w:t xml:space="preserve">            if (c == 'A')</w:t>
-      </w:r>
-    </w:p>
-    <w:p>
-      <w:pPr>
-        <w:spacing w:line="200" w:lineRule="exact"/>
-        <w:rPr>
-          <w:rFonts w:ascii="Consolas" w:hAnsi="Consolas"/>
-          <w:sz w:val="15"/>
-          <w:szCs w:val="15"/>
-        </w:rPr>
-      </w:pPr>
-      <w:r>
-        <w:rPr>
-          <w:rFonts w:ascii="Consolas" w:hAnsi="Consolas"/>
-          <w:sz w:val="15"/>
-          <w:szCs w:val="15"/>
-        </w:rPr>
-        <w:t xml:space="preserve">            {</w:t>
-      </w:r>
-    </w:p>
-    <w:p>
-      <w:pPr>
-        <w:spacing w:line="200" w:lineRule="exact"/>
-        <w:rPr>
-          <w:rFonts w:ascii="Consolas" w:hAnsi="Consolas"/>
-          <w:sz w:val="15"/>
-          <w:szCs w:val="15"/>
-        </w:rPr>
-      </w:pPr>
-      <w:r>
-        <w:rPr>
-          <w:rFonts w:ascii="Consolas" w:hAnsi="Consolas"/>
-          <w:sz w:val="15"/>
-          <w:szCs w:val="15"/>
-        </w:rPr>
-        <w:t xml:space="preserve">                int Ans = 0;</w:t>
-      </w:r>
-    </w:p>
-    <w:p>
-      <w:pPr>
-        <w:spacing w:line="200" w:lineRule="exact"/>
-        <w:rPr>
-          <w:rFonts w:ascii="Consolas" w:hAnsi="Consolas"/>
-          <w:sz w:val="15"/>
-          <w:szCs w:val="15"/>
-        </w:rPr>
-      </w:pPr>
-      <w:r>
-        <w:rPr>
-          <w:rFonts w:ascii="Consolas" w:hAnsi="Consolas"/>
-          <w:sz w:val="15"/>
-          <w:szCs w:val="15"/>
-        </w:rPr>
-        <w:t xml:space="preserve">                for (int i = x; i &lt;= y; ++i)</w:t>
-      </w:r>
-    </w:p>
-    <w:p>
-      <w:pPr>
-        <w:spacing w:line="200" w:lineRule="exact"/>
-        <w:rPr>
-          <w:rFonts w:ascii="Consolas" w:hAnsi="Consolas"/>
-          <w:sz w:val="15"/>
-          <w:szCs w:val="15"/>
-        </w:rPr>
-      </w:pPr>
-      <w:r>
-        <w:rPr>
-          <w:rFonts w:ascii="Consolas" w:hAnsi="Consolas"/>
-          <w:sz w:val="15"/>
-          <w:szCs w:val="15"/>
-        </w:rPr>
-        <w:t xml:space="preserve">                {</w:t>
-      </w:r>
-    </w:p>
-    <w:p>
-      <w:pPr>
-        <w:spacing w:line="200" w:lineRule="exact"/>
-        <w:rPr>
-          <w:rFonts w:ascii="Consolas" w:hAnsi="Consolas"/>
-          <w:sz w:val="15"/>
-          <w:szCs w:val="15"/>
-        </w:rPr>
-      </w:pPr>
-      <w:r>
-        <w:rPr>
-          <w:rFonts w:ascii="Consolas" w:hAnsi="Consolas"/>
-          <w:sz w:val="15"/>
-          <w:szCs w:val="15"/>
-        </w:rPr>
-        <w:t xml:space="preserve">                    if (a[i] &gt;= z)</w:t>
-      </w:r>
-    </w:p>
-    <w:p>
-      <w:pPr>
-        <w:spacing w:line="200" w:lineRule="exact"/>
-        <w:rPr>
-          <w:rFonts w:ascii="Consolas" w:hAnsi="Consolas"/>
-          <w:sz w:val="15"/>
-          <w:szCs w:val="15"/>
-        </w:rPr>
-      </w:pPr>
-      <w:r>
-        <w:rPr>
-          <w:rFonts w:ascii="Consolas" w:hAnsi="Consolas"/>
-          <w:sz w:val="15"/>
-          <w:szCs w:val="15"/>
-        </w:rPr>
-        <w:t xml:space="preserve">                    {</w:t>
-      </w:r>
-    </w:p>
-    <w:p>
-      <w:pPr>
-        <w:spacing w:line="200" w:lineRule="exact"/>
-        <w:rPr>
-          <w:rFonts w:ascii="Consolas" w:hAnsi="Consolas"/>
-          <w:sz w:val="15"/>
-          <w:szCs w:val="15"/>
-        </w:rPr>
-      </w:pPr>
-      <w:r>
-        <w:rPr>
-          <w:rFonts w:ascii="Consolas" w:hAnsi="Consolas"/>
-          <w:sz w:val="15"/>
-          <w:szCs w:val="15"/>
-        </w:rPr>
-        <w:t xml:space="preserve">                        ++Ans;</w:t>
-      </w:r>
-      <w:bookmarkStart w:id="0" w:name="_GoBack"/>
-      <w:bookmarkEnd w:id="0"/>
-    </w:p>
-    <w:p>
-      <w:pPr>
-        <w:spacing w:line="200" w:lineRule="exact"/>
-        <w:rPr>
-          <w:rFonts w:ascii="Consolas" w:hAnsi="Consolas"/>
-          <w:sz w:val="15"/>
-          <w:szCs w:val="15"/>
-        </w:rPr>
-      </w:pPr>
-      <w:r>
-        <w:rPr>
-          <w:rFonts w:ascii="Consolas" w:hAnsi="Consolas"/>
-          <w:sz w:val="15"/>
-          <w:szCs w:val="15"/>
-        </w:rPr>
-        <w:t xml:space="preserve">                    }</w:t>
-      </w:r>
-    </w:p>
-    <w:p>
-      <w:pPr>
-        <w:spacing w:line="200" w:lineRule="exact"/>
-        <w:rPr>
-          <w:rFonts w:ascii="Consolas" w:hAnsi="Consolas"/>
-          <w:sz w:val="15"/>
-          <w:szCs w:val="15"/>
-        </w:rPr>
-      </w:pPr>
-      <w:r>
-        <w:rPr>
-          <w:rFonts w:ascii="Consolas" w:hAnsi="Consolas"/>
-          <w:sz w:val="15"/>
-          <w:szCs w:val="15"/>
-        </w:rPr>
-        <w:t xml:space="preserve">                }</w:t>
-      </w:r>
-    </w:p>
-    <w:p>
-      <w:pPr>
-        <w:spacing w:line="200" w:lineRule="exact"/>
-        <w:rPr>
-          <w:rFonts w:ascii="Consolas" w:hAnsi="Consolas"/>
-          <w:sz w:val="15"/>
-          <w:szCs w:val="15"/>
-        </w:rPr>
-      </w:pPr>
-      <w:r>
-        <w:rPr>
-          <w:rFonts w:ascii="Consolas" w:hAnsi="Consolas"/>
-          <w:sz w:val="15"/>
-          <w:szCs w:val="15"/>
-        </w:rPr>
-        <w:t xml:space="preserve">                </w:t>
-      </w:r>
-      <w:proofErr w:type="gramStart"/>
-      <w:r>
-        <w:rPr>
-          <w:rFonts w:ascii="Consolas" w:hAnsi="Consolas"/>
-          <w:sz w:val="15"/>
-          <w:szCs w:val="15"/>
-        </w:rPr>
-        <w:t>std::</w:t>
-      </w:r>
-      <w:proofErr w:type="gramEnd"/>
-      <w:r>
-        <w:rPr>
-          <w:rFonts w:ascii="Consolas" w:hAnsi="Consolas"/>
-          <w:sz w:val="15"/>
-          <w:szCs w:val="15"/>
-        </w:rPr>
-        <w:t>cout &lt;&lt; Ans &lt;&lt; std::endl;</w:t>
-      </w:r>
-    </w:p>
-    <w:p>
-      <w:pPr>
-        <w:spacing w:line="200" w:lineRule="exact"/>
-        <w:rPr>
-          <w:rFonts w:ascii="Consolas" w:hAnsi="Consolas"/>
-          <w:sz w:val="15"/>
-          <w:szCs w:val="15"/>
-        </w:rPr>
-      </w:pPr>
-      <w:r>
-        <w:rPr>
-          <w:rFonts w:ascii="Consolas" w:hAnsi="Consolas"/>
-          <w:sz w:val="15"/>
-          <w:szCs w:val="15"/>
-        </w:rPr>
-        <w:t xml:space="preserve">            }</w:t>
-      </w:r>
-    </w:p>
-    <w:p>
-      <w:pPr>
-        <w:spacing w:line="200" w:lineRule="exact"/>
-        <w:rPr>
-          <w:rFonts w:ascii="Consolas" w:hAnsi="Consolas"/>
-          <w:sz w:val="15"/>
-          <w:szCs w:val="15"/>
-        </w:rPr>
-      </w:pPr>
-      <w:r>
-        <w:rPr>
-          <w:rFonts w:ascii="Consolas" w:hAnsi="Consolas"/>
-          <w:sz w:val="15"/>
-          <w:szCs w:val="15"/>
-        </w:rPr>
-        <w:t xml:space="preserve">            else</w:t>
-      </w:r>
-    </w:p>
-    <w:p>
-      <w:pPr>
-        <w:spacing w:line="200" w:lineRule="exact"/>
-        <w:rPr>
-          <w:rFonts w:ascii="Consolas" w:hAnsi="Consolas"/>
-          <w:sz w:val="15"/>
-          <w:szCs w:val="15"/>
-        </w:rPr>
-      </w:pPr>
-      <w:r>
-        <w:rPr>
-          <w:rFonts w:ascii="Consolas" w:hAnsi="Consolas"/>
-          <w:sz w:val="15"/>
-          <w:szCs w:val="15"/>
-        </w:rPr>
-        <w:t xml:space="preserve">            {</w:t>
-      </w:r>
-    </w:p>
-    <w:p>
-      <w:pPr>
-        <w:spacing w:line="200" w:lineRule="exact"/>
-        <w:rPr>
-          <w:rFonts w:ascii="Consolas" w:hAnsi="Consolas"/>
-          <w:sz w:val="15"/>
-          <w:szCs w:val="15"/>
-        </w:rPr>
-      </w:pPr>
-      <w:r>
-        <w:rPr>
-          <w:rFonts w:ascii="Consolas" w:hAnsi="Consolas"/>
-          <w:sz w:val="15"/>
-          <w:szCs w:val="15"/>
-        </w:rPr>
-        <w:t xml:space="preserve">                for (int i = x; i &lt;= y; ++i)</w:t>
-      </w:r>
-    </w:p>
-    <w:p>
-      <w:pPr>
-        <w:spacing w:line="200" w:lineRule="exact"/>
-        <w:rPr>
-          <w:rFonts w:ascii="Consolas" w:hAnsi="Consolas"/>
-          <w:sz w:val="15"/>
-          <w:szCs w:val="15"/>
-        </w:rPr>
-      </w:pPr>
-      <w:r>
-        <w:rPr>
-          <w:noProof/>
-        </w:rPr>
         <w:drawing>
-          <wp:anchor distT="0" distB="0" distL="114300" distR="114300" simplePos="0" relativeHeight="251678720" behindDoc="1" locked="0" layoutInCell="1" allowOverlap="1" wp14:anchorId="14B9D5D9" wp14:editId="11265C93">
+          <wp:anchor distT="0" distB="0" distL="114300" distR="114300" simplePos="0" relativeHeight="251678720" behindDoc="0" locked="0" layoutInCell="1" allowOverlap="1" wp14:anchorId="73E974F0" wp14:editId="3245553C">
             <wp:simplePos x="0" y="0"/>
             <wp:positionH relativeFrom="margin">
-              <wp:posOffset>1547495</wp:posOffset>
+              <wp:posOffset>1633220</wp:posOffset>
             </wp:positionH>
             <wp:positionV relativeFrom="paragraph">
-              <wp:posOffset>93345</wp:posOffset>
+              <wp:posOffset>31750</wp:posOffset>
             </wp:positionV>
-            <wp:extent cx="3499167" cy="2983940"/>
-            <wp:effectExtent l="0" t="0" r="6350" b="6985"/>
+            <wp:extent cx="3232540" cy="2642931"/>
+            <wp:effectExtent l="0" t="0" r="6350" b="5080"/>
             <wp:wrapNone/>
-            <wp:docPr id="21" name="图片 21"/>
+            <wp:docPr id="22" name="图片 22"/>
             <wp:cNvGraphicFramePr>
               <a:graphicFrameLocks xmlns:a="http://schemas.openxmlformats.org/drawingml/2006/main" noChangeAspect="1"/>
             </wp:cNvGraphicFramePr>
@@ -63326,7 +61600,7 @@
                     <pic:cNvPicPr/>
                   </pic:nvPicPr>
                   <pic:blipFill>
-                    <a:blip r:embed="rId26">
+                    <a:blip r:embed="rId26" cstate="print">
                       <a:extLst>
                         <a:ext uri="{28A0092B-C50C-407E-A947-70E740481C1C}">
                           <a14:useLocalDpi xmlns:a14="http://schemas.microsoft.com/office/drawing/2010/main" val="0"/>
@@ -63340,7 +61614,7 @@
                   <pic:spPr>
                     <a:xfrm>
                       <a:off x="0" y="0"/>
-                      <a:ext cx="3499167" cy="2983940"/>
+                      <a:ext cx="3232540" cy="2642931"/>
                     </a:xfrm>
                     <a:prstGeom prst="rect">
                       <a:avLst/>
@@ -63364,43 +61638,465 @@
           <w:sz w:val="15"/>
           <w:szCs w:val="15"/>
         </w:rPr>
-        <w:t xml:space="preserve">                {</w:t>
-      </w:r>
-    </w:p>
-    <w:p>
-      <w:pPr>
-        <w:spacing w:line="200" w:lineRule="exact"/>
-        <w:rPr>
-          <w:rFonts w:ascii="Consolas" w:hAnsi="Consolas"/>
-          <w:sz w:val="15"/>
-          <w:szCs w:val="15"/>
-        </w:rPr>
-      </w:pPr>
-      <w:r>
-        <w:rPr>
-          <w:rFonts w:ascii="Consolas" w:hAnsi="Consolas"/>
-          <w:sz w:val="15"/>
-          <w:szCs w:val="15"/>
-        </w:rPr>
-        <w:t xml:space="preserve">                    a[i] += z;</w:t>
-      </w:r>
-    </w:p>
-    <w:p>
-      <w:pPr>
-        <w:spacing w:line="200" w:lineRule="exact"/>
-        <w:rPr>
-          <w:rFonts w:ascii="Consolas" w:hAnsi="Consolas"/>
-          <w:sz w:val="15"/>
-          <w:szCs w:val="15"/>
-        </w:rPr>
-      </w:pPr>
-      <w:r>
-        <w:rPr>
-          <w:rFonts w:ascii="Consolas" w:hAnsi="Consolas"/>
-          <w:sz w:val="15"/>
-          <w:szCs w:val="15"/>
-        </w:rPr>
-        <w:t xml:space="preserve">                }</w:t>
+        <w:t xml:space="preserve">    while (l &lt;= r)</w:t>
+      </w:r>
+    </w:p>
+    <w:p>
+      <w:pPr>
+        <w:spacing w:line="200" w:lineRule="exact"/>
+        <w:rPr>
+          <w:rFonts w:ascii="Consolas" w:hAnsi="Consolas"/>
+          <w:sz w:val="15"/>
+          <w:szCs w:val="15"/>
+        </w:rPr>
+      </w:pPr>
+      <w:r>
+        <w:rPr>
+          <w:rFonts w:ascii="Consolas" w:hAnsi="Consolas"/>
+          <w:sz w:val="15"/>
+          <w:szCs w:val="15"/>
+        </w:rPr>
+        <w:t xml:space="preserve">    {</w:t>
+      </w:r>
+    </w:p>
+    <w:p>
+      <w:pPr>
+        <w:spacing w:line="200" w:lineRule="exact"/>
+        <w:rPr>
+          <w:rFonts w:ascii="Consolas" w:hAnsi="Consolas"/>
+          <w:sz w:val="15"/>
+          <w:szCs w:val="15"/>
+        </w:rPr>
+      </w:pPr>
+      <w:r>
+        <w:rPr>
+          <w:rFonts w:ascii="Consolas" w:hAnsi="Consolas"/>
+          <w:sz w:val="15"/>
+          <w:szCs w:val="15"/>
+        </w:rPr>
+        <w:t xml:space="preserve">        auto m = (l + r) / 2;</w:t>
+      </w:r>
+    </w:p>
+    <w:p>
+      <w:pPr>
+        <w:spacing w:line="200" w:lineRule="exact"/>
+        <w:rPr>
+          <w:rFonts w:ascii="Consolas" w:hAnsi="Consolas"/>
+          <w:sz w:val="15"/>
+          <w:szCs w:val="15"/>
+        </w:rPr>
+      </w:pPr>
+      <w:r>
+        <w:rPr>
+          <w:rFonts w:ascii="Consolas" w:hAnsi="Consolas"/>
+          <w:sz w:val="15"/>
+          <w:szCs w:val="15"/>
+        </w:rPr>
+        <w:t xml:space="preserve">        if (b[m] &lt; c)</w:t>
+      </w:r>
+    </w:p>
+    <w:p>
+      <w:pPr>
+        <w:spacing w:line="200" w:lineRule="exact"/>
+        <w:rPr>
+          <w:rFonts w:ascii="Consolas" w:hAnsi="Consolas"/>
+          <w:sz w:val="15"/>
+          <w:szCs w:val="15"/>
+        </w:rPr>
+      </w:pPr>
+      <w:r>
+        <w:rPr>
+          <w:rFonts w:ascii="Consolas" w:hAnsi="Consolas"/>
+          <w:sz w:val="15"/>
+          <w:szCs w:val="15"/>
+        </w:rPr>
+        <w:t xml:space="preserve">        {</w:t>
+      </w:r>
+    </w:p>
+    <w:p>
+      <w:pPr>
+        <w:spacing w:line="200" w:lineRule="exact"/>
+        <w:rPr>
+          <w:rFonts w:ascii="Consolas" w:hAnsi="Consolas"/>
+          <w:sz w:val="15"/>
+          <w:szCs w:val="15"/>
+        </w:rPr>
+      </w:pPr>
+      <w:r>
+        <w:rPr>
+          <w:rFonts w:ascii="Consolas" w:hAnsi="Consolas"/>
+          <w:sz w:val="15"/>
+          <w:szCs w:val="15"/>
+        </w:rPr>
+        <w:t xml:space="preserve">            l = m + 1;</w:t>
+      </w:r>
+    </w:p>
+    <w:p>
+      <w:pPr>
+        <w:spacing w:line="200" w:lineRule="exact"/>
+        <w:rPr>
+          <w:rFonts w:ascii="Consolas" w:hAnsi="Consolas"/>
+          <w:sz w:val="15"/>
+          <w:szCs w:val="15"/>
+        </w:rPr>
+      </w:pPr>
+      <w:r>
+        <w:rPr>
+          <w:rFonts w:ascii="Consolas" w:hAnsi="Consolas"/>
+          <w:sz w:val="15"/>
+          <w:szCs w:val="15"/>
+        </w:rPr>
+        <w:t xml:space="preserve">        }</w:t>
+      </w:r>
+    </w:p>
+    <w:p>
+      <w:pPr>
+        <w:spacing w:line="200" w:lineRule="exact"/>
+        <w:rPr>
+          <w:rFonts w:ascii="Consolas" w:hAnsi="Consolas"/>
+          <w:sz w:val="15"/>
+          <w:szCs w:val="15"/>
+        </w:rPr>
+      </w:pPr>
+      <w:r>
+        <w:rPr>
+          <w:rFonts w:ascii="Consolas" w:hAnsi="Consolas"/>
+          <w:sz w:val="15"/>
+          <w:szCs w:val="15"/>
+        </w:rPr>
+        <w:t xml:space="preserve">        else</w:t>
+      </w:r>
+    </w:p>
+    <w:p>
+      <w:pPr>
+        <w:spacing w:line="200" w:lineRule="exact"/>
+        <w:rPr>
+          <w:rFonts w:ascii="Consolas" w:hAnsi="Consolas"/>
+          <w:sz w:val="15"/>
+          <w:szCs w:val="15"/>
+        </w:rPr>
+      </w:pPr>
+      <w:r>
+        <w:rPr>
+          <w:rFonts w:ascii="Consolas" w:hAnsi="Consolas"/>
+          <w:sz w:val="15"/>
+          <w:szCs w:val="15"/>
+        </w:rPr>
+        <w:t xml:space="preserve">        {</w:t>
+      </w:r>
+    </w:p>
+    <w:p>
+      <w:pPr>
+        <w:spacing w:line="200" w:lineRule="exact"/>
+        <w:rPr>
+          <w:rFonts w:ascii="Consolas" w:hAnsi="Consolas"/>
+          <w:sz w:val="15"/>
+          <w:szCs w:val="15"/>
+        </w:rPr>
+      </w:pPr>
+      <w:r>
+        <w:rPr>
+          <w:rFonts w:ascii="Consolas" w:hAnsi="Consolas"/>
+          <w:sz w:val="15"/>
+          <w:szCs w:val="15"/>
+        </w:rPr>
+        <w:t xml:space="preserve">            r = m - 1;</w:t>
+      </w:r>
+    </w:p>
+    <w:p>
+      <w:pPr>
+        <w:spacing w:line="200" w:lineRule="exact"/>
+        <w:rPr>
+          <w:rFonts w:ascii="Consolas" w:hAnsi="Consolas"/>
+          <w:sz w:val="15"/>
+          <w:szCs w:val="15"/>
+        </w:rPr>
+      </w:pPr>
+      <w:r>
+        <w:rPr>
+          <w:rFonts w:ascii="Consolas" w:hAnsi="Consolas"/>
+          <w:sz w:val="15"/>
+          <w:szCs w:val="15"/>
+        </w:rPr>
+        <w:t xml:space="preserve">        }</w:t>
+      </w:r>
+    </w:p>
+    <w:p>
+      <w:pPr>
+        <w:spacing w:line="200" w:lineRule="exact"/>
+        <w:rPr>
+          <w:rFonts w:ascii="Consolas" w:hAnsi="Consolas"/>
+          <w:sz w:val="15"/>
+          <w:szCs w:val="15"/>
+        </w:rPr>
+      </w:pPr>
+      <w:r>
+        <w:rPr>
+          <w:rFonts w:ascii="Consolas" w:hAnsi="Consolas"/>
+          <w:sz w:val="15"/>
+          <w:szCs w:val="15"/>
+        </w:rPr>
+        <w:t xml:space="preserve">    }</w:t>
+      </w:r>
+    </w:p>
+    <w:p>
+      <w:pPr>
+        <w:spacing w:line="200" w:lineRule="exact"/>
+        <w:rPr>
+          <w:rFonts w:ascii="Consolas" w:hAnsi="Consolas"/>
+          <w:sz w:val="15"/>
+          <w:szCs w:val="15"/>
+        </w:rPr>
+      </w:pPr>
+    </w:p>
+    <w:p>
+      <w:pPr>
+        <w:spacing w:line="200" w:lineRule="exact"/>
+        <w:rPr>
+          <w:rFonts w:ascii="Consolas" w:hAnsi="Consolas"/>
+          <w:sz w:val="15"/>
+          <w:szCs w:val="15"/>
+        </w:rPr>
+      </w:pPr>
+      <w:r>
+        <w:rPr>
+          <w:rFonts w:ascii="Consolas" w:hAnsi="Consolas"/>
+          <w:sz w:val="15"/>
+          <w:szCs w:val="15"/>
+        </w:rPr>
+        <w:t xml:space="preserve">    return Right[Pos] - l + 1;</w:t>
+      </w:r>
+      <w:r>
+        <w:rPr>
+          <w:noProof/>
+        </w:rPr>
+        <w:t xml:space="preserve"> </w:t>
+      </w:r>
+    </w:p>
+    <w:p>
+      <w:pPr>
+        <w:spacing w:line="200" w:lineRule="exact"/>
+        <w:rPr>
+          <w:rFonts w:ascii="Consolas" w:hAnsi="Consolas"/>
+          <w:sz w:val="15"/>
+          <w:szCs w:val="15"/>
+        </w:rPr>
+      </w:pPr>
+      <w:r>
+        <w:rPr>
+          <w:rFonts w:ascii="Consolas" w:hAnsi="Consolas"/>
+          <w:sz w:val="15"/>
+          <w:szCs w:val="15"/>
+        </w:rPr>
+        <w:t>}</w:t>
+      </w:r>
+    </w:p>
+    <w:p>
+      <w:pPr>
+        <w:spacing w:line="200" w:lineRule="exact"/>
+        <w:rPr>
+          <w:rFonts w:ascii="Consolas" w:hAnsi="Consolas"/>
+          <w:sz w:val="15"/>
+          <w:szCs w:val="15"/>
+        </w:rPr>
+      </w:pPr>
+    </w:p>
+    <w:p>
+      <w:pPr>
+        <w:spacing w:line="200" w:lineRule="exact"/>
+        <w:rPr>
+          <w:rFonts w:ascii="Consolas" w:hAnsi="Consolas"/>
+          <w:sz w:val="15"/>
+          <w:szCs w:val="15"/>
+        </w:rPr>
+      </w:pPr>
+      <w:r>
+        <w:rPr>
+          <w:rFonts w:ascii="Consolas" w:hAnsi="Consolas"/>
+          <w:sz w:val="15"/>
+          <w:szCs w:val="15"/>
+        </w:rPr>
+        <w:t xml:space="preserve">int </w:t>
+      </w:r>
+      <w:proofErr w:type="gramStart"/>
+      <w:r>
+        <w:rPr>
+          <w:rFonts w:ascii="Consolas" w:hAnsi="Consolas"/>
+          <w:sz w:val="15"/>
+          <w:szCs w:val="15"/>
+        </w:rPr>
+        <w:t>Query(</w:t>
+      </w:r>
+      <w:proofErr w:type="gramEnd"/>
+      <w:r>
+        <w:rPr>
+          <w:rFonts w:ascii="Consolas" w:hAnsi="Consolas"/>
+          <w:sz w:val="15"/>
+          <w:szCs w:val="15"/>
+        </w:rPr>
+        <w:t>int l, int r, int c)</w:t>
+      </w:r>
+    </w:p>
+    <w:p>
+      <w:pPr>
+        <w:spacing w:line="200" w:lineRule="exact"/>
+        <w:rPr>
+          <w:rFonts w:ascii="Consolas" w:hAnsi="Consolas"/>
+          <w:sz w:val="15"/>
+          <w:szCs w:val="15"/>
+        </w:rPr>
+      </w:pPr>
+      <w:r>
+        <w:rPr>
+          <w:rFonts w:ascii="Consolas" w:hAnsi="Consolas"/>
+          <w:sz w:val="15"/>
+          <w:szCs w:val="15"/>
+        </w:rPr>
+        <w:t>{</w:t>
+      </w:r>
+    </w:p>
+    <w:p>
+      <w:pPr>
+        <w:spacing w:line="200" w:lineRule="exact"/>
+        <w:rPr>
+          <w:rFonts w:ascii="Consolas" w:hAnsi="Consolas"/>
+          <w:sz w:val="15"/>
+          <w:szCs w:val="15"/>
+        </w:rPr>
+      </w:pPr>
+      <w:r>
+        <w:rPr>
+          <w:rFonts w:ascii="Consolas" w:hAnsi="Consolas"/>
+          <w:sz w:val="15"/>
+          <w:szCs w:val="15"/>
+        </w:rPr>
+        <w:t xml:space="preserve">    int Ans = 0;</w:t>
+      </w:r>
+    </w:p>
+    <w:p>
+      <w:pPr>
+        <w:spacing w:line="200" w:lineRule="exact"/>
+        <w:rPr>
+          <w:rFonts w:ascii="Consolas" w:hAnsi="Consolas"/>
+          <w:sz w:val="15"/>
+          <w:szCs w:val="15"/>
+        </w:rPr>
+      </w:pPr>
+      <w:r>
+        <w:rPr>
+          <w:rFonts w:ascii="Consolas" w:hAnsi="Consolas"/>
+          <w:sz w:val="15"/>
+          <w:szCs w:val="15"/>
+        </w:rPr>
+        <w:t xml:space="preserve">    if (Belong[l] == Belong[r])</w:t>
+      </w:r>
+    </w:p>
+    <w:p>
+      <w:pPr>
+        <w:spacing w:line="200" w:lineRule="exact"/>
+        <w:rPr>
+          <w:rFonts w:ascii="Consolas" w:hAnsi="Consolas"/>
+          <w:sz w:val="15"/>
+          <w:szCs w:val="15"/>
+        </w:rPr>
+      </w:pPr>
+      <w:r>
+        <w:rPr>
+          <w:rFonts w:ascii="Consolas" w:hAnsi="Consolas"/>
+          <w:sz w:val="15"/>
+          <w:szCs w:val="15"/>
+        </w:rPr>
+        <w:t xml:space="preserve">    {</w:t>
+      </w:r>
+    </w:p>
+    <w:p>
+      <w:pPr>
+        <w:spacing w:line="200" w:lineRule="exact"/>
+        <w:rPr>
+          <w:rFonts w:ascii="Consolas" w:hAnsi="Consolas"/>
+          <w:sz w:val="15"/>
+          <w:szCs w:val="15"/>
+        </w:rPr>
+      </w:pPr>
+      <w:r>
+        <w:rPr>
+          <w:rFonts w:ascii="Consolas" w:hAnsi="Consolas"/>
+          <w:sz w:val="15"/>
+          <w:szCs w:val="15"/>
+        </w:rPr>
+        <w:t xml:space="preserve">        for (int i = l; i &lt;= r; ++i)</w:t>
+      </w:r>
+    </w:p>
+    <w:p>
+      <w:pPr>
+        <w:spacing w:line="200" w:lineRule="exact"/>
+        <w:rPr>
+          <w:rFonts w:ascii="Consolas" w:hAnsi="Consolas"/>
+          <w:sz w:val="15"/>
+          <w:szCs w:val="15"/>
+        </w:rPr>
+      </w:pPr>
+      <w:r>
+        <w:rPr>
+          <w:rFonts w:ascii="Consolas" w:hAnsi="Consolas"/>
+          <w:sz w:val="15"/>
+          <w:szCs w:val="15"/>
+        </w:rPr>
+        <w:t xml:space="preserve">        {</w:t>
+      </w:r>
+    </w:p>
+    <w:p>
+      <w:pPr>
+        <w:spacing w:line="200" w:lineRule="exact"/>
+        <w:rPr>
+          <w:rFonts w:ascii="Consolas" w:hAnsi="Consolas"/>
+          <w:sz w:val="15"/>
+          <w:szCs w:val="15"/>
+        </w:rPr>
+      </w:pPr>
+      <w:r>
+        <w:rPr>
+          <w:rFonts w:ascii="Consolas" w:hAnsi="Consolas"/>
+          <w:sz w:val="15"/>
+          <w:szCs w:val="15"/>
+        </w:rPr>
+        <w:t xml:space="preserve">            if (a[i] + Add[Belong[l]] &gt;= c)</w:t>
+      </w:r>
+    </w:p>
+    <w:p>
+      <w:pPr>
+        <w:spacing w:line="200" w:lineRule="exact"/>
+        <w:rPr>
+          <w:rFonts w:ascii="Consolas" w:hAnsi="Consolas"/>
+          <w:sz w:val="15"/>
+          <w:szCs w:val="15"/>
+        </w:rPr>
+      </w:pPr>
+      <w:r>
+        <w:rPr>
+          <w:rFonts w:ascii="Consolas" w:hAnsi="Consolas"/>
+          <w:sz w:val="15"/>
+          <w:szCs w:val="15"/>
+        </w:rPr>
+        <w:t xml:space="preserve">            {</w:t>
+      </w:r>
+    </w:p>
+    <w:p>
+      <w:pPr>
+        <w:spacing w:line="200" w:lineRule="exact"/>
+        <w:rPr>
+          <w:rFonts w:ascii="Consolas" w:hAnsi="Consolas"/>
+          <w:sz w:val="15"/>
+          <w:szCs w:val="15"/>
+        </w:rPr>
+      </w:pPr>
+      <w:r>
+        <w:rPr>
+          <w:rFonts w:ascii="Consolas" w:hAnsi="Consolas"/>
+          <w:sz w:val="15"/>
+          <w:szCs w:val="15"/>
+        </w:rPr>
+        <w:t xml:space="preserve">                ++Ans;</w:t>
       </w:r>
     </w:p>
     <w:p>
@@ -63464,7 +62160,7 @@
           <w:sz w:val="15"/>
           <w:szCs w:val="15"/>
         </w:rPr>
-        <w:t xml:space="preserve">        return 0;</w:t>
+        <w:t xml:space="preserve">        return Ans;</w:t>
       </w:r>
     </w:p>
     <w:p>
@@ -63494,6 +62190,514 @@
           <w:szCs w:val="15"/>
         </w:rPr>
       </w:pPr>
+      <w:r>
+        <w:rPr>
+          <w:rFonts w:ascii="Consolas" w:hAnsi="Consolas"/>
+          <w:sz w:val="15"/>
+          <w:szCs w:val="15"/>
+        </w:rPr>
+        <w:t xml:space="preserve">    else</w:t>
+      </w:r>
+    </w:p>
+    <w:p>
+      <w:pPr>
+        <w:spacing w:line="200" w:lineRule="exact"/>
+        <w:rPr>
+          <w:rFonts w:ascii="Consolas" w:hAnsi="Consolas"/>
+          <w:sz w:val="15"/>
+          <w:szCs w:val="15"/>
+        </w:rPr>
+      </w:pPr>
+      <w:r>
+        <w:rPr>
+          <w:rFonts w:ascii="Consolas" w:hAnsi="Consolas"/>
+          <w:sz w:val="15"/>
+          <w:szCs w:val="15"/>
+        </w:rPr>
+        <w:t xml:space="preserve">    {</w:t>
+      </w:r>
+    </w:p>
+    <w:p>
+      <w:pPr>
+        <w:spacing w:line="200" w:lineRule="exact"/>
+        <w:rPr>
+          <w:rFonts w:ascii="Consolas" w:hAnsi="Consolas"/>
+          <w:sz w:val="15"/>
+          <w:szCs w:val="15"/>
+        </w:rPr>
+      </w:pPr>
+      <w:r>
+        <w:rPr>
+          <w:rFonts w:ascii="Consolas" w:hAnsi="Consolas"/>
+          <w:sz w:val="15"/>
+          <w:szCs w:val="15"/>
+        </w:rPr>
+        <w:t xml:space="preserve">        for (int i = l; i &lt;= Right[Belong[l]]; ++i)</w:t>
+      </w:r>
+    </w:p>
+    <w:p>
+      <w:pPr>
+        <w:spacing w:line="200" w:lineRule="exact"/>
+        <w:rPr>
+          <w:rFonts w:ascii="Consolas" w:hAnsi="Consolas"/>
+          <w:sz w:val="15"/>
+          <w:szCs w:val="15"/>
+        </w:rPr>
+      </w:pPr>
+      <w:r>
+        <w:rPr>
+          <w:rFonts w:ascii="Consolas" w:hAnsi="Consolas"/>
+          <w:sz w:val="15"/>
+          <w:szCs w:val="15"/>
+        </w:rPr>
+        <w:t xml:space="preserve">        {</w:t>
+      </w:r>
+    </w:p>
+    <w:p>
+      <w:pPr>
+        <w:spacing w:line="200" w:lineRule="exact"/>
+        <w:rPr>
+          <w:rFonts w:ascii="Consolas" w:hAnsi="Consolas"/>
+          <w:sz w:val="15"/>
+          <w:szCs w:val="15"/>
+        </w:rPr>
+      </w:pPr>
+      <w:r>
+        <w:rPr>
+          <w:rFonts w:ascii="Consolas" w:hAnsi="Consolas"/>
+          <w:sz w:val="15"/>
+          <w:szCs w:val="15"/>
+        </w:rPr>
+        <w:t xml:space="preserve">            if (a[i] + Add[Belong[i]] &gt;= c)</w:t>
+      </w:r>
+    </w:p>
+    <w:p>
+      <w:pPr>
+        <w:spacing w:line="200" w:lineRule="exact"/>
+        <w:rPr>
+          <w:rFonts w:ascii="Consolas" w:hAnsi="Consolas"/>
+          <w:sz w:val="15"/>
+          <w:szCs w:val="15"/>
+        </w:rPr>
+      </w:pPr>
+      <w:r>
+        <w:rPr>
+          <w:rFonts w:ascii="Consolas" w:hAnsi="Consolas"/>
+          <w:sz w:val="15"/>
+          <w:szCs w:val="15"/>
+        </w:rPr>
+        <w:t xml:space="preserve">            {</w:t>
+      </w:r>
+    </w:p>
+    <w:p>
+      <w:pPr>
+        <w:spacing w:line="200" w:lineRule="exact"/>
+        <w:rPr>
+          <w:rFonts w:ascii="Consolas" w:hAnsi="Consolas"/>
+          <w:sz w:val="15"/>
+          <w:szCs w:val="15"/>
+        </w:rPr>
+      </w:pPr>
+      <w:r>
+        <w:rPr>
+          <w:rFonts w:ascii="Consolas" w:hAnsi="Consolas"/>
+          <w:sz w:val="15"/>
+          <w:szCs w:val="15"/>
+        </w:rPr>
+        <w:t xml:space="preserve">                ++Ans;</w:t>
+      </w:r>
+    </w:p>
+    <w:p>
+      <w:pPr>
+        <w:spacing w:line="200" w:lineRule="exact"/>
+        <w:rPr>
+          <w:rFonts w:ascii="Consolas" w:hAnsi="Consolas"/>
+          <w:sz w:val="15"/>
+          <w:szCs w:val="15"/>
+        </w:rPr>
+      </w:pPr>
+      <w:r>
+        <w:rPr>
+          <w:rFonts w:ascii="Consolas" w:hAnsi="Consolas"/>
+          <w:sz w:val="15"/>
+          <w:szCs w:val="15"/>
+        </w:rPr>
+        <w:t xml:space="preserve">            }</w:t>
+      </w:r>
+    </w:p>
+    <w:p>
+      <w:pPr>
+        <w:spacing w:line="200" w:lineRule="exact"/>
+        <w:rPr>
+          <w:rFonts w:ascii="Consolas" w:hAnsi="Consolas"/>
+          <w:sz w:val="15"/>
+          <w:szCs w:val="15"/>
+        </w:rPr>
+      </w:pPr>
+      <w:r>
+        <w:rPr>
+          <w:rFonts w:ascii="Consolas" w:hAnsi="Consolas"/>
+          <w:sz w:val="15"/>
+          <w:szCs w:val="15"/>
+        </w:rPr>
+        <w:t xml:space="preserve">        }</w:t>
+      </w:r>
+    </w:p>
+    <w:p>
+      <w:pPr>
+        <w:spacing w:line="200" w:lineRule="exact"/>
+        <w:rPr>
+          <w:rFonts w:ascii="Consolas" w:hAnsi="Consolas"/>
+          <w:sz w:val="15"/>
+          <w:szCs w:val="15"/>
+        </w:rPr>
+      </w:pPr>
+      <w:r>
+        <w:rPr>
+          <w:rFonts w:ascii="Consolas" w:hAnsi="Consolas"/>
+          <w:sz w:val="15"/>
+          <w:szCs w:val="15"/>
+        </w:rPr>
+        <w:t xml:space="preserve">        for (int i = Left[Belong[r]]; i &lt;= r; ++i)</w:t>
+      </w:r>
+    </w:p>
+    <w:p>
+      <w:pPr>
+        <w:spacing w:line="200" w:lineRule="exact"/>
+        <w:rPr>
+          <w:rFonts w:ascii="Consolas" w:hAnsi="Consolas"/>
+          <w:sz w:val="15"/>
+          <w:szCs w:val="15"/>
+        </w:rPr>
+      </w:pPr>
+      <w:r>
+        <w:rPr>
+          <w:rFonts w:ascii="Consolas" w:hAnsi="Consolas"/>
+          <w:sz w:val="15"/>
+          <w:szCs w:val="15"/>
+        </w:rPr>
+        <w:t xml:space="preserve">        {</w:t>
+      </w:r>
+    </w:p>
+    <w:p>
+      <w:pPr>
+        <w:spacing w:line="200" w:lineRule="exact"/>
+        <w:rPr>
+          <w:rFonts w:ascii="Consolas" w:hAnsi="Consolas"/>
+          <w:sz w:val="15"/>
+          <w:szCs w:val="15"/>
+        </w:rPr>
+      </w:pPr>
+      <w:r>
+        <w:rPr>
+          <w:rFonts w:ascii="Consolas" w:hAnsi="Consolas"/>
+          <w:sz w:val="15"/>
+          <w:szCs w:val="15"/>
+        </w:rPr>
+        <w:t xml:space="preserve">            if (a[i] + Add[Belong[r]] &gt;= c)</w:t>
+      </w:r>
+    </w:p>
+    <w:p>
+      <w:pPr>
+        <w:spacing w:line="200" w:lineRule="exact"/>
+        <w:rPr>
+          <w:rFonts w:ascii="Consolas" w:hAnsi="Consolas"/>
+          <w:sz w:val="15"/>
+          <w:szCs w:val="15"/>
+        </w:rPr>
+      </w:pPr>
+      <w:r>
+        <w:rPr>
+          <w:rFonts w:ascii="Consolas" w:hAnsi="Consolas"/>
+          <w:sz w:val="15"/>
+          <w:szCs w:val="15"/>
+        </w:rPr>
+        <w:t xml:space="preserve">            {</w:t>
+      </w:r>
+    </w:p>
+    <w:p>
+      <w:pPr>
+        <w:spacing w:line="200" w:lineRule="exact"/>
+        <w:rPr>
+          <w:rFonts w:ascii="Consolas" w:hAnsi="Consolas"/>
+          <w:sz w:val="15"/>
+          <w:szCs w:val="15"/>
+        </w:rPr>
+      </w:pPr>
+      <w:r>
+        <w:rPr>
+          <w:rFonts w:ascii="Consolas" w:hAnsi="Consolas"/>
+          <w:sz w:val="15"/>
+          <w:szCs w:val="15"/>
+        </w:rPr>
+        <w:t xml:space="preserve">                ++Ans;</w:t>
+      </w:r>
+    </w:p>
+    <w:p>
+      <w:pPr>
+        <w:spacing w:line="200" w:lineRule="exact"/>
+        <w:rPr>
+          <w:rFonts w:ascii="Consolas" w:hAnsi="Consolas"/>
+          <w:sz w:val="15"/>
+          <w:szCs w:val="15"/>
+        </w:rPr>
+      </w:pPr>
+      <w:r>
+        <w:rPr>
+          <w:rFonts w:ascii="Consolas" w:hAnsi="Consolas"/>
+          <w:sz w:val="15"/>
+          <w:szCs w:val="15"/>
+        </w:rPr>
+        <w:t xml:space="preserve">            }</w:t>
+      </w:r>
+      <w:bookmarkStart w:id="0" w:name="_GoBack"/>
+      <w:bookmarkEnd w:id="0"/>
+    </w:p>
+    <w:p>
+      <w:pPr>
+        <w:spacing w:line="200" w:lineRule="exact"/>
+        <w:rPr>
+          <w:rFonts w:ascii="Consolas" w:hAnsi="Consolas"/>
+          <w:sz w:val="15"/>
+          <w:szCs w:val="15"/>
+        </w:rPr>
+      </w:pPr>
+      <w:r>
+        <w:rPr>
+          <w:rFonts w:ascii="Consolas" w:hAnsi="Consolas"/>
+          <w:sz w:val="15"/>
+          <w:szCs w:val="15"/>
+        </w:rPr>
+        <w:t xml:space="preserve">        }</w:t>
+      </w:r>
+    </w:p>
+    <w:p>
+      <w:pPr>
+        <w:spacing w:line="200" w:lineRule="exact"/>
+        <w:rPr>
+          <w:rFonts w:ascii="Consolas" w:hAnsi="Consolas"/>
+          <w:sz w:val="15"/>
+          <w:szCs w:val="15"/>
+        </w:rPr>
+      </w:pPr>
+    </w:p>
+    <w:p>
+      <w:pPr>
+        <w:spacing w:line="200" w:lineRule="exact"/>
+        <w:rPr>
+          <w:rFonts w:ascii="Consolas" w:hAnsi="Consolas"/>
+          <w:sz w:val="15"/>
+          <w:szCs w:val="15"/>
+        </w:rPr>
+      </w:pPr>
+      <w:r>
+        <w:rPr>
+          <w:rFonts w:ascii="Consolas" w:hAnsi="Consolas"/>
+          <w:sz w:val="15"/>
+          <w:szCs w:val="15"/>
+        </w:rPr>
+        <w:t xml:space="preserve">        for (int i = Belong[l] + 1; i &lt; Belong[r]; ++i)</w:t>
+      </w:r>
+    </w:p>
+    <w:p>
+      <w:pPr>
+        <w:spacing w:line="200" w:lineRule="exact"/>
+        <w:rPr>
+          <w:rFonts w:ascii="Consolas" w:hAnsi="Consolas"/>
+          <w:sz w:val="15"/>
+          <w:szCs w:val="15"/>
+        </w:rPr>
+      </w:pPr>
+      <w:r>
+        <w:rPr>
+          <w:rFonts w:ascii="Consolas" w:hAnsi="Consolas"/>
+          <w:sz w:val="15"/>
+          <w:szCs w:val="15"/>
+        </w:rPr>
+        <w:t xml:space="preserve">        {</w:t>
+      </w:r>
+    </w:p>
+    <w:p>
+      <w:pPr>
+        <w:spacing w:line="200" w:lineRule="exact"/>
+        <w:rPr>
+          <w:rFonts w:ascii="Consolas" w:hAnsi="Consolas"/>
+          <w:sz w:val="15"/>
+          <w:szCs w:val="15"/>
+        </w:rPr>
+      </w:pPr>
+      <w:r>
+        <w:rPr>
+          <w:rFonts w:ascii="Consolas" w:hAnsi="Consolas"/>
+          <w:sz w:val="15"/>
+          <w:szCs w:val="15"/>
+        </w:rPr>
+        <w:t xml:space="preserve">            Ans += </w:t>
+      </w:r>
+      <w:proofErr w:type="gramStart"/>
+      <w:r>
+        <w:rPr>
+          <w:rFonts w:ascii="Consolas" w:hAnsi="Consolas"/>
+          <w:sz w:val="15"/>
+          <w:szCs w:val="15"/>
+        </w:rPr>
+        <w:t>Find(</w:t>
+      </w:r>
+      <w:proofErr w:type="gramEnd"/>
+      <w:r>
+        <w:rPr>
+          <w:rFonts w:ascii="Consolas" w:hAnsi="Consolas"/>
+          <w:sz w:val="15"/>
+          <w:szCs w:val="15"/>
+        </w:rPr>
+        <w:t>i, c - Add[i]);</w:t>
+      </w:r>
+    </w:p>
+    <w:p>
+      <w:pPr>
+        <w:spacing w:line="200" w:lineRule="exact"/>
+        <w:rPr>
+          <w:rFonts w:ascii="Consolas" w:hAnsi="Consolas"/>
+          <w:sz w:val="15"/>
+          <w:szCs w:val="15"/>
+        </w:rPr>
+      </w:pPr>
+      <w:r>
+        <w:rPr>
+          <w:rFonts w:ascii="Consolas" w:hAnsi="Consolas"/>
+          <w:sz w:val="15"/>
+          <w:szCs w:val="15"/>
+        </w:rPr>
+        <w:t xml:space="preserve">        }</w:t>
+      </w:r>
+    </w:p>
+    <w:p>
+      <w:pPr>
+        <w:spacing w:line="200" w:lineRule="exact"/>
+        <w:rPr>
+          <w:rFonts w:ascii="Consolas" w:hAnsi="Consolas"/>
+          <w:sz w:val="15"/>
+          <w:szCs w:val="15"/>
+        </w:rPr>
+      </w:pPr>
+    </w:p>
+    <w:p>
+      <w:pPr>
+        <w:spacing w:line="200" w:lineRule="exact"/>
+        <w:rPr>
+          <w:rFonts w:ascii="Consolas" w:hAnsi="Consolas"/>
+          <w:sz w:val="15"/>
+          <w:szCs w:val="15"/>
+        </w:rPr>
+      </w:pPr>
+      <w:r>
+        <w:rPr>
+          <w:rFonts w:ascii="Consolas" w:hAnsi="Consolas"/>
+          <w:sz w:val="15"/>
+          <w:szCs w:val="15"/>
+        </w:rPr>
+        <w:t xml:space="preserve">        return Ans;</w:t>
+      </w:r>
+    </w:p>
+    <w:p>
+      <w:pPr>
+        <w:spacing w:line="200" w:lineRule="exact"/>
+        <w:rPr>
+          <w:rFonts w:ascii="Consolas" w:hAnsi="Consolas"/>
+          <w:sz w:val="15"/>
+          <w:szCs w:val="15"/>
+        </w:rPr>
+      </w:pPr>
+      <w:r>
+        <w:rPr>
+          <w:rFonts w:ascii="Consolas" w:hAnsi="Consolas"/>
+          <w:sz w:val="15"/>
+          <w:szCs w:val="15"/>
+        </w:rPr>
+        <w:t xml:space="preserve">    }</w:t>
+      </w:r>
+    </w:p>
+    <w:p>
+      <w:pPr>
+        <w:spacing w:line="200" w:lineRule="exact"/>
+        <w:rPr>
+          <w:rFonts w:ascii="Consolas" w:hAnsi="Consolas"/>
+          <w:sz w:val="15"/>
+          <w:szCs w:val="15"/>
+        </w:rPr>
+      </w:pPr>
+      <w:r>
+        <w:rPr>
+          <w:rFonts w:ascii="Consolas" w:hAnsi="Consolas"/>
+          <w:sz w:val="15"/>
+          <w:szCs w:val="15"/>
+        </w:rPr>
+        <w:t>}</w:t>
+      </w:r>
+    </w:p>
+    <w:p>
+      <w:pPr>
+        <w:spacing w:line="200" w:lineRule="exact"/>
+        <w:rPr>
+          <w:rFonts w:ascii="Consolas" w:hAnsi="Consolas"/>
+          <w:sz w:val="15"/>
+          <w:szCs w:val="15"/>
+        </w:rPr>
+      </w:pPr>
+    </w:p>
+    <w:p>
+      <w:pPr>
+        <w:spacing w:line="200" w:lineRule="exact"/>
+        <w:rPr>
+          <w:rFonts w:ascii="Consolas" w:hAnsi="Consolas"/>
+          <w:sz w:val="15"/>
+          <w:szCs w:val="15"/>
+        </w:rPr>
+      </w:pPr>
+      <w:r>
+        <w:rPr>
+          <w:rFonts w:ascii="Consolas" w:hAnsi="Consolas"/>
+          <w:sz w:val="15"/>
+          <w:szCs w:val="15"/>
+        </w:rPr>
+        <w:t xml:space="preserve">int </w:t>
+      </w:r>
+      <w:proofErr w:type="gramStart"/>
+      <w:r>
+        <w:rPr>
+          <w:rFonts w:ascii="Consolas" w:hAnsi="Consolas"/>
+          <w:sz w:val="15"/>
+          <w:szCs w:val="15"/>
+        </w:rPr>
+        <w:t>main(</w:t>
+      </w:r>
+      <w:proofErr w:type="gramEnd"/>
+      <w:r>
+        <w:rPr>
+          <w:rFonts w:ascii="Consolas" w:hAnsi="Consolas"/>
+          <w:sz w:val="15"/>
+          <w:szCs w:val="15"/>
+        </w:rPr>
+        <w:t>)</w:t>
+      </w:r>
+    </w:p>
+    <w:p>
+      <w:pPr>
+        <w:spacing w:line="200" w:lineRule="exact"/>
+        <w:rPr>
+          <w:rFonts w:ascii="Consolas" w:hAnsi="Consolas"/>
+          <w:sz w:val="15"/>
+          <w:szCs w:val="15"/>
+        </w:rPr>
+      </w:pPr>
+      <w:r>
+        <w:rPr>
+          <w:rFonts w:ascii="Consolas" w:hAnsi="Consolas"/>
+          <w:sz w:val="15"/>
+          <w:szCs w:val="15"/>
+        </w:rPr>
+        <w:t>{</w:t>
+      </w:r>
     </w:p>
     <w:p>
       <w:pPr>
@@ -63519,6 +62723,224 @@
           <w:sz w:val="15"/>
           <w:szCs w:val="15"/>
         </w:rPr>
+        <w:t>std::</w:t>
+      </w:r>
+      <w:proofErr w:type="gramEnd"/>
+      <w:r>
+        <w:rPr>
+          <w:rFonts w:ascii="Consolas" w:hAnsi="Consolas"/>
+          <w:sz w:val="15"/>
+          <w:szCs w:val="15"/>
+        </w:rPr>
+        <w:t>ios::sync_with_stdio(false);</w:t>
+      </w:r>
+    </w:p>
+    <w:p>
+      <w:pPr>
+        <w:spacing w:line="200" w:lineRule="exact"/>
+        <w:rPr>
+          <w:rFonts w:ascii="Consolas" w:hAnsi="Consolas"/>
+          <w:sz w:val="15"/>
+          <w:szCs w:val="15"/>
+        </w:rPr>
+      </w:pPr>
+      <w:r>
+        <w:rPr>
+          <w:rFonts w:ascii="Consolas" w:hAnsi="Consolas"/>
+          <w:sz w:val="15"/>
+          <w:szCs w:val="15"/>
+        </w:rPr>
+        <w:t xml:space="preserve">    </w:t>
+      </w:r>
+      <w:proofErr w:type="gramStart"/>
+      <w:r>
+        <w:rPr>
+          <w:rFonts w:ascii="Consolas" w:hAnsi="Consolas"/>
+          <w:sz w:val="15"/>
+          <w:szCs w:val="15"/>
+        </w:rPr>
+        <w:t>std::</w:t>
+      </w:r>
+      <w:proofErr w:type="gramEnd"/>
+      <w:r>
+        <w:rPr>
+          <w:rFonts w:ascii="Consolas" w:hAnsi="Consolas"/>
+          <w:sz w:val="15"/>
+          <w:szCs w:val="15"/>
+        </w:rPr>
+        <w:t>cin.tie(nullptr);</w:t>
+      </w:r>
+    </w:p>
+    <w:p>
+      <w:pPr>
+        <w:spacing w:line="200" w:lineRule="exact"/>
+        <w:rPr>
+          <w:rFonts w:ascii="Consolas" w:hAnsi="Consolas"/>
+          <w:sz w:val="15"/>
+          <w:szCs w:val="15"/>
+        </w:rPr>
+      </w:pPr>
+    </w:p>
+    <w:p>
+      <w:pPr>
+        <w:spacing w:line="200" w:lineRule="exact"/>
+        <w:rPr>
+          <w:rFonts w:ascii="Consolas" w:hAnsi="Consolas"/>
+          <w:sz w:val="15"/>
+          <w:szCs w:val="15"/>
+        </w:rPr>
+      </w:pPr>
+      <w:r>
+        <w:rPr>
+          <w:rFonts w:ascii="Consolas" w:hAnsi="Consolas"/>
+          <w:sz w:val="15"/>
+          <w:szCs w:val="15"/>
+        </w:rPr>
+        <w:t xml:space="preserve">    </w:t>
+      </w:r>
+      <w:proofErr w:type="gramStart"/>
+      <w:r>
+        <w:rPr>
+          <w:rFonts w:ascii="Consolas" w:hAnsi="Consolas"/>
+          <w:sz w:val="15"/>
+          <w:szCs w:val="15"/>
+        </w:rPr>
+        <w:t>std::</w:t>
+      </w:r>
+      <w:proofErr w:type="gramEnd"/>
+      <w:r>
+        <w:rPr>
+          <w:rFonts w:ascii="Consolas" w:hAnsi="Consolas"/>
+          <w:sz w:val="15"/>
+          <w:szCs w:val="15"/>
+        </w:rPr>
+        <w:t>cin &gt;&gt; n &gt;&gt; q;</w:t>
+      </w:r>
+    </w:p>
+    <w:p>
+      <w:pPr>
+        <w:spacing w:line="200" w:lineRule="exact"/>
+        <w:rPr>
+          <w:rFonts w:ascii="Consolas" w:hAnsi="Consolas"/>
+          <w:sz w:val="15"/>
+          <w:szCs w:val="15"/>
+        </w:rPr>
+      </w:pPr>
+      <w:r>
+        <w:rPr>
+          <w:rFonts w:ascii="Consolas" w:hAnsi="Consolas"/>
+          <w:sz w:val="15"/>
+          <w:szCs w:val="15"/>
+        </w:rPr>
+        <w:t xml:space="preserve">    for (int i = 1; i &lt;= n; ++i)</w:t>
+      </w:r>
+    </w:p>
+    <w:p>
+      <w:pPr>
+        <w:spacing w:line="200" w:lineRule="exact"/>
+        <w:rPr>
+          <w:rFonts w:ascii="Consolas" w:hAnsi="Consolas"/>
+          <w:sz w:val="15"/>
+          <w:szCs w:val="15"/>
+        </w:rPr>
+      </w:pPr>
+      <w:r>
+        <w:rPr>
+          <w:rFonts w:ascii="Consolas" w:hAnsi="Consolas"/>
+          <w:sz w:val="15"/>
+          <w:szCs w:val="15"/>
+        </w:rPr>
+        <w:t xml:space="preserve">    {</w:t>
+      </w:r>
+    </w:p>
+    <w:p>
+      <w:pPr>
+        <w:spacing w:line="200" w:lineRule="exact"/>
+        <w:rPr>
+          <w:rFonts w:ascii="Consolas" w:hAnsi="Consolas"/>
+          <w:sz w:val="15"/>
+          <w:szCs w:val="15"/>
+        </w:rPr>
+      </w:pPr>
+      <w:r>
+        <w:rPr>
+          <w:rFonts w:ascii="Consolas" w:hAnsi="Consolas"/>
+          <w:sz w:val="15"/>
+          <w:szCs w:val="15"/>
+        </w:rPr>
+        <w:t xml:space="preserve">        </w:t>
+      </w:r>
+      <w:proofErr w:type="gramStart"/>
+      <w:r>
+        <w:rPr>
+          <w:rFonts w:ascii="Consolas" w:hAnsi="Consolas"/>
+          <w:sz w:val="15"/>
+          <w:szCs w:val="15"/>
+        </w:rPr>
+        <w:t>std::</w:t>
+      </w:r>
+      <w:proofErr w:type="gramEnd"/>
+      <w:r>
+        <w:rPr>
+          <w:rFonts w:ascii="Consolas" w:hAnsi="Consolas"/>
+          <w:sz w:val="15"/>
+          <w:szCs w:val="15"/>
+        </w:rPr>
+        <w:t>cin &gt;&gt; a[i];</w:t>
+      </w:r>
+    </w:p>
+    <w:p>
+      <w:pPr>
+        <w:spacing w:line="200" w:lineRule="exact"/>
+        <w:rPr>
+          <w:rFonts w:ascii="Consolas" w:hAnsi="Consolas"/>
+          <w:sz w:val="15"/>
+          <w:szCs w:val="15"/>
+        </w:rPr>
+      </w:pPr>
+      <w:r>
+        <w:rPr>
+          <w:rFonts w:ascii="Consolas" w:hAnsi="Consolas"/>
+          <w:sz w:val="15"/>
+          <w:szCs w:val="15"/>
+        </w:rPr>
+        <w:t xml:space="preserve">    }</w:t>
+      </w:r>
+    </w:p>
+    <w:p>
+      <w:pPr>
+        <w:spacing w:line="200" w:lineRule="exact"/>
+        <w:rPr>
+          <w:rFonts w:ascii="Consolas" w:hAnsi="Consolas"/>
+          <w:sz w:val="15"/>
+          <w:szCs w:val="15"/>
+        </w:rPr>
+      </w:pPr>
+    </w:p>
+    <w:p>
+      <w:pPr>
+        <w:spacing w:line="200" w:lineRule="exact"/>
+        <w:rPr>
+          <w:rFonts w:ascii="Consolas" w:hAnsi="Consolas"/>
+          <w:sz w:val="15"/>
+          <w:szCs w:val="15"/>
+        </w:rPr>
+      </w:pPr>
+      <w:r>
+        <w:rPr>
+          <w:rFonts w:ascii="Consolas" w:hAnsi="Consolas"/>
+          <w:sz w:val="15"/>
+          <w:szCs w:val="15"/>
+        </w:rPr>
+        <w:t xml:space="preserve">    </w:t>
+      </w:r>
+      <w:proofErr w:type="gramStart"/>
+      <w:r>
+        <w:rPr>
+          <w:rFonts w:ascii="Consolas" w:hAnsi="Consolas"/>
+          <w:sz w:val="15"/>
+          <w:szCs w:val="15"/>
+        </w:rPr>
         <w:t>Build(</w:t>
       </w:r>
       <w:proofErr w:type="gramEnd"/>
@@ -63969,7 +63391,7 @@
       <w:pPr>
         <w:spacing w:line="200" w:lineRule="exact"/>
         <w:rPr>
-          <w:rFonts w:ascii="Consolas" w:hAnsi="Consolas" w:hint="eastAsia"/>
+          <w:rFonts w:ascii="Consolas" w:hAnsi="Consolas"/>
           <w:sz w:val="15"/>
           <w:szCs w:val="15"/>
         </w:rPr>
@@ -63982,16 +63404,6 @@
         </w:rPr>
         <w:t>}</w:t>
       </w:r>
-    </w:p>
-    <w:p>
-      <w:pPr>
-        <w:spacing w:line="200" w:lineRule="exact"/>
-        <w:rPr>
-          <w:rFonts w:ascii="Consolas" w:hAnsi="Consolas"/>
-          <w:sz w:val="15"/>
-          <w:szCs w:val="15"/>
-        </w:rPr>
-      </w:pPr>
     </w:p>
     <w:sectPr>
       <w:pgSz w:w="11906" w:h="16838"/>

</xml_diff>